<commit_message>
Punto 1 y punto 2 agregados
</commit_message>
<xml_diff>
--- a/Proyecto_Inicio25.docx
+++ b/Proyecto_Inicio25.docx
@@ -1,6 +1,6 @@
 
 <file path=word/document.xml><?xml version="1.0" encoding="utf-8"?>
-<w:document xmlns:wpc="http://schemas.microsoft.com/office/word/2010/wordprocessingCanvas" xmlns:cx="http://schemas.microsoft.com/office/drawing/2014/chartex" xmlns:cx1="http://schemas.microsoft.com/office/drawing/2015/9/8/chartex" xmlns:cx2="http://schemas.microsoft.com/office/drawing/2015/10/21/chartex" xmlns:cx3="http://schemas.microsoft.com/office/drawing/2016/5/9/chartex" xmlns:cx4="http://schemas.microsoft.com/office/drawing/2016/5/10/chartex" xmlns:cx5="http://schemas.microsoft.com/office/drawing/2016/5/11/chartex" xmlns:cx6="http://schemas.microsoft.com/office/drawing/2016/5/12/chartex" xmlns:cx7="http://schemas.microsoft.com/office/drawing/2016/5/13/chartex" xmlns:cx8="http://schemas.microsoft.com/office/drawing/2016/5/14/chartex" xmlns:mc="http://schemas.openxmlformats.org/markup-compatibility/2006" xmlns:aink="http://schemas.microsoft.com/office/drawing/2016/ink" xmlns:am3d="http://schemas.microsoft.com/office/drawing/2017/model3d" xmlns:o="urn:schemas-microsoft-com:office:office" xmlns:oel="http://schemas.microsoft.com/office/2019/extlst" xmlns:r="http://schemas.openxmlformats.org/officeDocument/2006/relationships" xmlns:m="http://schemas.openxmlformats.org/officeDocument/2006/math" xmlns:v="urn:schemas-microsoft-com:vml" xmlns:wp14="http://schemas.microsoft.com/office/word/2010/wordprocessingDrawing" xmlns:wp="http://schemas.openxmlformats.org/drawingml/2006/wordprocessingDrawing" xmlns:w10="urn:schemas-microsoft-com:office:word" xmlns:w="http://schemas.openxmlformats.org/wordprocessingml/2006/main" xmlns:w14="http://schemas.microsoft.com/office/word/2010/wordml" xmlns:w15="http://schemas.microsoft.com/office/word/2012/wordml" xmlns:w16cex="http://schemas.microsoft.com/office/word/2018/wordml/cex" xmlns:w16cid="http://schemas.microsoft.com/office/word/2016/wordml/cid" xmlns:w16="http://schemas.microsoft.com/office/word/2018/wordml" xmlns:w16sdtdh="http://schemas.microsoft.com/office/word/2020/wordml/sdtdatahash" xmlns:w16se="http://schemas.microsoft.com/office/word/2015/wordml/symex" xmlns:wpg="http://schemas.microsoft.com/office/word/2010/wordprocessingGroup" xmlns:wpi="http://schemas.microsoft.com/office/word/2010/wordprocessingInk" xmlns:wne="http://schemas.microsoft.com/office/word/2006/wordml" xmlns:wps="http://schemas.microsoft.com/office/word/2010/wordprocessingShape" mc:Ignorable="w14 w15 w16se w16cid w16 w16cex w16sdtdh wp14">
+<w:document xmlns:wpc="http://schemas.microsoft.com/office/word/2010/wordprocessingCanvas" xmlns:cx="http://schemas.microsoft.com/office/drawing/2014/chartex" xmlns:cx1="http://schemas.microsoft.com/office/drawing/2015/9/8/chartex" xmlns:cx2="http://schemas.microsoft.com/office/drawing/2015/10/21/chartex" xmlns:cx3="http://schemas.microsoft.com/office/drawing/2016/5/9/chartex" xmlns:cx4="http://schemas.microsoft.com/office/drawing/2016/5/10/chartex" xmlns:cx5="http://schemas.microsoft.com/office/drawing/2016/5/11/chartex" xmlns:cx6="http://schemas.microsoft.com/office/drawing/2016/5/12/chartex" xmlns:cx7="http://schemas.microsoft.com/office/drawing/2016/5/13/chartex" xmlns:cx8="http://schemas.microsoft.com/office/drawing/2016/5/14/chartex" xmlns:mc="http://schemas.openxmlformats.org/markup-compatibility/2006" xmlns:aink="http://schemas.microsoft.com/office/drawing/2016/ink" xmlns:am3d="http://schemas.microsoft.com/office/drawing/2017/model3d" xmlns:o="urn:schemas-microsoft-com:office:office" xmlns:oel="http://schemas.microsoft.com/office/2019/extlst" xmlns:r="http://schemas.openxmlformats.org/officeDocument/2006/relationships" xmlns:m="http://schemas.openxmlformats.org/officeDocument/2006/math" xmlns:v="urn:schemas-microsoft-com:vml" xmlns:wp14="http://schemas.microsoft.com/office/word/2010/wordprocessingDrawing" xmlns:wp="http://schemas.openxmlformats.org/drawingml/2006/wordprocessingDrawing" xmlns:w10="urn:schemas-microsoft-com:office:word" xmlns:w="http://schemas.openxmlformats.org/wordprocessingml/2006/main" xmlns:w14="http://schemas.microsoft.com/office/word/2010/wordml" xmlns:w15="http://schemas.microsoft.com/office/word/2012/wordml" xmlns:w16cex="http://schemas.microsoft.com/office/word/2018/wordml/cex" xmlns:w16cid="http://schemas.microsoft.com/office/word/2016/wordml/cid" xmlns:w16="http://schemas.microsoft.com/office/word/2018/wordml" xmlns:w16du="http://schemas.microsoft.com/office/word/2023/wordml/word16du" xmlns:w16sdtdh="http://schemas.microsoft.com/office/word/2020/wordml/sdtdatahash" xmlns:w16se="http://schemas.microsoft.com/office/word/2015/wordml/symex" xmlns:wpg="http://schemas.microsoft.com/office/word/2010/wordprocessingGroup" xmlns:wpi="http://schemas.microsoft.com/office/word/2010/wordprocessingInk" xmlns:wne="http://schemas.microsoft.com/office/word/2006/wordml" xmlns:wps="http://schemas.microsoft.com/office/word/2010/wordprocessingShape" mc:Ignorable="w14 w15 w16se w16cid w16 w16cex w16sdtdh w16du wp14">
   <w:body>
     <w:p>
       <w:pPr>
@@ -121,7 +121,7 @@
                     <pic:cNvPicPr/>
                   </pic:nvPicPr>
                   <pic:blipFill>
-                    <a:blip r:embed="rId4">
+                    <a:blip r:embed="rId5">
                       <a:extLst>
                         <a:ext uri="{28A0092B-C50C-407E-A947-70E740481C1C}">
                           <a14:useLocalDpi xmlns:a14="http://schemas.microsoft.com/office/drawing/2010/main" val="0"/>
@@ -509,7 +509,7 @@
           <w:szCs w:val="28"/>
           <w:lang w:val="es-MX"/>
         </w:rPr>
-        <w:t>de</w:t>
+        <w:t xml:space="preserve">del </w:t>
       </w:r>
       <w:r>
         <w:rPr>
@@ -519,9 +519,12 @@
           <w:szCs w:val="28"/>
           <w:lang w:val="es-MX"/>
         </w:rPr>
-        <w:t>l</w:t>
-      </w:r>
-      <w:r>
+        <w:t>2024</w:t>
+      </w:r>
+    </w:p>
+    <w:p>
+      <w:pPr>
+        <w:jc w:val="center"/>
         <w:rPr>
           <w:rFonts w:ascii="Arial" w:eastAsia="Arial" w:hAnsi="Arial" w:cs="Arial"/>
           <w:color w:val="000000" w:themeColor="text1"/>
@@ -529,9 +532,11 @@
           <w:szCs w:val="28"/>
           <w:lang w:val="es-MX"/>
         </w:rPr>
-        <w:t xml:space="preserve"> </w:t>
-      </w:r>
-      <w:r>
+      </w:pPr>
+    </w:p>
+    <w:p>
+      <w:pPr>
+        <w:jc w:val="center"/>
         <w:rPr>
           <w:rFonts w:ascii="Arial" w:eastAsia="Arial" w:hAnsi="Arial" w:cs="Arial"/>
           <w:color w:val="000000" w:themeColor="text1"/>
@@ -539,36 +544,379 @@
           <w:szCs w:val="28"/>
           <w:lang w:val="es-MX"/>
         </w:rPr>
-        <w:t>2024</w:t>
-      </w:r>
-    </w:p>
-    <w:p>
-      <w:pPr>
-        <w:jc w:val="center"/>
-        <w:rPr>
-          <w:rFonts w:ascii="Arial" w:eastAsia="Arial" w:hAnsi="Arial" w:cs="Arial"/>
-          <w:color w:val="000000" w:themeColor="text1"/>
+      </w:pPr>
+    </w:p>
+    <w:p>
+      <w:pPr>
+        <w:pStyle w:val="Ttulo2"/>
+        <w:rPr>
+          <w:rFonts w:ascii="Arial" w:hAnsi="Arial" w:cs="Arial"/>
           <w:sz w:val="28"/>
           <w:szCs w:val="28"/>
-          <w:lang w:val="es-MX"/>
-        </w:rPr>
-      </w:pPr>
-    </w:p>
-    <w:p>
-      <w:pPr>
-        <w:jc w:val="center"/>
-        <w:rPr>
-          <w:rFonts w:ascii="Arial" w:eastAsia="Arial" w:hAnsi="Arial" w:cs="Arial"/>
-          <w:color w:val="000000" w:themeColor="text1"/>
+          <w:lang w:val="es-GT"/>
+        </w:rPr>
+      </w:pPr>
+      <w:r>
+        <w:rPr>
+          <w:rFonts w:ascii="Arial" w:hAnsi="Arial" w:cs="Arial"/>
           <w:sz w:val="28"/>
           <w:szCs w:val="28"/>
-          <w:lang w:val="es-MX"/>
-        </w:rPr>
-      </w:pPr>
-    </w:p>
-    <w:p>
-      <w:pPr>
-        <w:pStyle w:val="Heading2"/>
+        </w:rPr>
+        <w:lastRenderedPageBreak/>
+        <w:t>Introducción</w:t>
+      </w:r>
+    </w:p>
+    <w:p>
+      <w:pPr>
+        <w:jc w:val="both"/>
+        <w:rPr>
+          <w:rFonts w:ascii="Arial" w:hAnsi="Arial" w:cs="Arial"/>
+          <w:lang w:val="es-GT"/>
+        </w:rPr>
+      </w:pPr>
+      <w:r>
+        <w:rPr>
+          <w:rFonts w:ascii="Arial" w:hAnsi="Arial" w:cs="Arial"/>
+          <w:lang w:val="es-GT"/>
+        </w:rPr>
+        <w:t>Según Kim Falk, autor de "</w:t>
+      </w:r>
+      <w:proofErr w:type="spellStart"/>
+      <w:r>
+        <w:rPr>
+          <w:rFonts w:ascii="Arial" w:hAnsi="Arial" w:cs="Arial"/>
+          <w:lang w:val="es-GT"/>
+        </w:rPr>
+        <w:t>Practical</w:t>
+      </w:r>
+      <w:proofErr w:type="spellEnd"/>
+      <w:r>
+        <w:rPr>
+          <w:rFonts w:ascii="Arial" w:hAnsi="Arial" w:cs="Arial"/>
+          <w:lang w:val="es-GT"/>
+        </w:rPr>
+        <w:t xml:space="preserve"> </w:t>
+      </w:r>
+      <w:proofErr w:type="spellStart"/>
+      <w:r>
+        <w:rPr>
+          <w:rFonts w:ascii="Arial" w:hAnsi="Arial" w:cs="Arial"/>
+          <w:lang w:val="es-GT"/>
+        </w:rPr>
+        <w:t>Recommender</w:t>
+      </w:r>
+      <w:proofErr w:type="spellEnd"/>
+      <w:r>
+        <w:rPr>
+          <w:rFonts w:ascii="Arial" w:hAnsi="Arial" w:cs="Arial"/>
+          <w:lang w:val="es-GT"/>
+        </w:rPr>
+        <w:t xml:space="preserve"> </w:t>
+      </w:r>
+      <w:proofErr w:type="spellStart"/>
+      <w:r>
+        <w:rPr>
+          <w:rFonts w:ascii="Arial" w:hAnsi="Arial" w:cs="Arial"/>
+          <w:lang w:val="es-GT"/>
+        </w:rPr>
+        <w:t>Systems</w:t>
+      </w:r>
+      <w:proofErr w:type="spellEnd"/>
+      <w:r>
+        <w:rPr>
+          <w:rFonts w:ascii="Arial" w:hAnsi="Arial" w:cs="Arial"/>
+          <w:lang w:val="es-GT"/>
+        </w:rPr>
+        <w:t xml:space="preserve">", </w:t>
+      </w:r>
+      <w:r>
+        <w:rPr>
+          <w:rFonts w:ascii="Arial" w:hAnsi="Arial" w:cs="Arial"/>
+          <w:lang w:val="es-GT"/>
+        </w:rPr>
+        <w:t>los sistemas de recomendación</w:t>
+      </w:r>
+      <w:r>
+        <w:rPr>
+          <w:rFonts w:ascii="Arial" w:hAnsi="Arial" w:cs="Arial"/>
+          <w:lang w:val="es-GT"/>
+        </w:rPr>
+        <w:t xml:space="preserve"> son capaces de analizar grandes volúmenes de datos de usuarios para ofrecer recomendaciones </w:t>
+      </w:r>
+      <w:r>
+        <w:rPr>
+          <w:rFonts w:ascii="Arial" w:hAnsi="Arial" w:cs="Arial"/>
+          <w:lang w:val="es-GT"/>
+        </w:rPr>
+        <w:t>completamente diseñadas para el usuario individual, y difieren de otras maneras de acercarse a un usuario final en que utilizan información particular del usuario para ofrecer el producto que se acerque más a sus gustos particulares (Falk, 2019). Esto es importante de entender, pues un sistema de recomendación es una herramienta potencialmente mucho más poderosa que la publicidad segmentada: en vez de basarse en perfiles generados de manera agregada, basándose en características compartidas por muchos clientes y agregadas de forma masiva, los sistemas de recomendación identifican el mejor producto a ofrecer para cada cliente, de forma individual.</w:t>
+      </w:r>
+    </w:p>
+    <w:p>
+      <w:pPr>
+        <w:jc w:val="both"/>
+        <w:rPr>
+          <w:rFonts w:ascii="Arial" w:hAnsi="Arial" w:cs="Arial"/>
+          <w:lang w:val="es-GT"/>
+        </w:rPr>
+      </w:pPr>
+    </w:p>
+    <w:p>
+      <w:pPr>
+        <w:jc w:val="both"/>
+        <w:rPr>
+          <w:rFonts w:ascii="Arial" w:hAnsi="Arial" w:cs="Arial"/>
+          <w:lang w:val="es-GT"/>
+        </w:rPr>
+      </w:pPr>
+      <w:r>
+        <w:rPr>
+          <w:rFonts w:ascii="Arial" w:hAnsi="Arial" w:cs="Arial"/>
+          <w:lang w:val="es-GT"/>
+        </w:rPr>
+        <w:t xml:space="preserve">La importancia de los sistemas de recomendación se extiende a industrias como las telecomunicaciones y la banca, donde la capacidad de recomendar productos y servicios adaptados a las preferencias individuales de los clientes </w:t>
+      </w:r>
+      <w:r>
+        <w:rPr>
+          <w:rFonts w:ascii="Arial" w:hAnsi="Arial" w:cs="Arial"/>
+          <w:lang w:val="es-GT"/>
+        </w:rPr>
+        <w:t>puede</w:t>
+      </w:r>
+      <w:r>
+        <w:rPr>
+          <w:rFonts w:ascii="Arial" w:hAnsi="Arial" w:cs="Arial"/>
+          <w:lang w:val="es-GT"/>
+        </w:rPr>
+        <w:t xml:space="preserve"> mantener la competitividad</w:t>
+      </w:r>
+      <w:r>
+        <w:rPr>
+          <w:rFonts w:ascii="Arial" w:hAnsi="Arial" w:cs="Arial"/>
+          <w:lang w:val="es-GT"/>
+        </w:rPr>
+        <w:t xml:space="preserve"> de las empresas</w:t>
+      </w:r>
+      <w:r>
+        <w:rPr>
+          <w:rFonts w:ascii="Arial" w:hAnsi="Arial" w:cs="Arial"/>
+          <w:lang w:val="es-GT"/>
+        </w:rPr>
+        <w:t xml:space="preserve"> y promover la lealtad del cliente. </w:t>
+      </w:r>
+      <w:r>
+        <w:rPr>
+          <w:rFonts w:ascii="Arial" w:hAnsi="Arial" w:cs="Arial"/>
+          <w:lang w:val="es-GT"/>
+        </w:rPr>
+        <w:t xml:space="preserve"> </w:t>
+      </w:r>
+      <w:r>
+        <w:rPr>
+          <w:rFonts w:ascii="Arial" w:hAnsi="Arial" w:cs="Arial"/>
+          <w:lang w:val="es-GT"/>
+        </w:rPr>
+        <w:t>A través de este trabajo, se explorará la relevancia y el impacto de los sistemas de recomendación</w:t>
+      </w:r>
+      <w:r>
+        <w:rPr>
+          <w:rFonts w:ascii="Arial" w:hAnsi="Arial" w:cs="Arial"/>
+          <w:lang w:val="es-GT"/>
+        </w:rPr>
+        <w:t xml:space="preserve">, </w:t>
+      </w:r>
+      <w:r>
+        <w:rPr>
+          <w:rFonts w:ascii="Arial" w:hAnsi="Arial" w:cs="Arial"/>
+          <w:lang w:val="es-GT"/>
+        </w:rPr>
+        <w:t xml:space="preserve">destacando </w:t>
+      </w:r>
+      <w:r>
+        <w:rPr>
+          <w:rFonts w:ascii="Arial" w:hAnsi="Arial" w:cs="Arial"/>
+          <w:lang w:val="es-GT"/>
+        </w:rPr>
+        <w:t xml:space="preserve">los diferentes tipos de sistemas de recomendación e identificando las metas y objetivos </w:t>
+      </w:r>
+      <w:r>
+        <w:rPr>
+          <w:rFonts w:ascii="Arial" w:hAnsi="Arial" w:cs="Arial"/>
+          <w:lang w:val="es-GT"/>
+        </w:rPr>
+        <w:t>que estos tienen en distintas industrias.</w:t>
+      </w:r>
+    </w:p>
+    <w:p>
+      <w:pPr>
+        <w:rPr>
+          <w:lang w:val="es-GT"/>
+        </w:rPr>
+      </w:pPr>
+    </w:p>
+    <w:p>
+      <w:pPr>
+        <w:jc w:val="both"/>
+        <w:rPr>
+          <w:rFonts w:ascii="Arial" w:hAnsi="Arial" w:cs="Arial"/>
+          <w:lang w:val="es-GT"/>
+        </w:rPr>
+      </w:pPr>
+      <w:r>
+        <w:rPr>
+          <w:rFonts w:ascii="Arial" w:hAnsi="Arial" w:cs="Arial"/>
+          <w:lang w:val="es-GT"/>
+        </w:rPr>
+        <w:t>De manera general, e</w:t>
+      </w:r>
+      <w:r>
+        <w:rPr>
+          <w:rFonts w:ascii="Arial" w:hAnsi="Arial" w:cs="Arial"/>
+          <w:lang w:val="es-GT"/>
+        </w:rPr>
+        <w:t xml:space="preserve">n la industria de las telecomunicaciones, </w:t>
+      </w:r>
+      <w:r>
+        <w:rPr>
+          <w:rFonts w:ascii="Arial" w:hAnsi="Arial" w:cs="Arial"/>
+          <w:lang w:val="es-GT"/>
+        </w:rPr>
+        <w:t>estos sistemas</w:t>
+      </w:r>
+      <w:r>
+        <w:rPr>
+          <w:rFonts w:ascii="Arial" w:hAnsi="Arial" w:cs="Arial"/>
+          <w:lang w:val="es-GT"/>
+        </w:rPr>
+        <w:t xml:space="preserve"> utilizan algoritmos avanzados para analizar los patrones de uso y las preferencias de los clientes, lo que permite ofrecer servicios personalizados y recomendaciones de productos. Por ejemplo, las compañías de telecomunicaciones pueden utilizar sistemas de recomendación para sugerir planes de datos adaptados a las necesidades de cada cliente, aumentando así la satisfacción del usuario y la retención</w:t>
+      </w:r>
+      <w:r>
+        <w:rPr>
+          <w:rFonts w:ascii="Arial" w:eastAsia="MS Mincho" w:hAnsi="Arial" w:cs="Arial"/>
+          <w:lang w:val="es-GT"/>
+        </w:rPr>
+        <w:t xml:space="preserve"> (Chu, Langford y </w:t>
+      </w:r>
+      <w:proofErr w:type="spellStart"/>
+      <w:r>
+        <w:rPr>
+          <w:rFonts w:ascii="Arial" w:eastAsia="MS Mincho" w:hAnsi="Arial" w:cs="Arial"/>
+          <w:lang w:val="es-GT"/>
+        </w:rPr>
+        <w:t>Schapire</w:t>
+      </w:r>
+      <w:proofErr w:type="spellEnd"/>
+      <w:r>
+        <w:rPr>
+          <w:rFonts w:ascii="Arial" w:eastAsia="MS Mincho" w:hAnsi="Arial" w:cs="Arial"/>
+          <w:lang w:val="es-GT"/>
+        </w:rPr>
+        <w:t xml:space="preserve">, 2010). </w:t>
+      </w:r>
+    </w:p>
+    <w:p>
+      <w:pPr>
+        <w:jc w:val="both"/>
+        <w:rPr>
+          <w:rFonts w:ascii="Arial" w:hAnsi="Arial" w:cs="Arial"/>
+          <w:lang w:val="es-GT"/>
+        </w:rPr>
+      </w:pPr>
+    </w:p>
+    <w:p>
+      <w:pPr>
+        <w:jc w:val="both"/>
+        <w:rPr>
+          <w:rFonts w:ascii="Arial" w:hAnsi="Arial" w:cs="Arial"/>
+          <w:lang w:val="es-GT"/>
+        </w:rPr>
+      </w:pPr>
+      <w:r>
+        <w:rPr>
+          <w:rFonts w:ascii="Arial" w:hAnsi="Arial" w:cs="Arial"/>
+          <w:lang w:val="es-GT"/>
+        </w:rPr>
+        <w:t>Por otro lado, e</w:t>
+      </w:r>
+      <w:r>
+        <w:rPr>
+          <w:rFonts w:ascii="Arial" w:hAnsi="Arial" w:cs="Arial"/>
+          <w:lang w:val="es-GT"/>
+        </w:rPr>
+        <w:t xml:space="preserve">n la industria bancaria, </w:t>
+      </w:r>
+      <w:r>
+        <w:rPr>
+          <w:rFonts w:ascii="Arial" w:hAnsi="Arial" w:cs="Arial"/>
+          <w:lang w:val="es-GT"/>
+        </w:rPr>
+        <w:t>estos permiten</w:t>
+      </w:r>
+      <w:r>
+        <w:rPr>
+          <w:rFonts w:ascii="Arial" w:hAnsi="Arial" w:cs="Arial"/>
+          <w:lang w:val="es-GT"/>
+        </w:rPr>
+        <w:t xml:space="preserve"> ofrecer servicios financieros personalizados y fortalecer las relaciones con los clientes. Estos sistemas analizan datos financieros y patrones de comportamiento para ofrecer recomendaciones precisas sobre productos bancarios, como cuentas de ahorro, tarjetas de crédito o inversiones. Esto ayuda a los bancos a mejorar la fidelización del cliente y a aumentar las oportunidades de venta cruzada</w:t>
+      </w:r>
+      <w:r>
+        <w:rPr>
+          <w:rFonts w:ascii="Arial" w:eastAsia="MS Mincho" w:hAnsi="Arial" w:cs="Arial"/>
+          <w:lang w:val="es-GT"/>
+        </w:rPr>
+        <w:t xml:space="preserve"> (</w:t>
+      </w:r>
+      <w:proofErr w:type="spellStart"/>
+      <w:r>
+        <w:rPr>
+          <w:rFonts w:ascii="Arial" w:eastAsia="MS Mincho" w:hAnsi="Arial" w:cs="Arial"/>
+          <w:lang w:val="es-GT"/>
+        </w:rPr>
+        <w:t>Kusiak</w:t>
+      </w:r>
+      <w:proofErr w:type="spellEnd"/>
+      <w:r>
+        <w:rPr>
+          <w:rFonts w:ascii="Arial" w:eastAsia="MS Mincho" w:hAnsi="Arial" w:cs="Arial"/>
+          <w:lang w:val="es-GT"/>
+        </w:rPr>
+        <w:t>, 2001)</w:t>
+      </w:r>
+      <w:r>
+        <w:rPr>
+          <w:rFonts w:ascii="Arial" w:eastAsia="MS Mincho" w:hAnsi="Arial" w:cs="Arial"/>
+          <w:lang w:val="es-GT"/>
+        </w:rPr>
+        <w:t>, una iniciativa común en muchas compañías que están en este sector.</w:t>
+      </w:r>
+    </w:p>
+    <w:p>
+      <w:pPr>
+        <w:jc w:val="both"/>
+        <w:rPr>
+          <w:rFonts w:ascii="Arial" w:hAnsi="Arial" w:cs="Arial"/>
+          <w:lang w:val="es-GT"/>
+        </w:rPr>
+      </w:pPr>
+    </w:p>
+    <w:p>
+      <w:pPr>
+        <w:jc w:val="both"/>
+        <w:rPr>
+          <w:rFonts w:ascii="Arial" w:hAnsi="Arial" w:cs="Arial"/>
+          <w:lang w:val="es-GT"/>
+        </w:rPr>
+      </w:pPr>
+      <w:r>
+        <w:rPr>
+          <w:rFonts w:ascii="Arial" w:hAnsi="Arial" w:cs="Arial"/>
+          <w:lang w:val="es-GT"/>
+        </w:rPr>
+        <w:t>De nuevo, esta nueva herramienta computacional es capaz de ser usada en varias industrias, con el fin de poder empoderar iniciativas relevantes para cada empresa con el factor común de poder personalizar mejor su acercamiento a los clientes. Sea un acercamiento para ofrecer un producto más acorde a las necesidades de los clientes (como un préstamo bancario con una tasa de interés particular, una tarjeta de crédito con beneficios exclusivos, o un plan de Internet o telefonía con servicios premium) o para buscar retener a clientes basándose en sus puntos de dolor, los sistemas de recomendación son ampliamente útiles para muchas industrias, tales como telecomunicaciones o la banca.</w:t>
+      </w:r>
+    </w:p>
+    <w:p>
+      <w:pPr>
+        <w:pStyle w:val="Ttulo2"/>
         <w:rPr>
           <w:rFonts w:ascii="Arial" w:hAnsi="Arial" w:cs="Arial"/>
           <w:sz w:val="28"/>
@@ -582,120 +930,849 @@
           <w:szCs w:val="28"/>
         </w:rPr>
         <w:lastRenderedPageBreak/>
-        <w:t>Introducción</w:t>
-      </w:r>
-    </w:p>
-    <w:p>
-      <w:pPr>
+        <w:t>Diferentes tipos de sistemas de recomendación</w:t>
+      </w:r>
+    </w:p>
+    <w:p>
+      <w:pPr>
+        <w:pStyle w:val="Ttulo3"/>
+        <w:rPr>
+          <w:sz w:val="24"/>
+          <w:szCs w:val="24"/>
+        </w:rPr>
+      </w:pPr>
+      <w:r>
+        <w:rPr>
+          <w:sz w:val="24"/>
+          <w:szCs w:val="24"/>
+        </w:rPr>
+        <w:t>Filtro Colaborativo</w:t>
+      </w:r>
+    </w:p>
+    <w:p>
+      <w:pPr>
+        <w:jc w:val="both"/>
+        <w:rPr>
+          <w:rFonts w:ascii="Arial" w:hAnsi="Arial" w:cs="Arial"/>
+        </w:rPr>
+      </w:pPr>
+    </w:p>
+    <w:p>
+      <w:pPr>
+        <w:jc w:val="both"/>
+        <w:rPr>
+          <w:rFonts w:ascii="Arial" w:hAnsi="Arial" w:cs="Arial"/>
+        </w:rPr>
+      </w:pPr>
+      <w:r>
+        <w:rPr>
+          <w:rFonts w:ascii="Arial" w:hAnsi="Arial" w:cs="Arial"/>
+        </w:rPr>
+        <w:t>Los sistemas de recomendación de filtrado colaborativo se basan en las calificaciones proporcionadas por múltiples usuarios para hacer recomendaciones. El principal desafío en estos modelos es la dispersión de las matrices de calificaciones, es decir, la gran cantidad de valores sin especificar. Sin embargo, las calificaciones observadas a menudo están altamente correlacionadas entre usuarios e ítems, lo que permite inferir las calificaciones no observadas.</w:t>
+      </w:r>
+    </w:p>
+    <w:p>
+      <w:pPr>
+        <w:jc w:val="both"/>
+        <w:rPr>
+          <w:rFonts w:ascii="Arial" w:hAnsi="Arial" w:cs="Arial"/>
+        </w:rPr>
+      </w:pPr>
+    </w:p>
+    <w:p>
+      <w:pPr>
+        <w:jc w:val="both"/>
+        <w:rPr>
+          <w:rFonts w:ascii="Arial" w:hAnsi="Arial" w:cs="Arial"/>
+        </w:rPr>
+      </w:pPr>
+      <w:r>
+        <w:rPr>
+          <w:rFonts w:ascii="Arial" w:hAnsi="Arial" w:cs="Arial"/>
+        </w:rPr>
+        <w:t>Existen dos enfoques principales para el filtrado colaborativo:</w:t>
+      </w:r>
+    </w:p>
+    <w:p>
+      <w:pPr>
+        <w:jc w:val="both"/>
+        <w:rPr>
+          <w:rFonts w:ascii="Arial" w:hAnsi="Arial" w:cs="Arial"/>
+        </w:rPr>
+      </w:pPr>
+    </w:p>
+    <w:p>
+      <w:pPr>
+        <w:pStyle w:val="Prrafodelista"/>
+        <w:numPr>
+          <w:ilvl w:val="0"/>
+          <w:numId w:val="12"/>
+        </w:numPr>
+        <w:jc w:val="both"/>
+        <w:rPr>
+          <w:rFonts w:ascii="Arial" w:hAnsi="Arial" w:cs="Arial"/>
+        </w:rPr>
+      </w:pPr>
+      <w:r>
+        <w:rPr>
+          <w:rFonts w:ascii="Arial" w:hAnsi="Arial" w:cs="Arial"/>
+        </w:rPr>
+        <w:t>Métodos basados en memoria: Estos métodos, también conocidos como filtrado colaborativo basado en vecindad, se centran en predecir las calificaciones utilizando las de usuarios o ítems similares. Se dividen en:</w:t>
+      </w:r>
+    </w:p>
+    <w:p>
+      <w:pPr>
+        <w:pStyle w:val="Prrafodelista"/>
+        <w:numPr>
+          <w:ilvl w:val="1"/>
+          <w:numId w:val="12"/>
+        </w:numPr>
+        <w:jc w:val="both"/>
+        <w:rPr>
+          <w:rFonts w:ascii="Arial" w:hAnsi="Arial" w:cs="Arial"/>
+        </w:rPr>
+      </w:pPr>
+      <w:r>
+        <w:rPr>
+          <w:rFonts w:ascii="Arial" w:hAnsi="Arial" w:cs="Arial"/>
+        </w:rPr>
+        <w:t>Filtrado colaborativo basado en usuarios: Compara a un usuario con otros usuarios similares para hacer recomendaciones. Por ejemplo, si dos personas tienden a comprar productos similares, lo que uno de ellos aún no ha comprado pero el otro sí, podría ser recomendado.</w:t>
+      </w:r>
+    </w:p>
+    <w:p>
+      <w:pPr>
+        <w:pStyle w:val="Prrafodelista"/>
+        <w:numPr>
+          <w:ilvl w:val="1"/>
+          <w:numId w:val="12"/>
+        </w:numPr>
+        <w:jc w:val="both"/>
+        <w:rPr>
+          <w:rFonts w:ascii="Arial" w:hAnsi="Arial" w:cs="Arial"/>
+        </w:rPr>
+      </w:pPr>
+      <w:r>
+        <w:rPr>
+          <w:rFonts w:ascii="Arial" w:hAnsi="Arial" w:cs="Arial"/>
+        </w:rPr>
+        <w:t>Filtrado colaborativo basado en ítems: Analiza la relación entre diferentes ítems. Por ejemplo, si ciertos ítems se compran juntos con frecuencia, el sistema recomendaría a un usuario uno de esos ítems si ya ha comprado el otro.</w:t>
+      </w:r>
+    </w:p>
+    <w:p>
+      <w:pPr>
+        <w:jc w:val="both"/>
+        <w:rPr>
+          <w:rFonts w:ascii="Arial" w:hAnsi="Arial" w:cs="Arial"/>
+        </w:rPr>
+      </w:pPr>
+    </w:p>
+    <w:p>
+      <w:pPr>
+        <w:jc w:val="both"/>
+        <w:rPr>
+          <w:rFonts w:ascii="Arial" w:hAnsi="Arial" w:cs="Arial"/>
+        </w:rPr>
+      </w:pPr>
+      <w:r>
+        <w:rPr>
+          <w:rFonts w:ascii="Arial" w:hAnsi="Arial" w:cs="Arial"/>
+        </w:rPr>
+        <w:t>Los métodos basados en memoria son fáciles de implementar y suelen ser intuitivos para los usuarios, pero tienen problemas cuando la matriz de calificaciones es muy dispersa. Con menos datos, puede ser difícil encontrar vecinos suficientemente similares para hacer predicciones precisas.</w:t>
+      </w:r>
+    </w:p>
+    <w:p>
+      <w:pPr>
+        <w:jc w:val="both"/>
+        <w:rPr>
+          <w:rFonts w:ascii="Arial" w:hAnsi="Arial" w:cs="Arial"/>
+        </w:rPr>
+      </w:pPr>
+    </w:p>
+    <w:p>
+      <w:pPr>
+        <w:pStyle w:val="Prrafodelista"/>
+        <w:numPr>
+          <w:ilvl w:val="0"/>
+          <w:numId w:val="12"/>
+        </w:numPr>
+        <w:jc w:val="both"/>
+        <w:rPr>
+          <w:rFonts w:ascii="Arial" w:hAnsi="Arial" w:cs="Arial"/>
+        </w:rPr>
+      </w:pPr>
+      <w:r>
+        <w:rPr>
+          <w:rFonts w:ascii="Arial" w:hAnsi="Arial" w:cs="Arial"/>
+        </w:rPr>
+        <w:t>Métodos basados en modelos: Estos métodos emplean técnicas de aprendizaje automático y minería de datos para crear modelos predictivos a partir de las calificaciones observadas. Incluyen árboles de decisión, modelos basados en reglas, métodos bayesianos y modelos de factores latentes. Los modelos basados en algoritmos tienden a ser más precisos, incluso con matrices dispersas, gracias a sus técnicas de optimización y a la capacidad de generalización.</w:t>
+      </w:r>
+    </w:p>
+    <w:p>
+      <w:pPr>
+        <w:jc w:val="both"/>
+        <w:rPr>
+          <w:rFonts w:ascii="Arial" w:hAnsi="Arial" w:cs="Arial"/>
+        </w:rPr>
+      </w:pPr>
+    </w:p>
+    <w:p>
+      <w:pPr>
+        <w:jc w:val="both"/>
+        <w:rPr>
+          <w:rFonts w:ascii="Arial" w:hAnsi="Arial" w:cs="Arial"/>
+        </w:rPr>
+      </w:pPr>
+      <w:r>
+        <w:rPr>
+          <w:rFonts w:ascii="Arial" w:hAnsi="Arial" w:cs="Arial"/>
+        </w:rPr>
+        <w:t>El filtro colaborativo tiene la ventaja de ser muy flexible y capaz de descubrir relaciones complejas, pero puede enfrentar problemas como el "cold start" (dificultad para hacer recomendaciones para nuevos usuarios o nuevos ítems) y la "falta de datos" (cuando no hay suficientes datos para hacer recomendaciones precisas).</w:t>
+      </w:r>
+    </w:p>
+    <w:p>
+      <w:pPr>
+        <w:jc w:val="both"/>
+        <w:rPr>
+          <w:rFonts w:ascii="Arial" w:hAnsi="Arial" w:cs="Arial"/>
+        </w:rPr>
+      </w:pPr>
+    </w:p>
+    <w:p>
+      <w:pPr>
+        <w:spacing w:after="160" w:line="278" w:lineRule="auto"/>
+        <w:rPr>
+          <w:rFonts w:eastAsiaTheme="majorEastAsia" w:cstheme="majorBidi"/>
+          <w:color w:val="0F4761" w:themeColor="accent1" w:themeShade="BF"/>
+        </w:rPr>
+      </w:pPr>
+      <w:r>
+        <w:br w:type="page"/>
+      </w:r>
+    </w:p>
+    <w:p>
+      <w:pPr>
+        <w:pStyle w:val="Ttulo3"/>
+        <w:rPr>
+          <w:sz w:val="24"/>
+          <w:szCs w:val="24"/>
+        </w:rPr>
+      </w:pPr>
+      <w:r>
+        <w:rPr>
+          <w:sz w:val="24"/>
+          <w:szCs w:val="24"/>
+        </w:rPr>
+        <w:lastRenderedPageBreak/>
+        <w:t>Basado en contenidos</w:t>
+      </w:r>
+    </w:p>
+    <w:p>
+      <w:pPr>
+        <w:jc w:val="both"/>
+        <w:rPr>
+          <w:rFonts w:ascii="Arial" w:hAnsi="Arial" w:cs="Arial"/>
+        </w:rPr>
+      </w:pPr>
+    </w:p>
+    <w:p>
+      <w:pPr>
+        <w:jc w:val="both"/>
+        <w:rPr>
+          <w:rFonts w:ascii="Arial" w:hAnsi="Arial" w:cs="Arial"/>
+        </w:rPr>
+      </w:pPr>
+      <w:r>
+        <w:rPr>
+          <w:rFonts w:ascii="Arial" w:hAnsi="Arial" w:cs="Arial"/>
+        </w:rPr>
+        <w:t>En los sistemas de recomendación basados en contenido, las características descriptivas de los ítems se emplean para sugerir recomendaciones. Se usan etiquetas, descripciones y otros metadatos relacionados con el contenido para establecer relaciones entre elementos. Además, se pueden combinar las calificaciones de un usuario y su comportamiento de compra con la información contenida en los ítems para generar sugerencias.</w:t>
+      </w:r>
+    </w:p>
+    <w:p>
+      <w:pPr>
+        <w:jc w:val="both"/>
+        <w:rPr>
+          <w:rFonts w:ascii="Arial" w:hAnsi="Arial" w:cs="Arial"/>
+        </w:rPr>
+      </w:pPr>
+    </w:p>
+    <w:p>
+      <w:pPr>
+        <w:jc w:val="both"/>
+        <w:rPr>
+          <w:rFonts w:ascii="Arial" w:hAnsi="Arial" w:cs="Arial"/>
+        </w:rPr>
+      </w:pPr>
+      <w:r>
+        <w:rPr>
+          <w:rFonts w:ascii="Arial" w:hAnsi="Arial" w:cs="Arial"/>
+        </w:rPr>
+        <w:t>Por ejemplo, si un usuario califica positivamente la película Terminator, aunque no tengamos acceso a las calificaciones de otros usuarios, se pueden usar descripciones de contenido para hacer recomendaciones. Al identificar similitudes en el género u otros atributos entre Terminator y otras películas como Alien y Predator, el sistema puede recomendar estas últimas.</w:t>
+      </w:r>
+    </w:p>
+    <w:p>
+      <w:pPr>
+        <w:jc w:val="both"/>
+        <w:rPr>
+          <w:rFonts w:ascii="Arial" w:hAnsi="Arial" w:cs="Arial"/>
+        </w:rPr>
+      </w:pPr>
+    </w:p>
+    <w:p>
+      <w:pPr>
+        <w:jc w:val="both"/>
+        <w:rPr>
+          <w:rFonts w:ascii="Arial" w:hAnsi="Arial" w:cs="Arial"/>
+        </w:rPr>
+      </w:pPr>
+      <w:r>
+        <w:rPr>
+          <w:rFonts w:ascii="Arial" w:hAnsi="Arial" w:cs="Arial"/>
+        </w:rPr>
+        <w:t>En los métodos basados en contenido, las descripciones de los ítems, junto con sus calificaciones, se usan como datos de entrenamiento para crear modelos de clasificación o regresión específicos para cada usuario. El objetivo es predecir si un usuario pudiera estar interesado en un elemento cuyo comportamiento de compra o calificación es desconocido.</w:t>
+      </w:r>
+    </w:p>
+    <w:p>
+      <w:pPr>
+        <w:jc w:val="both"/>
+        <w:rPr>
+          <w:rFonts w:ascii="Arial" w:hAnsi="Arial" w:cs="Arial"/>
+        </w:rPr>
+      </w:pPr>
+    </w:p>
+    <w:p>
+      <w:pPr>
+        <w:jc w:val="both"/>
+        <w:rPr>
+          <w:rFonts w:ascii="Arial" w:hAnsi="Arial" w:cs="Arial"/>
+        </w:rPr>
+      </w:pPr>
+      <w:r>
+        <w:rPr>
+          <w:rFonts w:ascii="Arial" w:hAnsi="Arial" w:cs="Arial"/>
+        </w:rPr>
+        <w:t>Ventajas de los sistemas basados en contenido:</w:t>
+      </w:r>
+    </w:p>
+    <w:p>
+      <w:pPr>
+        <w:jc w:val="both"/>
+        <w:rPr>
+          <w:rFonts w:ascii="Arial" w:hAnsi="Arial" w:cs="Arial"/>
+        </w:rPr>
+      </w:pPr>
+    </w:p>
+    <w:p>
+      <w:pPr>
+        <w:pStyle w:val="Prrafodelista"/>
+        <w:numPr>
+          <w:ilvl w:val="0"/>
+          <w:numId w:val="10"/>
+        </w:numPr>
+        <w:jc w:val="both"/>
+        <w:rPr>
+          <w:rFonts w:ascii="Arial" w:hAnsi="Arial" w:cs="Arial"/>
+        </w:rPr>
+      </w:pPr>
+      <w:r>
+        <w:rPr>
+          <w:rFonts w:ascii="Arial" w:hAnsi="Arial" w:cs="Arial"/>
+        </w:rPr>
+        <w:t>Recomendaciones para nuevos ítems: Al utilizar información de contenido, se pueden hacer recomendaciones incluso cuando no hay suficientes datos de calificación para un ítem específico. Esto permite identificar elementos con atributos similares a los que el usuario ya ha calificado positivamente.</w:t>
+      </w:r>
+    </w:p>
+    <w:p>
+      <w:pPr>
+        <w:pStyle w:val="Prrafodelista"/>
+        <w:numPr>
+          <w:ilvl w:val="0"/>
+          <w:numId w:val="10"/>
+        </w:numPr>
+        <w:jc w:val="both"/>
+        <w:rPr>
+          <w:rFonts w:ascii="Arial" w:hAnsi="Arial" w:cs="Arial"/>
+        </w:rPr>
+      </w:pPr>
+      <w:r>
+        <w:rPr>
+          <w:rFonts w:ascii="Arial" w:hAnsi="Arial" w:cs="Arial"/>
+        </w:rPr>
+        <w:t>Modelos personalizados: Dado que el modelo se crea específicamente para cada usuario, es posible ajustar las recomendaciones de acuerdo con sus preferencias individuales.</w:t>
+      </w:r>
+    </w:p>
+    <w:p>
+      <w:pPr>
+        <w:jc w:val="both"/>
+        <w:rPr>
+          <w:rFonts w:ascii="Arial" w:hAnsi="Arial" w:cs="Arial"/>
+        </w:rPr>
+      </w:pPr>
+    </w:p>
+    <w:p>
+      <w:pPr>
+        <w:jc w:val="both"/>
+        <w:rPr>
+          <w:rFonts w:ascii="Arial" w:hAnsi="Arial" w:cs="Arial"/>
+        </w:rPr>
+      </w:pPr>
+      <w:r>
+        <w:rPr>
+          <w:rFonts w:ascii="Arial" w:hAnsi="Arial" w:cs="Arial"/>
+        </w:rPr>
+        <w:t>Desventajas de los sistemas basados en contenido:</w:t>
+      </w:r>
+    </w:p>
+    <w:p>
+      <w:pPr>
+        <w:jc w:val="both"/>
+        <w:rPr>
+          <w:rFonts w:ascii="Arial" w:hAnsi="Arial" w:cs="Arial"/>
+        </w:rPr>
+      </w:pPr>
+    </w:p>
+    <w:p>
+      <w:pPr>
+        <w:pStyle w:val="Prrafodelista"/>
+        <w:numPr>
+          <w:ilvl w:val="0"/>
+          <w:numId w:val="8"/>
+        </w:numPr>
+        <w:jc w:val="both"/>
+        <w:rPr>
+          <w:rFonts w:ascii="Arial" w:hAnsi="Arial" w:cs="Arial"/>
+        </w:rPr>
+      </w:pPr>
+      <w:r>
+        <w:rPr>
+          <w:rFonts w:ascii="Arial" w:hAnsi="Arial" w:cs="Arial"/>
+        </w:rPr>
+        <w:t>Recomendaciones obvias: Al basarse en palabras clave y otros atributos descriptivos, estos sistemas pueden proporcionar recomendaciones predecibles. Si un usuario nunca ha interactuado con elementos con ciertas palabras clave, no serán recomendados, lo que puede llevar a una falta de diversidad.</w:t>
+      </w:r>
+    </w:p>
+    <w:p>
+      <w:pPr>
+        <w:pStyle w:val="Prrafodelista"/>
+        <w:numPr>
+          <w:ilvl w:val="0"/>
+          <w:numId w:val="8"/>
+        </w:numPr>
+        <w:jc w:val="both"/>
+        <w:rPr>
+          <w:rFonts w:ascii="Arial" w:hAnsi="Arial" w:cs="Arial"/>
+        </w:rPr>
+      </w:pPr>
+      <w:r>
+        <w:rPr>
+          <w:rFonts w:ascii="Arial" w:hAnsi="Arial" w:cs="Arial"/>
+        </w:rPr>
+        <w:t>Dificultad para nuevos usuarios: Aunque estos sistemas son efectivos para nuevos ítems, no son tan eficaces para nuevos usuarios. Para crear un modelo robusto, se necesita un historial significativo de calificaciones del usuario, lo que puede ser difícil para nuevos usuarios.</w:t>
+      </w:r>
+    </w:p>
+    <w:p>
+      <w:pPr>
+        <w:jc w:val="both"/>
+        <w:rPr>
+          <w:rFonts w:ascii="Arial" w:hAnsi="Arial" w:cs="Arial"/>
+        </w:rPr>
+      </w:pPr>
+    </w:p>
+    <w:p>
+      <w:pPr>
+        <w:spacing w:after="160" w:line="278" w:lineRule="auto"/>
+        <w:rPr>
+          <w:rFonts w:eastAsiaTheme="majorEastAsia" w:cstheme="majorBidi"/>
+          <w:color w:val="0F4761" w:themeColor="accent1" w:themeShade="BF"/>
+        </w:rPr>
+      </w:pPr>
+      <w:r>
+        <w:br w:type="page"/>
+      </w:r>
+    </w:p>
+    <w:p>
+      <w:pPr>
+        <w:pStyle w:val="Ttulo3"/>
+        <w:rPr>
+          <w:sz w:val="24"/>
+          <w:szCs w:val="24"/>
+        </w:rPr>
+      </w:pPr>
+      <w:r>
+        <w:rPr>
+          <w:sz w:val="24"/>
+          <w:szCs w:val="24"/>
+        </w:rPr>
+        <w:lastRenderedPageBreak/>
+        <w:t>Sistemas de recomendación híbridos</w:t>
+      </w:r>
+    </w:p>
+    <w:p>
+      <w:pPr>
+        <w:jc w:val="both"/>
+        <w:rPr>
+          <w:rFonts w:ascii="Arial" w:hAnsi="Arial" w:cs="Arial"/>
+        </w:rPr>
+      </w:pPr>
+    </w:p>
+    <w:p>
+      <w:pPr>
+        <w:jc w:val="both"/>
+        <w:rPr>
+          <w:rFonts w:ascii="Arial" w:hAnsi="Arial" w:cs="Arial"/>
+        </w:rPr>
+      </w:pPr>
+      <w:r>
+        <w:rPr>
+          <w:rFonts w:ascii="Arial" w:hAnsi="Arial" w:cs="Arial"/>
+        </w:rPr>
+        <w:t>Los sistemas de recomendación híbridos combinan diferentes enfoques de recomendación para aprovechar las fortalezas de cada uno y abordar sus debilidades. Los principales tipos de sistemas de recomendación tradicionales son el filtrado colaborativo, el filtrado basado en contenido y los sistemas basados en conocimiento. Los sistemas híbridos buscan integrar estos enfoques para proporcionar recomendaciones más precisas y robustas.</w:t>
+      </w:r>
+    </w:p>
+    <w:p>
+      <w:pPr>
+        <w:jc w:val="both"/>
+        <w:rPr>
+          <w:rFonts w:ascii="Arial" w:hAnsi="Arial" w:cs="Arial"/>
+        </w:rPr>
+      </w:pPr>
+    </w:p>
+    <w:p>
+      <w:pPr>
+        <w:jc w:val="both"/>
+        <w:rPr>
+          <w:rFonts w:ascii="Arial" w:hAnsi="Arial" w:cs="Arial"/>
+        </w:rPr>
+      </w:pPr>
+      <w:r>
+        <w:rPr>
+          <w:rFonts w:ascii="Arial" w:hAnsi="Arial" w:cs="Arial"/>
+        </w:rPr>
+        <w:t>El uso de sistemas de recomendación híbridos se justifica por los desafíos y limitaciones de los métodos tradicionales. Por ejemplo:</w:t>
+      </w:r>
+    </w:p>
+    <w:p>
+      <w:pPr>
+        <w:pStyle w:val="Prrafodelista"/>
+        <w:numPr>
+          <w:ilvl w:val="0"/>
+          <w:numId w:val="6"/>
+        </w:numPr>
+        <w:jc w:val="both"/>
+        <w:rPr>
+          <w:rFonts w:ascii="Arial" w:hAnsi="Arial" w:cs="Arial"/>
+        </w:rPr>
+      </w:pPr>
+      <w:r>
+        <w:rPr>
+          <w:rFonts w:ascii="Arial" w:hAnsi="Arial" w:cs="Arial"/>
+        </w:rPr>
+        <w:t>Filtrado colaborativo: Se basa en datos de usuario, lo que puede llevar a problemas de "cold start " cuando no hay suficiente información sobre un usuario o ítem.</w:t>
+      </w:r>
+    </w:p>
+    <w:p>
+      <w:pPr>
+        <w:pStyle w:val="Prrafodelista"/>
+        <w:numPr>
+          <w:ilvl w:val="0"/>
+          <w:numId w:val="6"/>
+        </w:numPr>
+        <w:jc w:val="both"/>
+        <w:rPr>
+          <w:rFonts w:ascii="Arial" w:hAnsi="Arial" w:cs="Arial"/>
+        </w:rPr>
+      </w:pPr>
+      <w:r>
+        <w:rPr>
+          <w:rFonts w:ascii="Arial" w:hAnsi="Arial" w:cs="Arial"/>
+        </w:rPr>
+        <w:t>Filtrado basado en contenido: Utiliza atributos descriptivos, pero puede ser limitado en diversidad, ya que solo recomienda elementos con características similares a lo que el usuario ya ha visto.</w:t>
+      </w:r>
+    </w:p>
+    <w:p>
+      <w:pPr>
+        <w:pStyle w:val="Prrafodelista"/>
+        <w:numPr>
+          <w:ilvl w:val="0"/>
+          <w:numId w:val="6"/>
+        </w:numPr>
+        <w:jc w:val="both"/>
+        <w:rPr>
+          <w:rFonts w:ascii="Arial" w:hAnsi="Arial" w:cs="Arial"/>
+        </w:rPr>
+      </w:pPr>
+      <w:r>
+        <w:rPr>
+          <w:rFonts w:ascii="Arial" w:hAnsi="Arial" w:cs="Arial"/>
+        </w:rPr>
+        <w:t>Sistemas basados en conocimiento: Se apoyan en información específica, pero pueden ser menos flexibles y requerir intervención manual para especificar requisitos.</w:t>
+      </w:r>
+    </w:p>
+    <w:p>
+      <w:pPr>
+        <w:jc w:val="both"/>
+        <w:rPr>
+          <w:rFonts w:ascii="Arial" w:hAnsi="Arial" w:cs="Arial"/>
+        </w:rPr>
+      </w:pPr>
+    </w:p>
+    <w:p>
+      <w:pPr>
+        <w:jc w:val="both"/>
+        <w:rPr>
+          <w:rFonts w:ascii="Arial" w:hAnsi="Arial" w:cs="Arial"/>
+        </w:rPr>
+      </w:pPr>
+      <w:r>
+        <w:rPr>
+          <w:rFonts w:ascii="Arial" w:hAnsi="Arial" w:cs="Arial"/>
+        </w:rPr>
+        <w:t>Los sistemas híbridos pueden implementarse de diversas maneras, cada una con sus ventajas y desventajas.</w:t>
+      </w:r>
+    </w:p>
+    <w:p>
+      <w:pPr>
+        <w:jc w:val="both"/>
+        <w:rPr>
+          <w:rFonts w:ascii="Arial" w:hAnsi="Arial" w:cs="Arial"/>
+        </w:rPr>
+      </w:pPr>
+    </w:p>
+    <w:p>
+      <w:pPr>
+        <w:pStyle w:val="Prrafodelista"/>
+        <w:numPr>
+          <w:ilvl w:val="0"/>
+          <w:numId w:val="4"/>
+        </w:numPr>
+        <w:jc w:val="both"/>
+        <w:rPr>
+          <w:rFonts w:ascii="Arial" w:hAnsi="Arial" w:cs="Arial"/>
+        </w:rPr>
+      </w:pPr>
+      <w:r>
+        <w:rPr>
+          <w:rFonts w:ascii="Arial" w:hAnsi="Arial" w:cs="Arial"/>
+        </w:rPr>
+        <w:t>Diseño basado en ensamblaje: Combina resultados de diferentes algoritmos para obtener un resultado final más robusto. Puede ser mediante promedios ponderados o combinaciones secuenciales. Este enfoque es similar a los métodos de ensamblaje en minería de datos.</w:t>
+      </w:r>
+    </w:p>
+    <w:p>
+      <w:pPr>
+        <w:pStyle w:val="Prrafodelista"/>
+        <w:numPr>
+          <w:ilvl w:val="0"/>
+          <w:numId w:val="4"/>
+        </w:numPr>
+        <w:jc w:val="both"/>
+        <w:rPr>
+          <w:rFonts w:ascii="Arial" w:hAnsi="Arial" w:cs="Arial"/>
+        </w:rPr>
+      </w:pPr>
+      <w:r>
+        <w:rPr>
+          <w:rFonts w:ascii="Arial" w:hAnsi="Arial" w:cs="Arial"/>
+        </w:rPr>
+        <w:t>Diseño monolítico: Aquí, el sistema de recomendación se construye como un solo algoritmo integrado que usa varios tipos de datos y técnicas. Puede requerir modificaciones a los algoritmos existentes para trabajar en conjunto. Por lo tanto, en este diseño se hace difícil identificar los componentes individuales del algoritmo de recomendación.</w:t>
+      </w:r>
+    </w:p>
+    <w:p>
+      <w:pPr>
+        <w:pStyle w:val="Prrafodelista"/>
+        <w:numPr>
+          <w:ilvl w:val="0"/>
+          <w:numId w:val="4"/>
+        </w:numPr>
+        <w:jc w:val="both"/>
+        <w:rPr>
+          <w:rFonts w:ascii="Arial" w:hAnsi="Arial" w:cs="Arial"/>
+        </w:rPr>
+      </w:pPr>
+      <w:r>
+        <w:rPr>
+          <w:rFonts w:ascii="Arial" w:hAnsi="Arial" w:cs="Arial"/>
+        </w:rPr>
+        <w:t>Sistemas mixtos: Se presentan múltiples recomendaciones de diferentes algoritmos sin combinarlas en un solo resultado. Esto puede ser útil en situaciones donde se busca diversidad y variedad en las recomendaciones.</w:t>
+      </w:r>
+    </w:p>
+    <w:p>
+      <w:pPr>
+        <w:jc w:val="both"/>
+        <w:rPr>
+          <w:rFonts w:ascii="Arial" w:hAnsi="Arial" w:cs="Arial"/>
+        </w:rPr>
+      </w:pPr>
+    </w:p>
+    <w:p>
+      <w:pPr>
+        <w:jc w:val="both"/>
+        <w:rPr>
+          <w:rFonts w:ascii="Arial" w:hAnsi="Arial" w:cs="Arial"/>
+        </w:rPr>
+      </w:pPr>
+      <w:r>
+        <w:rPr>
+          <w:rFonts w:ascii="Arial" w:hAnsi="Arial" w:cs="Arial"/>
+        </w:rPr>
+        <w:t>Los sistemas híbridos también se pueden categorizar según cómo se combinan los algoritmos o enfoques de recomendación:</w:t>
+      </w:r>
+    </w:p>
+    <w:p>
+      <w:pPr>
+        <w:jc w:val="both"/>
+        <w:rPr>
+          <w:rFonts w:ascii="Arial" w:hAnsi="Arial" w:cs="Arial"/>
+        </w:rPr>
+      </w:pPr>
+    </w:p>
+    <w:p>
+      <w:pPr>
+        <w:pStyle w:val="Prrafodelista"/>
+        <w:numPr>
+          <w:ilvl w:val="0"/>
+          <w:numId w:val="2"/>
+        </w:numPr>
+        <w:jc w:val="both"/>
+        <w:rPr>
+          <w:rFonts w:ascii="Arial" w:hAnsi="Arial" w:cs="Arial"/>
+        </w:rPr>
+      </w:pPr>
+      <w:r>
+        <w:rPr>
+          <w:rFonts w:ascii="Arial" w:hAnsi="Arial" w:cs="Arial"/>
+        </w:rPr>
+        <w:t>Ponderados: Combinan puntuaciones de varios sistemas para obtener un resultado unificado mediante promedios ponderados. El peso puede ser estático o dinámico.</w:t>
+      </w:r>
+    </w:p>
+    <w:p>
+      <w:pPr>
+        <w:pStyle w:val="Prrafodelista"/>
+        <w:numPr>
+          <w:ilvl w:val="0"/>
+          <w:numId w:val="2"/>
+        </w:numPr>
+        <w:jc w:val="both"/>
+        <w:rPr>
+          <w:rFonts w:ascii="Arial" w:hAnsi="Arial" w:cs="Arial"/>
+        </w:rPr>
+      </w:pPr>
+      <w:r>
+        <w:rPr>
+          <w:rFonts w:ascii="Arial" w:hAnsi="Arial" w:cs="Arial"/>
+        </w:rPr>
+        <w:t>De conmutación: Cambian entre diferentes métodos de recomendación según el contexto o las necesidades del momento.</w:t>
+      </w:r>
+    </w:p>
+    <w:p>
+      <w:pPr>
+        <w:pStyle w:val="Prrafodelista"/>
+        <w:numPr>
+          <w:ilvl w:val="0"/>
+          <w:numId w:val="2"/>
+        </w:numPr>
+        <w:jc w:val="both"/>
+        <w:rPr>
+          <w:rFonts w:ascii="Arial" w:hAnsi="Arial" w:cs="Arial"/>
+        </w:rPr>
+      </w:pPr>
+      <w:r>
+        <w:rPr>
+          <w:rFonts w:ascii="Arial" w:hAnsi="Arial" w:cs="Arial"/>
+        </w:rPr>
+        <w:lastRenderedPageBreak/>
+        <w:t>En cascada: Un sistema refina las recomendaciones del anterior, ajustando el resultado final.</w:t>
+      </w:r>
+    </w:p>
+    <w:p>
+      <w:pPr>
+        <w:pStyle w:val="Prrafodelista"/>
+        <w:numPr>
+          <w:ilvl w:val="0"/>
+          <w:numId w:val="2"/>
+        </w:numPr>
+        <w:jc w:val="both"/>
+        <w:rPr>
+          <w:rFonts w:ascii="Arial" w:hAnsi="Arial" w:cs="Arial"/>
+        </w:rPr>
+      </w:pPr>
+      <w:r>
+        <w:rPr>
+          <w:rFonts w:ascii="Arial" w:hAnsi="Arial" w:cs="Arial"/>
+        </w:rPr>
+        <w:t>Aumento de características: Usa la salida de un sistema como características para el siguiente, creando un proceso de refinamiento.</w:t>
+      </w:r>
+    </w:p>
+    <w:p>
+      <w:pPr>
+        <w:pStyle w:val="Prrafodelista"/>
+        <w:numPr>
+          <w:ilvl w:val="0"/>
+          <w:numId w:val="2"/>
+        </w:numPr>
+        <w:jc w:val="both"/>
+        <w:rPr>
+          <w:rFonts w:ascii="Arial" w:hAnsi="Arial" w:cs="Arial"/>
+        </w:rPr>
+      </w:pPr>
+      <w:r>
+        <w:rPr>
+          <w:rFonts w:ascii="Arial" w:hAnsi="Arial" w:cs="Arial"/>
+        </w:rPr>
+        <w:t>Combinación de características: Combina características de diferentes fuentes de datos en un solo sistema de recomendación.</w:t>
+      </w:r>
+    </w:p>
+    <w:p>
+      <w:pPr>
+        <w:pStyle w:val="Ttulo2"/>
+        <w:rPr>
+          <w:rFonts w:ascii="Arial" w:hAnsi="Arial" w:cs="Arial"/>
+          <w:sz w:val="24"/>
+          <w:szCs w:val="24"/>
+          <w:lang w:val="es-GT"/>
+        </w:rPr>
+      </w:pPr>
+    </w:p>
+    <w:p>
+      <w:pPr>
+        <w:pStyle w:val="Ttulo2"/>
         <w:rPr>
           <w:rFonts w:ascii="Arial" w:hAnsi="Arial" w:cs="Arial"/>
           <w:sz w:val="28"/>
           <w:szCs w:val="28"/>
         </w:rPr>
       </w:pPr>
-    </w:p>
-    <w:p>
-      <w:pPr>
-        <w:pStyle w:val="Heading2"/>
+      <w:r>
         <w:rPr>
           <w:rFonts w:ascii="Arial" w:hAnsi="Arial" w:cs="Arial"/>
           <w:sz w:val="28"/>
           <w:szCs w:val="28"/>
         </w:rPr>
-      </w:pPr>
-      <w:r>
+        <w:t>Metas y objetivos de un sistema de recomendación aplicado a la industria</w:t>
+      </w:r>
+    </w:p>
+    <w:p>
+      <w:pPr>
         <w:rPr>
           <w:rFonts w:ascii="Arial" w:hAnsi="Arial" w:cs="Arial"/>
           <w:sz w:val="28"/>
           <w:szCs w:val="28"/>
         </w:rPr>
-        <w:t>Diferentes</w:t>
-      </w:r>
-      <w:r>
+      </w:pPr>
+    </w:p>
+    <w:p>
+      <w:pPr>
+        <w:pStyle w:val="Ttulo2"/>
         <w:rPr>
           <w:rFonts w:ascii="Arial" w:hAnsi="Arial" w:cs="Arial"/>
           <w:sz w:val="28"/>
           <w:szCs w:val="28"/>
         </w:rPr>
-        <w:t xml:space="preserve"> tipos de sistemas de recomendación</w:t>
-      </w:r>
-    </w:p>
-    <w:p>
-      <w:pPr>
+      </w:pPr>
+      <w:r>
         <w:rPr>
           <w:rFonts w:ascii="Arial" w:hAnsi="Arial" w:cs="Arial"/>
           <w:sz w:val="28"/>
           <w:szCs w:val="28"/>
         </w:rPr>
-      </w:pPr>
-    </w:p>
-    <w:p>
-      <w:pPr>
-        <w:pStyle w:val="Heading2"/>
-        <w:rPr>
-          <w:rFonts w:ascii="Arial" w:hAnsi="Arial" w:cs="Arial"/>
-          <w:sz w:val="28"/>
-          <w:szCs w:val="28"/>
-        </w:rPr>
-      </w:pPr>
-      <w:r>
-        <w:rPr>
-          <w:rFonts w:ascii="Arial" w:hAnsi="Arial" w:cs="Arial"/>
-          <w:sz w:val="28"/>
-          <w:szCs w:val="28"/>
-        </w:rPr>
-        <w:t>Metas</w:t>
-      </w:r>
-      <w:r>
-        <w:rPr>
-          <w:rFonts w:ascii="Arial" w:hAnsi="Arial" w:cs="Arial"/>
-          <w:sz w:val="28"/>
-          <w:szCs w:val="28"/>
-        </w:rPr>
-        <w:t xml:space="preserve"> y objetivos de un sistema de recomendaci</w:t>
-      </w:r>
-      <w:r>
-        <w:rPr>
-          <w:rFonts w:ascii="Arial" w:hAnsi="Arial" w:cs="Arial"/>
-          <w:sz w:val="28"/>
-          <w:szCs w:val="28"/>
-        </w:rPr>
-        <w:t>ón aplicado a la industria</w:t>
-      </w:r>
-    </w:p>
-    <w:p>
-      <w:pPr>
-        <w:rPr>
-          <w:rFonts w:ascii="Arial" w:hAnsi="Arial" w:cs="Arial"/>
-          <w:sz w:val="28"/>
-          <w:szCs w:val="28"/>
-        </w:rPr>
-      </w:pPr>
-    </w:p>
-    <w:p>
-      <w:pPr>
-        <w:pStyle w:val="Heading2"/>
-        <w:rPr>
-          <w:rFonts w:ascii="Arial" w:hAnsi="Arial" w:cs="Arial"/>
-          <w:sz w:val="28"/>
-          <w:szCs w:val="28"/>
-        </w:rPr>
-      </w:pPr>
-      <w:r>
-        <w:rPr>
-          <w:rFonts w:ascii="Arial" w:hAnsi="Arial" w:cs="Arial"/>
-          <w:sz w:val="28"/>
-          <w:szCs w:val="28"/>
-        </w:rPr>
-        <w:t>Repositorio</w:t>
-      </w:r>
-      <w:r>
-        <w:rPr>
-          <w:rFonts w:ascii="Arial" w:hAnsi="Arial" w:cs="Arial"/>
-          <w:sz w:val="28"/>
-          <w:szCs w:val="28"/>
-        </w:rPr>
-        <w:t xml:space="preserve"> GitHub</w:t>
+        <w:t>Repositorio GitHub</w:t>
       </w:r>
     </w:p>
     <w:p>
@@ -714,20 +1791,161 @@
     <w:p>
       <w:pPr>
         <w:rPr>
-          <w:rFonts w:ascii="Arial" w:hAnsi="Arial" w:cs="Arial"/>
-        </w:rPr>
-      </w:pPr>
-      <w:hyperlink r:id="rId5" w:history="1">
+          <w:rStyle w:val="Hipervnculo"/>
+          <w:rFonts w:ascii="Arial" w:hAnsi="Arial" w:cs="Arial"/>
+          <w:lang w:val="es-GT"/>
+        </w:rPr>
+      </w:pPr>
+      <w:hyperlink r:id="rId6" w:history="1">
         <w:r>
           <w:rPr>
-            <w:rStyle w:val="Hyperlink"/>
+            <w:rStyle w:val="Hipervnculo"/>
             <w:rFonts w:ascii="Arial" w:hAnsi="Arial" w:cs="Arial"/>
           </w:rPr>
           <w:t>https://github.com/msibriani/bigdata_equipo25</w:t>
         </w:r>
       </w:hyperlink>
     </w:p>
-    <w:p/>
+    <w:p>
+      <w:pPr>
+        <w:rPr>
+          <w:rStyle w:val="Hipervnculo"/>
+          <w:rFonts w:ascii="Arial" w:hAnsi="Arial" w:cs="Arial"/>
+          <w:lang w:val="es-GT"/>
+        </w:rPr>
+      </w:pPr>
+    </w:p>
+    <w:p>
+      <w:pPr>
+        <w:pStyle w:val="Ttulo2"/>
+        <w:rPr>
+          <w:sz w:val="28"/>
+          <w:szCs w:val="28"/>
+          <w:lang w:val="es-GT"/>
+        </w:rPr>
+      </w:pPr>
+      <w:r>
+        <w:rPr>
+          <w:sz w:val="28"/>
+          <w:szCs w:val="28"/>
+        </w:rPr>
+        <w:t>Referencias</w:t>
+      </w:r>
+    </w:p>
+    <w:p>
+      <w:pPr>
+        <w:rPr>
+          <w:rFonts w:ascii="Arial" w:hAnsi="Arial" w:cs="Arial"/>
+          <w:lang w:val="en-US"/>
+        </w:rPr>
+      </w:pPr>
+      <w:r>
+        <w:rPr>
+          <w:rFonts w:ascii="Arial" w:hAnsi="Arial" w:cs="Arial"/>
+          <w:lang w:val="en-US"/>
+        </w:rPr>
+        <w:t xml:space="preserve">C. Aggarwal. Recommender systems. Cham: Springer In- </w:t>
+      </w:r>
+      <w:proofErr w:type="spellStart"/>
+      <w:r>
+        <w:rPr>
+          <w:rFonts w:ascii="Arial" w:hAnsi="Arial" w:cs="Arial"/>
+          <w:lang w:val="en-US"/>
+        </w:rPr>
+        <w:t>ternational</w:t>
+      </w:r>
+      <w:proofErr w:type="spellEnd"/>
+      <w:r>
+        <w:rPr>
+          <w:rFonts w:ascii="Arial" w:hAnsi="Arial" w:cs="Arial"/>
+          <w:lang w:val="en-US"/>
+        </w:rPr>
+        <w:t xml:space="preserve"> Publishing., 1, 2016.</w:t>
+      </w:r>
+    </w:p>
+    <w:p>
+      <w:pPr>
+        <w:rPr>
+          <w:lang w:val="en-US"/>
+        </w:rPr>
+      </w:pPr>
+    </w:p>
+    <w:p>
+      <w:pPr>
+        <w:rPr>
+          <w:rFonts w:ascii="Arial" w:hAnsi="Arial" w:cs="Arial"/>
+          <w:lang w:val="en-US"/>
+        </w:rPr>
+      </w:pPr>
+      <w:r>
+        <w:rPr>
+          <w:rFonts w:ascii="Arial" w:hAnsi="Arial" w:cs="Arial"/>
+          <w:lang w:val="en-US"/>
+        </w:rPr>
+        <w:t>Falk, K. (2019). Practical Recommender Systems. Manning Publications.</w:t>
+      </w:r>
+    </w:p>
+    <w:p>
+      <w:pPr>
+        <w:rPr>
+          <w:rFonts w:ascii="Arial" w:hAnsi="Arial" w:cs="Arial"/>
+          <w:lang w:val="en-US"/>
+        </w:rPr>
+      </w:pPr>
+    </w:p>
+    <w:p>
+      <w:pPr>
+        <w:rPr>
+          <w:rFonts w:ascii="Arial" w:hAnsi="Arial" w:cs="Arial"/>
+          <w:lang w:val="en-US"/>
+        </w:rPr>
+      </w:pPr>
+      <w:r>
+        <w:rPr>
+          <w:rFonts w:ascii="Arial" w:hAnsi="Arial" w:cs="Arial"/>
+          <w:lang w:val="en-US"/>
+        </w:rPr>
+        <w:t>Kusiak, A. (2001). Data mining in design of banking services. International Journal of Production Research, 39(5), 1067-1078.</w:t>
+      </w:r>
+    </w:p>
+    <w:p>
+      <w:pPr>
+        <w:rPr>
+          <w:lang w:val="en-US"/>
+        </w:rPr>
+      </w:pPr>
+    </w:p>
+    <w:p>
+      <w:pPr>
+        <w:rPr>
+          <w:rFonts w:ascii="Arial" w:hAnsi="Arial" w:cs="Arial"/>
+          <w:lang w:val="en-US"/>
+        </w:rPr>
+      </w:pPr>
+      <w:r>
+        <w:rPr>
+          <w:rFonts w:ascii="Arial" w:hAnsi="Arial" w:cs="Arial"/>
+          <w:lang w:val="en-US"/>
+        </w:rPr>
+        <w:t xml:space="preserve">Li, L., Chu, W., Langford, J., &amp; </w:t>
+      </w:r>
+      <w:proofErr w:type="spellStart"/>
+      <w:r>
+        <w:rPr>
+          <w:rFonts w:ascii="Arial" w:hAnsi="Arial" w:cs="Arial"/>
+          <w:lang w:val="en-US"/>
+        </w:rPr>
+        <w:t>Schapire</w:t>
+      </w:r>
+      <w:proofErr w:type="spellEnd"/>
+      <w:r>
+        <w:rPr>
+          <w:rFonts w:ascii="Arial" w:hAnsi="Arial" w:cs="Arial"/>
+          <w:lang w:val="en-US"/>
+        </w:rPr>
+        <w:t>, R. E. (2010). A contextual-bandit approach to personalized news article recommendation. In Proceedings of the 19th international conference on World wide web (pp. 661-670). ACM.</w:t>
+      </w:r>
+    </w:p>
     <w:sectPr>
       <w:pgSz w:w="12240" w:h="15840"/>
       <w:pgMar w:top="1440" w:right="1440" w:bottom="1440" w:left="1440" w:header="708" w:footer="708" w:gutter="0"/>
@@ -738,8 +1956,1345 @@
 </w:document>
 </file>
 
+<file path=word/numbering.xml><?xml version="1.0" encoding="utf-8"?>
+<w:numbering xmlns:wpc="http://schemas.microsoft.com/office/word/2010/wordprocessingCanvas" xmlns:cx="http://schemas.microsoft.com/office/drawing/2014/chartex" xmlns:cx1="http://schemas.microsoft.com/office/drawing/2015/9/8/chartex" xmlns:cx2="http://schemas.microsoft.com/office/drawing/2015/10/21/chartex" xmlns:cx3="http://schemas.microsoft.com/office/drawing/2016/5/9/chartex" xmlns:cx4="http://schemas.microsoft.com/office/drawing/2016/5/10/chartex" xmlns:cx5="http://schemas.microsoft.com/office/drawing/2016/5/11/chartex" xmlns:cx6="http://schemas.microsoft.com/office/drawing/2016/5/12/chartex" xmlns:cx7="http://schemas.microsoft.com/office/drawing/2016/5/13/chartex" xmlns:cx8="http://schemas.microsoft.com/office/drawing/2016/5/14/chartex" xmlns:mc="http://schemas.openxmlformats.org/markup-compatibility/2006" xmlns:aink="http://schemas.microsoft.com/office/drawing/2016/ink" xmlns:am3d="http://schemas.microsoft.com/office/drawing/2017/model3d" xmlns:o="urn:schemas-microsoft-com:office:office" xmlns:oel="http://schemas.microsoft.com/office/2019/extlst" xmlns:r="http://schemas.openxmlformats.org/officeDocument/2006/relationships" xmlns:m="http://schemas.openxmlformats.org/officeDocument/2006/math" xmlns:v="urn:schemas-microsoft-com:vml" xmlns:wp14="http://schemas.microsoft.com/office/word/2010/wordprocessingDrawing" xmlns:wp="http://schemas.openxmlformats.org/drawingml/2006/wordprocessingDrawing" xmlns:w10="urn:schemas-microsoft-com:office:word" xmlns:w="http://schemas.openxmlformats.org/wordprocessingml/2006/main" xmlns:w14="http://schemas.microsoft.com/office/word/2010/wordml" xmlns:w15="http://schemas.microsoft.com/office/word/2012/wordml" xmlns:w16cex="http://schemas.microsoft.com/office/word/2018/wordml/cex" xmlns:w16cid="http://schemas.microsoft.com/office/word/2016/wordml/cid" xmlns:w16="http://schemas.microsoft.com/office/word/2018/wordml" xmlns:w16du="http://schemas.microsoft.com/office/word/2023/wordml/word16du" xmlns:w16sdtdh="http://schemas.microsoft.com/office/word/2020/wordml/sdtdatahash" xmlns:w16se="http://schemas.microsoft.com/office/word/2015/wordml/symex" xmlns:wpg="http://schemas.microsoft.com/office/word/2010/wordprocessingGroup" xmlns:wpi="http://schemas.microsoft.com/office/word/2010/wordprocessingInk" xmlns:wne="http://schemas.microsoft.com/office/word/2006/wordml" xmlns:wps="http://schemas.microsoft.com/office/word/2010/wordprocessingShape" mc:Ignorable="w14 w15 w16se w16cid w16 w16cex w16sdtdh w16du wp14">
+  <w:abstractNum w:abstractNumId="0" w15:restartNumberingAfterBreak="0">
+    <w:nsid w:val="083745D0"/>
+    <w:multiLevelType w:val="hybridMultilevel"/>
+    <w:tmpl w:val="4F1E916A"/>
+    <w:lvl w:ilvl="0" w:tplc="623AE0EC">
+      <w:numFmt w:val="bullet"/>
+      <w:lvlText w:val="•"/>
+      <w:lvlJc w:val="left"/>
+      <w:pPr>
+        <w:ind w:left="1080" w:hanging="720"/>
+      </w:pPr>
+      <w:rPr>
+        <w:rFonts w:ascii="Arial" w:eastAsia="Times New Roman" w:hAnsi="Arial" w:cs="Arial" w:hint="default"/>
+      </w:rPr>
+    </w:lvl>
+    <w:lvl w:ilvl="1" w:tplc="100A0003" w:tentative="1">
+      <w:start w:val="1"/>
+      <w:numFmt w:val="bullet"/>
+      <w:lvlText w:val="o"/>
+      <w:lvlJc w:val="left"/>
+      <w:pPr>
+        <w:ind w:left="1440" w:hanging="360"/>
+      </w:pPr>
+      <w:rPr>
+        <w:rFonts w:ascii="Courier New" w:hAnsi="Courier New" w:cs="Courier New" w:hint="default"/>
+      </w:rPr>
+    </w:lvl>
+    <w:lvl w:ilvl="2" w:tplc="100A0005" w:tentative="1">
+      <w:start w:val="1"/>
+      <w:numFmt w:val="bullet"/>
+      <w:lvlText w:val=""/>
+      <w:lvlJc w:val="left"/>
+      <w:pPr>
+        <w:ind w:left="2160" w:hanging="360"/>
+      </w:pPr>
+      <w:rPr>
+        <w:rFonts w:ascii="Wingdings" w:hAnsi="Wingdings" w:hint="default"/>
+      </w:rPr>
+    </w:lvl>
+    <w:lvl w:ilvl="3" w:tplc="100A0001" w:tentative="1">
+      <w:start w:val="1"/>
+      <w:numFmt w:val="bullet"/>
+      <w:lvlText w:val=""/>
+      <w:lvlJc w:val="left"/>
+      <w:pPr>
+        <w:ind w:left="2880" w:hanging="360"/>
+      </w:pPr>
+      <w:rPr>
+        <w:rFonts w:ascii="Symbol" w:hAnsi="Symbol" w:hint="default"/>
+      </w:rPr>
+    </w:lvl>
+    <w:lvl w:ilvl="4" w:tplc="100A0003" w:tentative="1">
+      <w:start w:val="1"/>
+      <w:numFmt w:val="bullet"/>
+      <w:lvlText w:val="o"/>
+      <w:lvlJc w:val="left"/>
+      <w:pPr>
+        <w:ind w:left="3600" w:hanging="360"/>
+      </w:pPr>
+      <w:rPr>
+        <w:rFonts w:ascii="Courier New" w:hAnsi="Courier New" w:cs="Courier New" w:hint="default"/>
+      </w:rPr>
+    </w:lvl>
+    <w:lvl w:ilvl="5" w:tplc="100A0005" w:tentative="1">
+      <w:start w:val="1"/>
+      <w:numFmt w:val="bullet"/>
+      <w:lvlText w:val=""/>
+      <w:lvlJc w:val="left"/>
+      <w:pPr>
+        <w:ind w:left="4320" w:hanging="360"/>
+      </w:pPr>
+      <w:rPr>
+        <w:rFonts w:ascii="Wingdings" w:hAnsi="Wingdings" w:hint="default"/>
+      </w:rPr>
+    </w:lvl>
+    <w:lvl w:ilvl="6" w:tplc="100A0001" w:tentative="1">
+      <w:start w:val="1"/>
+      <w:numFmt w:val="bullet"/>
+      <w:lvlText w:val=""/>
+      <w:lvlJc w:val="left"/>
+      <w:pPr>
+        <w:ind w:left="5040" w:hanging="360"/>
+      </w:pPr>
+      <w:rPr>
+        <w:rFonts w:ascii="Symbol" w:hAnsi="Symbol" w:hint="default"/>
+      </w:rPr>
+    </w:lvl>
+    <w:lvl w:ilvl="7" w:tplc="100A0003" w:tentative="1">
+      <w:start w:val="1"/>
+      <w:numFmt w:val="bullet"/>
+      <w:lvlText w:val="o"/>
+      <w:lvlJc w:val="left"/>
+      <w:pPr>
+        <w:ind w:left="5760" w:hanging="360"/>
+      </w:pPr>
+      <w:rPr>
+        <w:rFonts w:ascii="Courier New" w:hAnsi="Courier New" w:cs="Courier New" w:hint="default"/>
+      </w:rPr>
+    </w:lvl>
+    <w:lvl w:ilvl="8" w:tplc="100A0005" w:tentative="1">
+      <w:start w:val="1"/>
+      <w:numFmt w:val="bullet"/>
+      <w:lvlText w:val=""/>
+      <w:lvlJc w:val="left"/>
+      <w:pPr>
+        <w:ind w:left="6480" w:hanging="360"/>
+      </w:pPr>
+      <w:rPr>
+        <w:rFonts w:ascii="Wingdings" w:hAnsi="Wingdings" w:hint="default"/>
+      </w:rPr>
+    </w:lvl>
+  </w:abstractNum>
+  <w:abstractNum w:abstractNumId="1" w15:restartNumberingAfterBreak="0">
+    <w:nsid w:val="0AA9331B"/>
+    <w:multiLevelType w:val="hybridMultilevel"/>
+    <w:tmpl w:val="CD76B5C0"/>
+    <w:lvl w:ilvl="0" w:tplc="623AE0EC">
+      <w:numFmt w:val="bullet"/>
+      <w:lvlText w:val="•"/>
+      <w:lvlJc w:val="left"/>
+      <w:pPr>
+        <w:ind w:left="1080" w:hanging="720"/>
+      </w:pPr>
+      <w:rPr>
+        <w:rFonts w:ascii="Arial" w:eastAsia="Times New Roman" w:hAnsi="Arial" w:cs="Arial" w:hint="default"/>
+      </w:rPr>
+    </w:lvl>
+    <w:lvl w:ilvl="1" w:tplc="100A0003" w:tentative="1">
+      <w:start w:val="1"/>
+      <w:numFmt w:val="bullet"/>
+      <w:lvlText w:val="o"/>
+      <w:lvlJc w:val="left"/>
+      <w:pPr>
+        <w:ind w:left="1440" w:hanging="360"/>
+      </w:pPr>
+      <w:rPr>
+        <w:rFonts w:ascii="Courier New" w:hAnsi="Courier New" w:cs="Courier New" w:hint="default"/>
+      </w:rPr>
+    </w:lvl>
+    <w:lvl w:ilvl="2" w:tplc="100A0005" w:tentative="1">
+      <w:start w:val="1"/>
+      <w:numFmt w:val="bullet"/>
+      <w:lvlText w:val=""/>
+      <w:lvlJc w:val="left"/>
+      <w:pPr>
+        <w:ind w:left="2160" w:hanging="360"/>
+      </w:pPr>
+      <w:rPr>
+        <w:rFonts w:ascii="Wingdings" w:hAnsi="Wingdings" w:hint="default"/>
+      </w:rPr>
+    </w:lvl>
+    <w:lvl w:ilvl="3" w:tplc="100A0001" w:tentative="1">
+      <w:start w:val="1"/>
+      <w:numFmt w:val="bullet"/>
+      <w:lvlText w:val=""/>
+      <w:lvlJc w:val="left"/>
+      <w:pPr>
+        <w:ind w:left="2880" w:hanging="360"/>
+      </w:pPr>
+      <w:rPr>
+        <w:rFonts w:ascii="Symbol" w:hAnsi="Symbol" w:hint="default"/>
+      </w:rPr>
+    </w:lvl>
+    <w:lvl w:ilvl="4" w:tplc="100A0003" w:tentative="1">
+      <w:start w:val="1"/>
+      <w:numFmt w:val="bullet"/>
+      <w:lvlText w:val="o"/>
+      <w:lvlJc w:val="left"/>
+      <w:pPr>
+        <w:ind w:left="3600" w:hanging="360"/>
+      </w:pPr>
+      <w:rPr>
+        <w:rFonts w:ascii="Courier New" w:hAnsi="Courier New" w:cs="Courier New" w:hint="default"/>
+      </w:rPr>
+    </w:lvl>
+    <w:lvl w:ilvl="5" w:tplc="100A0005" w:tentative="1">
+      <w:start w:val="1"/>
+      <w:numFmt w:val="bullet"/>
+      <w:lvlText w:val=""/>
+      <w:lvlJc w:val="left"/>
+      <w:pPr>
+        <w:ind w:left="4320" w:hanging="360"/>
+      </w:pPr>
+      <w:rPr>
+        <w:rFonts w:ascii="Wingdings" w:hAnsi="Wingdings" w:hint="default"/>
+      </w:rPr>
+    </w:lvl>
+    <w:lvl w:ilvl="6" w:tplc="100A0001" w:tentative="1">
+      <w:start w:val="1"/>
+      <w:numFmt w:val="bullet"/>
+      <w:lvlText w:val=""/>
+      <w:lvlJc w:val="left"/>
+      <w:pPr>
+        <w:ind w:left="5040" w:hanging="360"/>
+      </w:pPr>
+      <w:rPr>
+        <w:rFonts w:ascii="Symbol" w:hAnsi="Symbol" w:hint="default"/>
+      </w:rPr>
+    </w:lvl>
+    <w:lvl w:ilvl="7" w:tplc="100A0003" w:tentative="1">
+      <w:start w:val="1"/>
+      <w:numFmt w:val="bullet"/>
+      <w:lvlText w:val="o"/>
+      <w:lvlJc w:val="left"/>
+      <w:pPr>
+        <w:ind w:left="5760" w:hanging="360"/>
+      </w:pPr>
+      <w:rPr>
+        <w:rFonts w:ascii="Courier New" w:hAnsi="Courier New" w:cs="Courier New" w:hint="default"/>
+      </w:rPr>
+    </w:lvl>
+    <w:lvl w:ilvl="8" w:tplc="100A0005" w:tentative="1">
+      <w:start w:val="1"/>
+      <w:numFmt w:val="bullet"/>
+      <w:lvlText w:val=""/>
+      <w:lvlJc w:val="left"/>
+      <w:pPr>
+        <w:ind w:left="6480" w:hanging="360"/>
+      </w:pPr>
+      <w:rPr>
+        <w:rFonts w:ascii="Wingdings" w:hAnsi="Wingdings" w:hint="default"/>
+      </w:rPr>
+    </w:lvl>
+  </w:abstractNum>
+  <w:abstractNum w:abstractNumId="2" w15:restartNumberingAfterBreak="0">
+    <w:nsid w:val="12CE20F2"/>
+    <w:multiLevelType w:val="hybridMultilevel"/>
+    <w:tmpl w:val="73A4BB1C"/>
+    <w:lvl w:ilvl="0" w:tplc="ABA8D6C2">
+      <w:start w:val="1"/>
+      <w:numFmt w:val="decimal"/>
+      <w:lvlText w:val="%1."/>
+      <w:lvlJc w:val="left"/>
+      <w:pPr>
+        <w:ind w:left="1080" w:hanging="720"/>
+      </w:pPr>
+      <w:rPr>
+        <w:rFonts w:hint="default"/>
+      </w:rPr>
+    </w:lvl>
+    <w:lvl w:ilvl="1" w:tplc="100A0019">
+      <w:start w:val="1"/>
+      <w:numFmt w:val="lowerLetter"/>
+      <w:lvlText w:val="%2."/>
+      <w:lvlJc w:val="left"/>
+      <w:pPr>
+        <w:ind w:left="1440" w:hanging="360"/>
+      </w:pPr>
+    </w:lvl>
+    <w:lvl w:ilvl="2" w:tplc="100A001B" w:tentative="1">
+      <w:start w:val="1"/>
+      <w:numFmt w:val="lowerRoman"/>
+      <w:lvlText w:val="%3."/>
+      <w:lvlJc w:val="right"/>
+      <w:pPr>
+        <w:ind w:left="2160" w:hanging="180"/>
+      </w:pPr>
+    </w:lvl>
+    <w:lvl w:ilvl="3" w:tplc="100A000F" w:tentative="1">
+      <w:start w:val="1"/>
+      <w:numFmt w:val="decimal"/>
+      <w:lvlText w:val="%4."/>
+      <w:lvlJc w:val="left"/>
+      <w:pPr>
+        <w:ind w:left="2880" w:hanging="360"/>
+      </w:pPr>
+    </w:lvl>
+    <w:lvl w:ilvl="4" w:tplc="100A0019" w:tentative="1">
+      <w:start w:val="1"/>
+      <w:numFmt w:val="lowerLetter"/>
+      <w:lvlText w:val="%5."/>
+      <w:lvlJc w:val="left"/>
+      <w:pPr>
+        <w:ind w:left="3600" w:hanging="360"/>
+      </w:pPr>
+    </w:lvl>
+    <w:lvl w:ilvl="5" w:tplc="100A001B" w:tentative="1">
+      <w:start w:val="1"/>
+      <w:numFmt w:val="lowerRoman"/>
+      <w:lvlText w:val="%6."/>
+      <w:lvlJc w:val="right"/>
+      <w:pPr>
+        <w:ind w:left="4320" w:hanging="180"/>
+      </w:pPr>
+    </w:lvl>
+    <w:lvl w:ilvl="6" w:tplc="100A000F" w:tentative="1">
+      <w:start w:val="1"/>
+      <w:numFmt w:val="decimal"/>
+      <w:lvlText w:val="%7."/>
+      <w:lvlJc w:val="left"/>
+      <w:pPr>
+        <w:ind w:left="5040" w:hanging="360"/>
+      </w:pPr>
+    </w:lvl>
+    <w:lvl w:ilvl="7" w:tplc="100A0019" w:tentative="1">
+      <w:start w:val="1"/>
+      <w:numFmt w:val="lowerLetter"/>
+      <w:lvlText w:val="%8."/>
+      <w:lvlJc w:val="left"/>
+      <w:pPr>
+        <w:ind w:left="5760" w:hanging="360"/>
+      </w:pPr>
+    </w:lvl>
+    <w:lvl w:ilvl="8" w:tplc="100A001B" w:tentative="1">
+      <w:start w:val="1"/>
+      <w:numFmt w:val="lowerRoman"/>
+      <w:lvlText w:val="%9."/>
+      <w:lvlJc w:val="right"/>
+      <w:pPr>
+        <w:ind w:left="6480" w:hanging="180"/>
+      </w:pPr>
+    </w:lvl>
+  </w:abstractNum>
+  <w:abstractNum w:abstractNumId="3" w15:restartNumberingAfterBreak="0">
+    <w:nsid w:val="1AA8575C"/>
+    <w:multiLevelType w:val="hybridMultilevel"/>
+    <w:tmpl w:val="5BEA8130"/>
+    <w:lvl w:ilvl="0" w:tplc="623AE0EC">
+      <w:numFmt w:val="bullet"/>
+      <w:lvlText w:val="•"/>
+      <w:lvlJc w:val="left"/>
+      <w:pPr>
+        <w:ind w:left="1080" w:hanging="720"/>
+      </w:pPr>
+      <w:rPr>
+        <w:rFonts w:ascii="Arial" w:eastAsia="Times New Roman" w:hAnsi="Arial" w:cs="Arial" w:hint="default"/>
+      </w:rPr>
+    </w:lvl>
+    <w:lvl w:ilvl="1" w:tplc="100A0003" w:tentative="1">
+      <w:start w:val="1"/>
+      <w:numFmt w:val="bullet"/>
+      <w:lvlText w:val="o"/>
+      <w:lvlJc w:val="left"/>
+      <w:pPr>
+        <w:ind w:left="1440" w:hanging="360"/>
+      </w:pPr>
+      <w:rPr>
+        <w:rFonts w:ascii="Courier New" w:hAnsi="Courier New" w:cs="Courier New" w:hint="default"/>
+      </w:rPr>
+    </w:lvl>
+    <w:lvl w:ilvl="2" w:tplc="100A0005" w:tentative="1">
+      <w:start w:val="1"/>
+      <w:numFmt w:val="bullet"/>
+      <w:lvlText w:val=""/>
+      <w:lvlJc w:val="left"/>
+      <w:pPr>
+        <w:ind w:left="2160" w:hanging="360"/>
+      </w:pPr>
+      <w:rPr>
+        <w:rFonts w:ascii="Wingdings" w:hAnsi="Wingdings" w:hint="default"/>
+      </w:rPr>
+    </w:lvl>
+    <w:lvl w:ilvl="3" w:tplc="100A0001" w:tentative="1">
+      <w:start w:val="1"/>
+      <w:numFmt w:val="bullet"/>
+      <w:lvlText w:val=""/>
+      <w:lvlJc w:val="left"/>
+      <w:pPr>
+        <w:ind w:left="2880" w:hanging="360"/>
+      </w:pPr>
+      <w:rPr>
+        <w:rFonts w:ascii="Symbol" w:hAnsi="Symbol" w:hint="default"/>
+      </w:rPr>
+    </w:lvl>
+    <w:lvl w:ilvl="4" w:tplc="100A0003" w:tentative="1">
+      <w:start w:val="1"/>
+      <w:numFmt w:val="bullet"/>
+      <w:lvlText w:val="o"/>
+      <w:lvlJc w:val="left"/>
+      <w:pPr>
+        <w:ind w:left="3600" w:hanging="360"/>
+      </w:pPr>
+      <w:rPr>
+        <w:rFonts w:ascii="Courier New" w:hAnsi="Courier New" w:cs="Courier New" w:hint="default"/>
+      </w:rPr>
+    </w:lvl>
+    <w:lvl w:ilvl="5" w:tplc="100A0005" w:tentative="1">
+      <w:start w:val="1"/>
+      <w:numFmt w:val="bullet"/>
+      <w:lvlText w:val=""/>
+      <w:lvlJc w:val="left"/>
+      <w:pPr>
+        <w:ind w:left="4320" w:hanging="360"/>
+      </w:pPr>
+      <w:rPr>
+        <w:rFonts w:ascii="Wingdings" w:hAnsi="Wingdings" w:hint="default"/>
+      </w:rPr>
+    </w:lvl>
+    <w:lvl w:ilvl="6" w:tplc="100A0001" w:tentative="1">
+      <w:start w:val="1"/>
+      <w:numFmt w:val="bullet"/>
+      <w:lvlText w:val=""/>
+      <w:lvlJc w:val="left"/>
+      <w:pPr>
+        <w:ind w:left="5040" w:hanging="360"/>
+      </w:pPr>
+      <w:rPr>
+        <w:rFonts w:ascii="Symbol" w:hAnsi="Symbol" w:hint="default"/>
+      </w:rPr>
+    </w:lvl>
+    <w:lvl w:ilvl="7" w:tplc="100A0003" w:tentative="1">
+      <w:start w:val="1"/>
+      <w:numFmt w:val="bullet"/>
+      <w:lvlText w:val="o"/>
+      <w:lvlJc w:val="left"/>
+      <w:pPr>
+        <w:ind w:left="5760" w:hanging="360"/>
+      </w:pPr>
+      <w:rPr>
+        <w:rFonts w:ascii="Courier New" w:hAnsi="Courier New" w:cs="Courier New" w:hint="default"/>
+      </w:rPr>
+    </w:lvl>
+    <w:lvl w:ilvl="8" w:tplc="100A0005" w:tentative="1">
+      <w:start w:val="1"/>
+      <w:numFmt w:val="bullet"/>
+      <w:lvlText w:val=""/>
+      <w:lvlJc w:val="left"/>
+      <w:pPr>
+        <w:ind w:left="6480" w:hanging="360"/>
+      </w:pPr>
+      <w:rPr>
+        <w:rFonts w:ascii="Wingdings" w:hAnsi="Wingdings" w:hint="default"/>
+      </w:rPr>
+    </w:lvl>
+  </w:abstractNum>
+  <w:abstractNum w:abstractNumId="4" w15:restartNumberingAfterBreak="0">
+    <w:nsid w:val="24E64E0C"/>
+    <w:multiLevelType w:val="hybridMultilevel"/>
+    <w:tmpl w:val="BB6C908C"/>
+    <w:lvl w:ilvl="0" w:tplc="623AE0EC">
+      <w:numFmt w:val="bullet"/>
+      <w:lvlText w:val="•"/>
+      <w:lvlJc w:val="left"/>
+      <w:pPr>
+        <w:ind w:left="1080" w:hanging="720"/>
+      </w:pPr>
+      <w:rPr>
+        <w:rFonts w:ascii="Arial" w:eastAsia="Times New Roman" w:hAnsi="Arial" w:cs="Arial" w:hint="default"/>
+      </w:rPr>
+    </w:lvl>
+    <w:lvl w:ilvl="1" w:tplc="100A0003" w:tentative="1">
+      <w:start w:val="1"/>
+      <w:numFmt w:val="bullet"/>
+      <w:lvlText w:val="o"/>
+      <w:lvlJc w:val="left"/>
+      <w:pPr>
+        <w:ind w:left="1440" w:hanging="360"/>
+      </w:pPr>
+      <w:rPr>
+        <w:rFonts w:ascii="Courier New" w:hAnsi="Courier New" w:cs="Courier New" w:hint="default"/>
+      </w:rPr>
+    </w:lvl>
+    <w:lvl w:ilvl="2" w:tplc="100A0005" w:tentative="1">
+      <w:start w:val="1"/>
+      <w:numFmt w:val="bullet"/>
+      <w:lvlText w:val=""/>
+      <w:lvlJc w:val="left"/>
+      <w:pPr>
+        <w:ind w:left="2160" w:hanging="360"/>
+      </w:pPr>
+      <w:rPr>
+        <w:rFonts w:ascii="Wingdings" w:hAnsi="Wingdings" w:hint="default"/>
+      </w:rPr>
+    </w:lvl>
+    <w:lvl w:ilvl="3" w:tplc="100A0001" w:tentative="1">
+      <w:start w:val="1"/>
+      <w:numFmt w:val="bullet"/>
+      <w:lvlText w:val=""/>
+      <w:lvlJc w:val="left"/>
+      <w:pPr>
+        <w:ind w:left="2880" w:hanging="360"/>
+      </w:pPr>
+      <w:rPr>
+        <w:rFonts w:ascii="Symbol" w:hAnsi="Symbol" w:hint="default"/>
+      </w:rPr>
+    </w:lvl>
+    <w:lvl w:ilvl="4" w:tplc="100A0003" w:tentative="1">
+      <w:start w:val="1"/>
+      <w:numFmt w:val="bullet"/>
+      <w:lvlText w:val="o"/>
+      <w:lvlJc w:val="left"/>
+      <w:pPr>
+        <w:ind w:left="3600" w:hanging="360"/>
+      </w:pPr>
+      <w:rPr>
+        <w:rFonts w:ascii="Courier New" w:hAnsi="Courier New" w:cs="Courier New" w:hint="default"/>
+      </w:rPr>
+    </w:lvl>
+    <w:lvl w:ilvl="5" w:tplc="100A0005" w:tentative="1">
+      <w:start w:val="1"/>
+      <w:numFmt w:val="bullet"/>
+      <w:lvlText w:val=""/>
+      <w:lvlJc w:val="left"/>
+      <w:pPr>
+        <w:ind w:left="4320" w:hanging="360"/>
+      </w:pPr>
+      <w:rPr>
+        <w:rFonts w:ascii="Wingdings" w:hAnsi="Wingdings" w:hint="default"/>
+      </w:rPr>
+    </w:lvl>
+    <w:lvl w:ilvl="6" w:tplc="100A0001" w:tentative="1">
+      <w:start w:val="1"/>
+      <w:numFmt w:val="bullet"/>
+      <w:lvlText w:val=""/>
+      <w:lvlJc w:val="left"/>
+      <w:pPr>
+        <w:ind w:left="5040" w:hanging="360"/>
+      </w:pPr>
+      <w:rPr>
+        <w:rFonts w:ascii="Symbol" w:hAnsi="Symbol" w:hint="default"/>
+      </w:rPr>
+    </w:lvl>
+    <w:lvl w:ilvl="7" w:tplc="100A0003" w:tentative="1">
+      <w:start w:val="1"/>
+      <w:numFmt w:val="bullet"/>
+      <w:lvlText w:val="o"/>
+      <w:lvlJc w:val="left"/>
+      <w:pPr>
+        <w:ind w:left="5760" w:hanging="360"/>
+      </w:pPr>
+      <w:rPr>
+        <w:rFonts w:ascii="Courier New" w:hAnsi="Courier New" w:cs="Courier New" w:hint="default"/>
+      </w:rPr>
+    </w:lvl>
+    <w:lvl w:ilvl="8" w:tplc="100A0005" w:tentative="1">
+      <w:start w:val="1"/>
+      <w:numFmt w:val="bullet"/>
+      <w:lvlText w:val=""/>
+      <w:lvlJc w:val="left"/>
+      <w:pPr>
+        <w:ind w:left="6480" w:hanging="360"/>
+      </w:pPr>
+      <w:rPr>
+        <w:rFonts w:ascii="Wingdings" w:hAnsi="Wingdings" w:hint="default"/>
+      </w:rPr>
+    </w:lvl>
+  </w:abstractNum>
+  <w:abstractNum w:abstractNumId="5" w15:restartNumberingAfterBreak="0">
+    <w:nsid w:val="3DC90879"/>
+    <w:multiLevelType w:val="hybridMultilevel"/>
+    <w:tmpl w:val="585E7E8A"/>
+    <w:lvl w:ilvl="0" w:tplc="100A000F">
+      <w:start w:val="1"/>
+      <w:numFmt w:val="decimal"/>
+      <w:lvlText w:val="%1."/>
+      <w:lvlJc w:val="left"/>
+      <w:pPr>
+        <w:ind w:left="720" w:hanging="360"/>
+      </w:pPr>
+    </w:lvl>
+    <w:lvl w:ilvl="1" w:tplc="100A0019" w:tentative="1">
+      <w:start w:val="1"/>
+      <w:numFmt w:val="lowerLetter"/>
+      <w:lvlText w:val="%2."/>
+      <w:lvlJc w:val="left"/>
+      <w:pPr>
+        <w:ind w:left="1440" w:hanging="360"/>
+      </w:pPr>
+    </w:lvl>
+    <w:lvl w:ilvl="2" w:tplc="100A001B" w:tentative="1">
+      <w:start w:val="1"/>
+      <w:numFmt w:val="lowerRoman"/>
+      <w:lvlText w:val="%3."/>
+      <w:lvlJc w:val="right"/>
+      <w:pPr>
+        <w:ind w:left="2160" w:hanging="180"/>
+      </w:pPr>
+    </w:lvl>
+    <w:lvl w:ilvl="3" w:tplc="100A000F" w:tentative="1">
+      <w:start w:val="1"/>
+      <w:numFmt w:val="decimal"/>
+      <w:lvlText w:val="%4."/>
+      <w:lvlJc w:val="left"/>
+      <w:pPr>
+        <w:ind w:left="2880" w:hanging="360"/>
+      </w:pPr>
+    </w:lvl>
+    <w:lvl w:ilvl="4" w:tplc="100A0019" w:tentative="1">
+      <w:start w:val="1"/>
+      <w:numFmt w:val="lowerLetter"/>
+      <w:lvlText w:val="%5."/>
+      <w:lvlJc w:val="left"/>
+      <w:pPr>
+        <w:ind w:left="3600" w:hanging="360"/>
+      </w:pPr>
+    </w:lvl>
+    <w:lvl w:ilvl="5" w:tplc="100A001B" w:tentative="1">
+      <w:start w:val="1"/>
+      <w:numFmt w:val="lowerRoman"/>
+      <w:lvlText w:val="%6."/>
+      <w:lvlJc w:val="right"/>
+      <w:pPr>
+        <w:ind w:left="4320" w:hanging="180"/>
+      </w:pPr>
+    </w:lvl>
+    <w:lvl w:ilvl="6" w:tplc="100A000F" w:tentative="1">
+      <w:start w:val="1"/>
+      <w:numFmt w:val="decimal"/>
+      <w:lvlText w:val="%7."/>
+      <w:lvlJc w:val="left"/>
+      <w:pPr>
+        <w:ind w:left="5040" w:hanging="360"/>
+      </w:pPr>
+    </w:lvl>
+    <w:lvl w:ilvl="7" w:tplc="100A0019" w:tentative="1">
+      <w:start w:val="1"/>
+      <w:numFmt w:val="lowerLetter"/>
+      <w:lvlText w:val="%8."/>
+      <w:lvlJc w:val="left"/>
+      <w:pPr>
+        <w:ind w:left="5760" w:hanging="360"/>
+      </w:pPr>
+    </w:lvl>
+    <w:lvl w:ilvl="8" w:tplc="100A001B" w:tentative="1">
+      <w:start w:val="1"/>
+      <w:numFmt w:val="lowerRoman"/>
+      <w:lvlText w:val="%9."/>
+      <w:lvlJc w:val="right"/>
+      <w:pPr>
+        <w:ind w:left="6480" w:hanging="180"/>
+      </w:pPr>
+    </w:lvl>
+  </w:abstractNum>
+  <w:abstractNum w:abstractNumId="6" w15:restartNumberingAfterBreak="0">
+    <w:nsid w:val="466142D9"/>
+    <w:multiLevelType w:val="hybridMultilevel"/>
+    <w:tmpl w:val="9A866B1A"/>
+    <w:lvl w:ilvl="0" w:tplc="623AE0EC">
+      <w:numFmt w:val="bullet"/>
+      <w:lvlText w:val="•"/>
+      <w:lvlJc w:val="left"/>
+      <w:pPr>
+        <w:ind w:left="1080" w:hanging="720"/>
+      </w:pPr>
+      <w:rPr>
+        <w:rFonts w:ascii="Arial" w:eastAsia="Times New Roman" w:hAnsi="Arial" w:cs="Arial" w:hint="default"/>
+      </w:rPr>
+    </w:lvl>
+    <w:lvl w:ilvl="1" w:tplc="100A0003" w:tentative="1">
+      <w:start w:val="1"/>
+      <w:numFmt w:val="bullet"/>
+      <w:lvlText w:val="o"/>
+      <w:lvlJc w:val="left"/>
+      <w:pPr>
+        <w:ind w:left="1440" w:hanging="360"/>
+      </w:pPr>
+      <w:rPr>
+        <w:rFonts w:ascii="Courier New" w:hAnsi="Courier New" w:cs="Courier New" w:hint="default"/>
+      </w:rPr>
+    </w:lvl>
+    <w:lvl w:ilvl="2" w:tplc="100A0005" w:tentative="1">
+      <w:start w:val="1"/>
+      <w:numFmt w:val="bullet"/>
+      <w:lvlText w:val=""/>
+      <w:lvlJc w:val="left"/>
+      <w:pPr>
+        <w:ind w:left="2160" w:hanging="360"/>
+      </w:pPr>
+      <w:rPr>
+        <w:rFonts w:ascii="Wingdings" w:hAnsi="Wingdings" w:hint="default"/>
+      </w:rPr>
+    </w:lvl>
+    <w:lvl w:ilvl="3" w:tplc="100A0001" w:tentative="1">
+      <w:start w:val="1"/>
+      <w:numFmt w:val="bullet"/>
+      <w:lvlText w:val=""/>
+      <w:lvlJc w:val="left"/>
+      <w:pPr>
+        <w:ind w:left="2880" w:hanging="360"/>
+      </w:pPr>
+      <w:rPr>
+        <w:rFonts w:ascii="Symbol" w:hAnsi="Symbol" w:hint="default"/>
+      </w:rPr>
+    </w:lvl>
+    <w:lvl w:ilvl="4" w:tplc="100A0003" w:tentative="1">
+      <w:start w:val="1"/>
+      <w:numFmt w:val="bullet"/>
+      <w:lvlText w:val="o"/>
+      <w:lvlJc w:val="left"/>
+      <w:pPr>
+        <w:ind w:left="3600" w:hanging="360"/>
+      </w:pPr>
+      <w:rPr>
+        <w:rFonts w:ascii="Courier New" w:hAnsi="Courier New" w:cs="Courier New" w:hint="default"/>
+      </w:rPr>
+    </w:lvl>
+    <w:lvl w:ilvl="5" w:tplc="100A0005" w:tentative="1">
+      <w:start w:val="1"/>
+      <w:numFmt w:val="bullet"/>
+      <w:lvlText w:val=""/>
+      <w:lvlJc w:val="left"/>
+      <w:pPr>
+        <w:ind w:left="4320" w:hanging="360"/>
+      </w:pPr>
+      <w:rPr>
+        <w:rFonts w:ascii="Wingdings" w:hAnsi="Wingdings" w:hint="default"/>
+      </w:rPr>
+    </w:lvl>
+    <w:lvl w:ilvl="6" w:tplc="100A0001" w:tentative="1">
+      <w:start w:val="1"/>
+      <w:numFmt w:val="bullet"/>
+      <w:lvlText w:val=""/>
+      <w:lvlJc w:val="left"/>
+      <w:pPr>
+        <w:ind w:left="5040" w:hanging="360"/>
+      </w:pPr>
+      <w:rPr>
+        <w:rFonts w:ascii="Symbol" w:hAnsi="Symbol" w:hint="default"/>
+      </w:rPr>
+    </w:lvl>
+    <w:lvl w:ilvl="7" w:tplc="100A0003" w:tentative="1">
+      <w:start w:val="1"/>
+      <w:numFmt w:val="bullet"/>
+      <w:lvlText w:val="o"/>
+      <w:lvlJc w:val="left"/>
+      <w:pPr>
+        <w:ind w:left="5760" w:hanging="360"/>
+      </w:pPr>
+      <w:rPr>
+        <w:rFonts w:ascii="Courier New" w:hAnsi="Courier New" w:cs="Courier New" w:hint="default"/>
+      </w:rPr>
+    </w:lvl>
+    <w:lvl w:ilvl="8" w:tplc="100A0005" w:tentative="1">
+      <w:start w:val="1"/>
+      <w:numFmt w:val="bullet"/>
+      <w:lvlText w:val=""/>
+      <w:lvlJc w:val="left"/>
+      <w:pPr>
+        <w:ind w:left="6480" w:hanging="360"/>
+      </w:pPr>
+      <w:rPr>
+        <w:rFonts w:ascii="Wingdings" w:hAnsi="Wingdings" w:hint="default"/>
+      </w:rPr>
+    </w:lvl>
+  </w:abstractNum>
+  <w:abstractNum w:abstractNumId="7" w15:restartNumberingAfterBreak="0">
+    <w:nsid w:val="55B55235"/>
+    <w:multiLevelType w:val="hybridMultilevel"/>
+    <w:tmpl w:val="169E0172"/>
+    <w:lvl w:ilvl="0" w:tplc="623AE0EC">
+      <w:numFmt w:val="bullet"/>
+      <w:lvlText w:val="•"/>
+      <w:lvlJc w:val="left"/>
+      <w:pPr>
+        <w:ind w:left="1080" w:hanging="720"/>
+      </w:pPr>
+      <w:rPr>
+        <w:rFonts w:ascii="Arial" w:eastAsia="Times New Roman" w:hAnsi="Arial" w:cs="Arial" w:hint="default"/>
+      </w:rPr>
+    </w:lvl>
+    <w:lvl w:ilvl="1" w:tplc="100A0003" w:tentative="1">
+      <w:start w:val="1"/>
+      <w:numFmt w:val="bullet"/>
+      <w:lvlText w:val="o"/>
+      <w:lvlJc w:val="left"/>
+      <w:pPr>
+        <w:ind w:left="1440" w:hanging="360"/>
+      </w:pPr>
+      <w:rPr>
+        <w:rFonts w:ascii="Courier New" w:hAnsi="Courier New" w:cs="Courier New" w:hint="default"/>
+      </w:rPr>
+    </w:lvl>
+    <w:lvl w:ilvl="2" w:tplc="100A0005" w:tentative="1">
+      <w:start w:val="1"/>
+      <w:numFmt w:val="bullet"/>
+      <w:lvlText w:val=""/>
+      <w:lvlJc w:val="left"/>
+      <w:pPr>
+        <w:ind w:left="2160" w:hanging="360"/>
+      </w:pPr>
+      <w:rPr>
+        <w:rFonts w:ascii="Wingdings" w:hAnsi="Wingdings" w:hint="default"/>
+      </w:rPr>
+    </w:lvl>
+    <w:lvl w:ilvl="3" w:tplc="100A0001" w:tentative="1">
+      <w:start w:val="1"/>
+      <w:numFmt w:val="bullet"/>
+      <w:lvlText w:val=""/>
+      <w:lvlJc w:val="left"/>
+      <w:pPr>
+        <w:ind w:left="2880" w:hanging="360"/>
+      </w:pPr>
+      <w:rPr>
+        <w:rFonts w:ascii="Symbol" w:hAnsi="Symbol" w:hint="default"/>
+      </w:rPr>
+    </w:lvl>
+    <w:lvl w:ilvl="4" w:tplc="100A0003" w:tentative="1">
+      <w:start w:val="1"/>
+      <w:numFmt w:val="bullet"/>
+      <w:lvlText w:val="o"/>
+      <w:lvlJc w:val="left"/>
+      <w:pPr>
+        <w:ind w:left="3600" w:hanging="360"/>
+      </w:pPr>
+      <w:rPr>
+        <w:rFonts w:ascii="Courier New" w:hAnsi="Courier New" w:cs="Courier New" w:hint="default"/>
+      </w:rPr>
+    </w:lvl>
+    <w:lvl w:ilvl="5" w:tplc="100A0005" w:tentative="1">
+      <w:start w:val="1"/>
+      <w:numFmt w:val="bullet"/>
+      <w:lvlText w:val=""/>
+      <w:lvlJc w:val="left"/>
+      <w:pPr>
+        <w:ind w:left="4320" w:hanging="360"/>
+      </w:pPr>
+      <w:rPr>
+        <w:rFonts w:ascii="Wingdings" w:hAnsi="Wingdings" w:hint="default"/>
+      </w:rPr>
+    </w:lvl>
+    <w:lvl w:ilvl="6" w:tplc="100A0001" w:tentative="1">
+      <w:start w:val="1"/>
+      <w:numFmt w:val="bullet"/>
+      <w:lvlText w:val=""/>
+      <w:lvlJc w:val="left"/>
+      <w:pPr>
+        <w:ind w:left="5040" w:hanging="360"/>
+      </w:pPr>
+      <w:rPr>
+        <w:rFonts w:ascii="Symbol" w:hAnsi="Symbol" w:hint="default"/>
+      </w:rPr>
+    </w:lvl>
+    <w:lvl w:ilvl="7" w:tplc="100A0003" w:tentative="1">
+      <w:start w:val="1"/>
+      <w:numFmt w:val="bullet"/>
+      <w:lvlText w:val="o"/>
+      <w:lvlJc w:val="left"/>
+      <w:pPr>
+        <w:ind w:left="5760" w:hanging="360"/>
+      </w:pPr>
+      <w:rPr>
+        <w:rFonts w:ascii="Courier New" w:hAnsi="Courier New" w:cs="Courier New" w:hint="default"/>
+      </w:rPr>
+    </w:lvl>
+    <w:lvl w:ilvl="8" w:tplc="100A0005" w:tentative="1">
+      <w:start w:val="1"/>
+      <w:numFmt w:val="bullet"/>
+      <w:lvlText w:val=""/>
+      <w:lvlJc w:val="left"/>
+      <w:pPr>
+        <w:ind w:left="6480" w:hanging="360"/>
+      </w:pPr>
+      <w:rPr>
+        <w:rFonts w:ascii="Wingdings" w:hAnsi="Wingdings" w:hint="default"/>
+      </w:rPr>
+    </w:lvl>
+  </w:abstractNum>
+  <w:abstractNum w:abstractNumId="8" w15:restartNumberingAfterBreak="0">
+    <w:nsid w:val="59E61C06"/>
+    <w:multiLevelType w:val="hybridMultilevel"/>
+    <w:tmpl w:val="B5E83BD8"/>
+    <w:lvl w:ilvl="0" w:tplc="100A0001">
+      <w:start w:val="1"/>
+      <w:numFmt w:val="bullet"/>
+      <w:lvlText w:val=""/>
+      <w:lvlJc w:val="left"/>
+      <w:pPr>
+        <w:ind w:left="720" w:hanging="360"/>
+      </w:pPr>
+      <w:rPr>
+        <w:rFonts w:ascii="Symbol" w:hAnsi="Symbol" w:hint="default"/>
+      </w:rPr>
+    </w:lvl>
+    <w:lvl w:ilvl="1" w:tplc="100A0003" w:tentative="1">
+      <w:start w:val="1"/>
+      <w:numFmt w:val="bullet"/>
+      <w:lvlText w:val="o"/>
+      <w:lvlJc w:val="left"/>
+      <w:pPr>
+        <w:ind w:left="1440" w:hanging="360"/>
+      </w:pPr>
+      <w:rPr>
+        <w:rFonts w:ascii="Courier New" w:hAnsi="Courier New" w:cs="Courier New" w:hint="default"/>
+      </w:rPr>
+    </w:lvl>
+    <w:lvl w:ilvl="2" w:tplc="100A0005" w:tentative="1">
+      <w:start w:val="1"/>
+      <w:numFmt w:val="bullet"/>
+      <w:lvlText w:val=""/>
+      <w:lvlJc w:val="left"/>
+      <w:pPr>
+        <w:ind w:left="2160" w:hanging="360"/>
+      </w:pPr>
+      <w:rPr>
+        <w:rFonts w:ascii="Wingdings" w:hAnsi="Wingdings" w:hint="default"/>
+      </w:rPr>
+    </w:lvl>
+    <w:lvl w:ilvl="3" w:tplc="100A0001" w:tentative="1">
+      <w:start w:val="1"/>
+      <w:numFmt w:val="bullet"/>
+      <w:lvlText w:val=""/>
+      <w:lvlJc w:val="left"/>
+      <w:pPr>
+        <w:ind w:left="2880" w:hanging="360"/>
+      </w:pPr>
+      <w:rPr>
+        <w:rFonts w:ascii="Symbol" w:hAnsi="Symbol" w:hint="default"/>
+      </w:rPr>
+    </w:lvl>
+    <w:lvl w:ilvl="4" w:tplc="100A0003" w:tentative="1">
+      <w:start w:val="1"/>
+      <w:numFmt w:val="bullet"/>
+      <w:lvlText w:val="o"/>
+      <w:lvlJc w:val="left"/>
+      <w:pPr>
+        <w:ind w:left="3600" w:hanging="360"/>
+      </w:pPr>
+      <w:rPr>
+        <w:rFonts w:ascii="Courier New" w:hAnsi="Courier New" w:cs="Courier New" w:hint="default"/>
+      </w:rPr>
+    </w:lvl>
+    <w:lvl w:ilvl="5" w:tplc="100A0005" w:tentative="1">
+      <w:start w:val="1"/>
+      <w:numFmt w:val="bullet"/>
+      <w:lvlText w:val=""/>
+      <w:lvlJc w:val="left"/>
+      <w:pPr>
+        <w:ind w:left="4320" w:hanging="360"/>
+      </w:pPr>
+      <w:rPr>
+        <w:rFonts w:ascii="Wingdings" w:hAnsi="Wingdings" w:hint="default"/>
+      </w:rPr>
+    </w:lvl>
+    <w:lvl w:ilvl="6" w:tplc="100A0001" w:tentative="1">
+      <w:start w:val="1"/>
+      <w:numFmt w:val="bullet"/>
+      <w:lvlText w:val=""/>
+      <w:lvlJc w:val="left"/>
+      <w:pPr>
+        <w:ind w:left="5040" w:hanging="360"/>
+      </w:pPr>
+      <w:rPr>
+        <w:rFonts w:ascii="Symbol" w:hAnsi="Symbol" w:hint="default"/>
+      </w:rPr>
+    </w:lvl>
+    <w:lvl w:ilvl="7" w:tplc="100A0003" w:tentative="1">
+      <w:start w:val="1"/>
+      <w:numFmt w:val="bullet"/>
+      <w:lvlText w:val="o"/>
+      <w:lvlJc w:val="left"/>
+      <w:pPr>
+        <w:ind w:left="5760" w:hanging="360"/>
+      </w:pPr>
+      <w:rPr>
+        <w:rFonts w:ascii="Courier New" w:hAnsi="Courier New" w:cs="Courier New" w:hint="default"/>
+      </w:rPr>
+    </w:lvl>
+    <w:lvl w:ilvl="8" w:tplc="100A0005" w:tentative="1">
+      <w:start w:val="1"/>
+      <w:numFmt w:val="bullet"/>
+      <w:lvlText w:val=""/>
+      <w:lvlJc w:val="left"/>
+      <w:pPr>
+        <w:ind w:left="6480" w:hanging="360"/>
+      </w:pPr>
+      <w:rPr>
+        <w:rFonts w:ascii="Wingdings" w:hAnsi="Wingdings" w:hint="default"/>
+      </w:rPr>
+    </w:lvl>
+  </w:abstractNum>
+  <w:abstractNum w:abstractNumId="9" w15:restartNumberingAfterBreak="0">
+    <w:nsid w:val="75910E93"/>
+    <w:multiLevelType w:val="hybridMultilevel"/>
+    <w:tmpl w:val="65D07C2A"/>
+    <w:lvl w:ilvl="0" w:tplc="623AE0EC">
+      <w:numFmt w:val="bullet"/>
+      <w:lvlText w:val="•"/>
+      <w:lvlJc w:val="left"/>
+      <w:pPr>
+        <w:ind w:left="1080" w:hanging="720"/>
+      </w:pPr>
+      <w:rPr>
+        <w:rFonts w:ascii="Arial" w:eastAsia="Times New Roman" w:hAnsi="Arial" w:cs="Arial" w:hint="default"/>
+      </w:rPr>
+    </w:lvl>
+    <w:lvl w:ilvl="1" w:tplc="100A0003" w:tentative="1">
+      <w:start w:val="1"/>
+      <w:numFmt w:val="bullet"/>
+      <w:lvlText w:val="o"/>
+      <w:lvlJc w:val="left"/>
+      <w:pPr>
+        <w:ind w:left="1440" w:hanging="360"/>
+      </w:pPr>
+      <w:rPr>
+        <w:rFonts w:ascii="Courier New" w:hAnsi="Courier New" w:cs="Courier New" w:hint="default"/>
+      </w:rPr>
+    </w:lvl>
+    <w:lvl w:ilvl="2" w:tplc="100A0005" w:tentative="1">
+      <w:start w:val="1"/>
+      <w:numFmt w:val="bullet"/>
+      <w:lvlText w:val=""/>
+      <w:lvlJc w:val="left"/>
+      <w:pPr>
+        <w:ind w:left="2160" w:hanging="360"/>
+      </w:pPr>
+      <w:rPr>
+        <w:rFonts w:ascii="Wingdings" w:hAnsi="Wingdings" w:hint="default"/>
+      </w:rPr>
+    </w:lvl>
+    <w:lvl w:ilvl="3" w:tplc="100A0001" w:tentative="1">
+      <w:start w:val="1"/>
+      <w:numFmt w:val="bullet"/>
+      <w:lvlText w:val=""/>
+      <w:lvlJc w:val="left"/>
+      <w:pPr>
+        <w:ind w:left="2880" w:hanging="360"/>
+      </w:pPr>
+      <w:rPr>
+        <w:rFonts w:ascii="Symbol" w:hAnsi="Symbol" w:hint="default"/>
+      </w:rPr>
+    </w:lvl>
+    <w:lvl w:ilvl="4" w:tplc="100A0003" w:tentative="1">
+      <w:start w:val="1"/>
+      <w:numFmt w:val="bullet"/>
+      <w:lvlText w:val="o"/>
+      <w:lvlJc w:val="left"/>
+      <w:pPr>
+        <w:ind w:left="3600" w:hanging="360"/>
+      </w:pPr>
+      <w:rPr>
+        <w:rFonts w:ascii="Courier New" w:hAnsi="Courier New" w:cs="Courier New" w:hint="default"/>
+      </w:rPr>
+    </w:lvl>
+    <w:lvl w:ilvl="5" w:tplc="100A0005" w:tentative="1">
+      <w:start w:val="1"/>
+      <w:numFmt w:val="bullet"/>
+      <w:lvlText w:val=""/>
+      <w:lvlJc w:val="left"/>
+      <w:pPr>
+        <w:ind w:left="4320" w:hanging="360"/>
+      </w:pPr>
+      <w:rPr>
+        <w:rFonts w:ascii="Wingdings" w:hAnsi="Wingdings" w:hint="default"/>
+      </w:rPr>
+    </w:lvl>
+    <w:lvl w:ilvl="6" w:tplc="100A0001" w:tentative="1">
+      <w:start w:val="1"/>
+      <w:numFmt w:val="bullet"/>
+      <w:lvlText w:val=""/>
+      <w:lvlJc w:val="left"/>
+      <w:pPr>
+        <w:ind w:left="5040" w:hanging="360"/>
+      </w:pPr>
+      <w:rPr>
+        <w:rFonts w:ascii="Symbol" w:hAnsi="Symbol" w:hint="default"/>
+      </w:rPr>
+    </w:lvl>
+    <w:lvl w:ilvl="7" w:tplc="100A0003" w:tentative="1">
+      <w:start w:val="1"/>
+      <w:numFmt w:val="bullet"/>
+      <w:lvlText w:val="o"/>
+      <w:lvlJc w:val="left"/>
+      <w:pPr>
+        <w:ind w:left="5760" w:hanging="360"/>
+      </w:pPr>
+      <w:rPr>
+        <w:rFonts w:ascii="Courier New" w:hAnsi="Courier New" w:cs="Courier New" w:hint="default"/>
+      </w:rPr>
+    </w:lvl>
+    <w:lvl w:ilvl="8" w:tplc="100A0005" w:tentative="1">
+      <w:start w:val="1"/>
+      <w:numFmt w:val="bullet"/>
+      <w:lvlText w:val=""/>
+      <w:lvlJc w:val="left"/>
+      <w:pPr>
+        <w:ind w:left="6480" w:hanging="360"/>
+      </w:pPr>
+      <w:rPr>
+        <w:rFonts w:ascii="Wingdings" w:hAnsi="Wingdings" w:hint="default"/>
+      </w:rPr>
+    </w:lvl>
+  </w:abstractNum>
+  <w:abstractNum w:abstractNumId="10" w15:restartNumberingAfterBreak="0">
+    <w:nsid w:val="771116FD"/>
+    <w:multiLevelType w:val="hybridMultilevel"/>
+    <w:tmpl w:val="864CA8EE"/>
+    <w:lvl w:ilvl="0" w:tplc="623AE0EC">
+      <w:numFmt w:val="bullet"/>
+      <w:lvlText w:val="•"/>
+      <w:lvlJc w:val="left"/>
+      <w:pPr>
+        <w:ind w:left="1080" w:hanging="720"/>
+      </w:pPr>
+      <w:rPr>
+        <w:rFonts w:ascii="Arial" w:eastAsia="Times New Roman" w:hAnsi="Arial" w:cs="Arial" w:hint="default"/>
+      </w:rPr>
+    </w:lvl>
+    <w:lvl w:ilvl="1" w:tplc="100A0003" w:tentative="1">
+      <w:start w:val="1"/>
+      <w:numFmt w:val="bullet"/>
+      <w:lvlText w:val="o"/>
+      <w:lvlJc w:val="left"/>
+      <w:pPr>
+        <w:ind w:left="1440" w:hanging="360"/>
+      </w:pPr>
+      <w:rPr>
+        <w:rFonts w:ascii="Courier New" w:hAnsi="Courier New" w:cs="Courier New" w:hint="default"/>
+      </w:rPr>
+    </w:lvl>
+    <w:lvl w:ilvl="2" w:tplc="100A0005" w:tentative="1">
+      <w:start w:val="1"/>
+      <w:numFmt w:val="bullet"/>
+      <w:lvlText w:val=""/>
+      <w:lvlJc w:val="left"/>
+      <w:pPr>
+        <w:ind w:left="2160" w:hanging="360"/>
+      </w:pPr>
+      <w:rPr>
+        <w:rFonts w:ascii="Wingdings" w:hAnsi="Wingdings" w:hint="default"/>
+      </w:rPr>
+    </w:lvl>
+    <w:lvl w:ilvl="3" w:tplc="100A0001" w:tentative="1">
+      <w:start w:val="1"/>
+      <w:numFmt w:val="bullet"/>
+      <w:lvlText w:val=""/>
+      <w:lvlJc w:val="left"/>
+      <w:pPr>
+        <w:ind w:left="2880" w:hanging="360"/>
+      </w:pPr>
+      <w:rPr>
+        <w:rFonts w:ascii="Symbol" w:hAnsi="Symbol" w:hint="default"/>
+      </w:rPr>
+    </w:lvl>
+    <w:lvl w:ilvl="4" w:tplc="100A0003" w:tentative="1">
+      <w:start w:val="1"/>
+      <w:numFmt w:val="bullet"/>
+      <w:lvlText w:val="o"/>
+      <w:lvlJc w:val="left"/>
+      <w:pPr>
+        <w:ind w:left="3600" w:hanging="360"/>
+      </w:pPr>
+      <w:rPr>
+        <w:rFonts w:ascii="Courier New" w:hAnsi="Courier New" w:cs="Courier New" w:hint="default"/>
+      </w:rPr>
+    </w:lvl>
+    <w:lvl w:ilvl="5" w:tplc="100A0005" w:tentative="1">
+      <w:start w:val="1"/>
+      <w:numFmt w:val="bullet"/>
+      <w:lvlText w:val=""/>
+      <w:lvlJc w:val="left"/>
+      <w:pPr>
+        <w:ind w:left="4320" w:hanging="360"/>
+      </w:pPr>
+      <w:rPr>
+        <w:rFonts w:ascii="Wingdings" w:hAnsi="Wingdings" w:hint="default"/>
+      </w:rPr>
+    </w:lvl>
+    <w:lvl w:ilvl="6" w:tplc="100A0001" w:tentative="1">
+      <w:start w:val="1"/>
+      <w:numFmt w:val="bullet"/>
+      <w:lvlText w:val=""/>
+      <w:lvlJc w:val="left"/>
+      <w:pPr>
+        <w:ind w:left="5040" w:hanging="360"/>
+      </w:pPr>
+      <w:rPr>
+        <w:rFonts w:ascii="Symbol" w:hAnsi="Symbol" w:hint="default"/>
+      </w:rPr>
+    </w:lvl>
+    <w:lvl w:ilvl="7" w:tplc="100A0003" w:tentative="1">
+      <w:start w:val="1"/>
+      <w:numFmt w:val="bullet"/>
+      <w:lvlText w:val="o"/>
+      <w:lvlJc w:val="left"/>
+      <w:pPr>
+        <w:ind w:left="5760" w:hanging="360"/>
+      </w:pPr>
+      <w:rPr>
+        <w:rFonts w:ascii="Courier New" w:hAnsi="Courier New" w:cs="Courier New" w:hint="default"/>
+      </w:rPr>
+    </w:lvl>
+    <w:lvl w:ilvl="8" w:tplc="100A0005" w:tentative="1">
+      <w:start w:val="1"/>
+      <w:numFmt w:val="bullet"/>
+      <w:lvlText w:val=""/>
+      <w:lvlJc w:val="left"/>
+      <w:pPr>
+        <w:ind w:left="6480" w:hanging="360"/>
+      </w:pPr>
+      <w:rPr>
+        <w:rFonts w:ascii="Wingdings" w:hAnsi="Wingdings" w:hint="default"/>
+      </w:rPr>
+    </w:lvl>
+  </w:abstractNum>
+  <w:abstractNum w:abstractNumId="11" w15:restartNumberingAfterBreak="0">
+    <w:nsid w:val="7CF522E5"/>
+    <w:multiLevelType w:val="hybridMultilevel"/>
+    <w:tmpl w:val="AD92523A"/>
+    <w:lvl w:ilvl="0" w:tplc="623AE0EC">
+      <w:numFmt w:val="bullet"/>
+      <w:lvlText w:val="•"/>
+      <w:lvlJc w:val="left"/>
+      <w:pPr>
+        <w:ind w:left="1080" w:hanging="720"/>
+      </w:pPr>
+      <w:rPr>
+        <w:rFonts w:ascii="Arial" w:eastAsia="Times New Roman" w:hAnsi="Arial" w:cs="Arial" w:hint="default"/>
+      </w:rPr>
+    </w:lvl>
+    <w:lvl w:ilvl="1" w:tplc="100A0003" w:tentative="1">
+      <w:start w:val="1"/>
+      <w:numFmt w:val="bullet"/>
+      <w:lvlText w:val="o"/>
+      <w:lvlJc w:val="left"/>
+      <w:pPr>
+        <w:ind w:left="1440" w:hanging="360"/>
+      </w:pPr>
+      <w:rPr>
+        <w:rFonts w:ascii="Courier New" w:hAnsi="Courier New" w:cs="Courier New" w:hint="default"/>
+      </w:rPr>
+    </w:lvl>
+    <w:lvl w:ilvl="2" w:tplc="100A0005" w:tentative="1">
+      <w:start w:val="1"/>
+      <w:numFmt w:val="bullet"/>
+      <w:lvlText w:val=""/>
+      <w:lvlJc w:val="left"/>
+      <w:pPr>
+        <w:ind w:left="2160" w:hanging="360"/>
+      </w:pPr>
+      <w:rPr>
+        <w:rFonts w:ascii="Wingdings" w:hAnsi="Wingdings" w:hint="default"/>
+      </w:rPr>
+    </w:lvl>
+    <w:lvl w:ilvl="3" w:tplc="100A0001" w:tentative="1">
+      <w:start w:val="1"/>
+      <w:numFmt w:val="bullet"/>
+      <w:lvlText w:val=""/>
+      <w:lvlJc w:val="left"/>
+      <w:pPr>
+        <w:ind w:left="2880" w:hanging="360"/>
+      </w:pPr>
+      <w:rPr>
+        <w:rFonts w:ascii="Symbol" w:hAnsi="Symbol" w:hint="default"/>
+      </w:rPr>
+    </w:lvl>
+    <w:lvl w:ilvl="4" w:tplc="100A0003" w:tentative="1">
+      <w:start w:val="1"/>
+      <w:numFmt w:val="bullet"/>
+      <w:lvlText w:val="o"/>
+      <w:lvlJc w:val="left"/>
+      <w:pPr>
+        <w:ind w:left="3600" w:hanging="360"/>
+      </w:pPr>
+      <w:rPr>
+        <w:rFonts w:ascii="Courier New" w:hAnsi="Courier New" w:cs="Courier New" w:hint="default"/>
+      </w:rPr>
+    </w:lvl>
+    <w:lvl w:ilvl="5" w:tplc="100A0005" w:tentative="1">
+      <w:start w:val="1"/>
+      <w:numFmt w:val="bullet"/>
+      <w:lvlText w:val=""/>
+      <w:lvlJc w:val="left"/>
+      <w:pPr>
+        <w:ind w:left="4320" w:hanging="360"/>
+      </w:pPr>
+      <w:rPr>
+        <w:rFonts w:ascii="Wingdings" w:hAnsi="Wingdings" w:hint="default"/>
+      </w:rPr>
+    </w:lvl>
+    <w:lvl w:ilvl="6" w:tplc="100A0001" w:tentative="1">
+      <w:start w:val="1"/>
+      <w:numFmt w:val="bullet"/>
+      <w:lvlText w:val=""/>
+      <w:lvlJc w:val="left"/>
+      <w:pPr>
+        <w:ind w:left="5040" w:hanging="360"/>
+      </w:pPr>
+      <w:rPr>
+        <w:rFonts w:ascii="Symbol" w:hAnsi="Symbol" w:hint="default"/>
+      </w:rPr>
+    </w:lvl>
+    <w:lvl w:ilvl="7" w:tplc="100A0003" w:tentative="1">
+      <w:start w:val="1"/>
+      <w:numFmt w:val="bullet"/>
+      <w:lvlText w:val="o"/>
+      <w:lvlJc w:val="left"/>
+      <w:pPr>
+        <w:ind w:left="5760" w:hanging="360"/>
+      </w:pPr>
+      <w:rPr>
+        <w:rFonts w:ascii="Courier New" w:hAnsi="Courier New" w:cs="Courier New" w:hint="default"/>
+      </w:rPr>
+    </w:lvl>
+    <w:lvl w:ilvl="8" w:tplc="100A0005" w:tentative="1">
+      <w:start w:val="1"/>
+      <w:numFmt w:val="bullet"/>
+      <w:lvlText w:val=""/>
+      <w:lvlJc w:val="left"/>
+      <w:pPr>
+        <w:ind w:left="6480" w:hanging="360"/>
+      </w:pPr>
+      <w:rPr>
+        <w:rFonts w:ascii="Wingdings" w:hAnsi="Wingdings" w:hint="default"/>
+      </w:rPr>
+    </w:lvl>
+  </w:abstractNum>
+  <w:num w:numId="1" w16cid:durableId="1655834289">
+    <w:abstractNumId w:val="8"/>
+  </w:num>
+  <w:num w:numId="2" w16cid:durableId="931203793">
+    <w:abstractNumId w:val="9"/>
+  </w:num>
+  <w:num w:numId="3" w16cid:durableId="158540671">
+    <w:abstractNumId w:val="11"/>
+  </w:num>
+  <w:num w:numId="4" w16cid:durableId="2053191687">
+    <w:abstractNumId w:val="0"/>
+  </w:num>
+  <w:num w:numId="5" w16cid:durableId="1889340731">
+    <w:abstractNumId w:val="7"/>
+  </w:num>
+  <w:num w:numId="6" w16cid:durableId="811141139">
+    <w:abstractNumId w:val="1"/>
+  </w:num>
+  <w:num w:numId="7" w16cid:durableId="1400858691">
+    <w:abstractNumId w:val="3"/>
+  </w:num>
+  <w:num w:numId="8" w16cid:durableId="809370155">
+    <w:abstractNumId w:val="6"/>
+  </w:num>
+  <w:num w:numId="9" w16cid:durableId="1281717386">
+    <w:abstractNumId w:val="4"/>
+  </w:num>
+  <w:num w:numId="10" w16cid:durableId="1309548954">
+    <w:abstractNumId w:val="10"/>
+  </w:num>
+  <w:num w:numId="11" w16cid:durableId="1966037866">
+    <w:abstractNumId w:val="5"/>
+  </w:num>
+  <w:num w:numId="12" w16cid:durableId="870650445">
+    <w:abstractNumId w:val="2"/>
+  </w:num>
+</w:numbering>
+</file>
+
 <file path=word/styles.xml><?xml version="1.0" encoding="utf-8"?>
-<w:styles xmlns:mc="http://schemas.openxmlformats.org/markup-compatibility/2006" xmlns:r="http://schemas.openxmlformats.org/officeDocument/2006/relationships" xmlns:w="http://schemas.openxmlformats.org/wordprocessingml/2006/main" xmlns:w14="http://schemas.microsoft.com/office/word/2010/wordml" xmlns:w15="http://schemas.microsoft.com/office/word/2012/wordml" xmlns:w16cex="http://schemas.microsoft.com/office/word/2018/wordml/cex" xmlns:w16cid="http://schemas.microsoft.com/office/word/2016/wordml/cid" xmlns:w16="http://schemas.microsoft.com/office/word/2018/wordml" xmlns:w16sdtdh="http://schemas.microsoft.com/office/word/2020/wordml/sdtdatahash" xmlns:w16se="http://schemas.microsoft.com/office/word/2015/wordml/symex" mc:Ignorable="w14 w15 w16se w16cid w16 w16cex w16sdtdh">
+<w:styles xmlns:mc="http://schemas.openxmlformats.org/markup-compatibility/2006" xmlns:r="http://schemas.openxmlformats.org/officeDocument/2006/relationships" xmlns:w="http://schemas.openxmlformats.org/wordprocessingml/2006/main" xmlns:w14="http://schemas.microsoft.com/office/word/2010/wordml" xmlns:w15="http://schemas.microsoft.com/office/word/2012/wordml" xmlns:w16cex="http://schemas.microsoft.com/office/word/2018/wordml/cex" xmlns:w16cid="http://schemas.microsoft.com/office/word/2016/wordml/cid" xmlns:w16="http://schemas.microsoft.com/office/word/2018/wordml" xmlns:w16du="http://schemas.microsoft.com/office/word/2023/wordml/word16du" xmlns:w16sdtdh="http://schemas.microsoft.com/office/word/2020/wordml/sdtdatahash" xmlns:w16se="http://schemas.microsoft.com/office/word/2015/wordml/symex" mc:Ignorable="w14 w15 w16se w16cid w16 w16cex w16sdtdh w16du">
   <w:docDefaults>
     <w:rPrDefault>
       <w:rPr>
@@ -747,7 +3302,7 @@
         <w:kern w:val="2"/>
         <w:sz w:val="24"/>
         <w:szCs w:val="24"/>
-        <w:lang w:val="en-GT" w:eastAsia="en-US" w:bidi="ar-SA"/>
+        <w:lang w:eastAsia="en-US" w:bidi="ar-SA"/>
         <w14:ligatures w14:val="standardContextual"/>
       </w:rPr>
     </w:rPrDefault>
@@ -1148,11 +3703,11 @@
       <w14:ligatures w14:val="none"/>
     </w:rPr>
   </w:style>
-  <w:style w:type="paragraph" w:styleId="Heading1">
+  <w:style w:type="paragraph" w:styleId="Ttulo1">
     <w:name w:val="heading 1"/>
     <w:basedOn w:val="Normal"/>
     <w:next w:val="Normal"/>
-    <w:link w:val="Heading1Char"/>
+    <w:link w:val="Ttulo1Car"/>
     <w:uiPriority w:val="9"/>
     <w:qFormat/>
     <w:rsid w:val="00B921F8"/>
@@ -1169,11 +3724,11 @@
       <w:szCs w:val="40"/>
     </w:rPr>
   </w:style>
-  <w:style w:type="paragraph" w:styleId="Heading2">
+  <w:style w:type="paragraph" w:styleId="Ttulo2">
     <w:name w:val="heading 2"/>
     <w:basedOn w:val="Normal"/>
     <w:next w:val="Normal"/>
-    <w:link w:val="Heading2Char"/>
+    <w:link w:val="Ttulo2Car"/>
     <w:uiPriority w:val="9"/>
     <w:unhideWhenUsed/>
     <w:qFormat/>
@@ -1191,13 +3746,12 @@
       <w:szCs w:val="32"/>
     </w:rPr>
   </w:style>
-  <w:style w:type="paragraph" w:styleId="Heading3">
+  <w:style w:type="paragraph" w:styleId="Ttulo3">
     <w:name w:val="heading 3"/>
     <w:basedOn w:val="Normal"/>
     <w:next w:val="Normal"/>
-    <w:link w:val="Heading3Char"/>
+    <w:link w:val="Ttulo3Car"/>
     <w:uiPriority w:val="9"/>
-    <w:semiHidden/>
     <w:unhideWhenUsed/>
     <w:qFormat/>
     <w:rsid w:val="00B921F8"/>
@@ -1214,11 +3768,11 @@
       <w:szCs w:val="28"/>
     </w:rPr>
   </w:style>
-  <w:style w:type="paragraph" w:styleId="Heading4">
+  <w:style w:type="paragraph" w:styleId="Ttulo4">
     <w:name w:val="heading 4"/>
     <w:basedOn w:val="Normal"/>
     <w:next w:val="Normal"/>
-    <w:link w:val="Heading4Char"/>
+    <w:link w:val="Ttulo4Car"/>
     <w:uiPriority w:val="9"/>
     <w:semiHidden/>
     <w:unhideWhenUsed/>
@@ -1237,11 +3791,11 @@
       <w:color w:val="0F4761" w:themeColor="accent1" w:themeShade="BF"/>
     </w:rPr>
   </w:style>
-  <w:style w:type="paragraph" w:styleId="Heading5">
+  <w:style w:type="paragraph" w:styleId="Ttulo5">
     <w:name w:val="heading 5"/>
     <w:basedOn w:val="Normal"/>
     <w:next w:val="Normal"/>
-    <w:link w:val="Heading5Char"/>
+    <w:link w:val="Ttulo5Car"/>
     <w:uiPriority w:val="9"/>
     <w:semiHidden/>
     <w:unhideWhenUsed/>
@@ -1258,11 +3812,11 @@
       <w:color w:val="0F4761" w:themeColor="accent1" w:themeShade="BF"/>
     </w:rPr>
   </w:style>
-  <w:style w:type="paragraph" w:styleId="Heading6">
+  <w:style w:type="paragraph" w:styleId="Ttulo6">
     <w:name w:val="heading 6"/>
     <w:basedOn w:val="Normal"/>
     <w:next w:val="Normal"/>
-    <w:link w:val="Heading6Char"/>
+    <w:link w:val="Ttulo6Car"/>
     <w:uiPriority w:val="9"/>
     <w:semiHidden/>
     <w:unhideWhenUsed/>
@@ -1281,11 +3835,11 @@
       <w:color w:val="595959" w:themeColor="text1" w:themeTint="A6"/>
     </w:rPr>
   </w:style>
-  <w:style w:type="paragraph" w:styleId="Heading7">
+  <w:style w:type="paragraph" w:styleId="Ttulo7">
     <w:name w:val="heading 7"/>
     <w:basedOn w:val="Normal"/>
     <w:next w:val="Normal"/>
-    <w:link w:val="Heading7Char"/>
+    <w:link w:val="Ttulo7Car"/>
     <w:uiPriority w:val="9"/>
     <w:semiHidden/>
     <w:unhideWhenUsed/>
@@ -1302,11 +3856,11 @@
       <w:color w:val="595959" w:themeColor="text1" w:themeTint="A6"/>
     </w:rPr>
   </w:style>
-  <w:style w:type="paragraph" w:styleId="Heading8">
+  <w:style w:type="paragraph" w:styleId="Ttulo8">
     <w:name w:val="heading 8"/>
     <w:basedOn w:val="Normal"/>
     <w:next w:val="Normal"/>
-    <w:link w:val="Heading8Char"/>
+    <w:link w:val="Ttulo8Car"/>
     <w:uiPriority w:val="9"/>
     <w:semiHidden/>
     <w:unhideWhenUsed/>
@@ -1324,11 +3878,11 @@
       <w:color w:val="272727" w:themeColor="text1" w:themeTint="D8"/>
     </w:rPr>
   </w:style>
-  <w:style w:type="paragraph" w:styleId="Heading9">
+  <w:style w:type="paragraph" w:styleId="Ttulo9">
     <w:name w:val="heading 9"/>
     <w:basedOn w:val="Normal"/>
     <w:next w:val="Normal"/>
-    <w:link w:val="Heading9Char"/>
+    <w:link w:val="Ttulo9Car"/>
     <w:uiPriority w:val="9"/>
     <w:semiHidden/>
     <w:unhideWhenUsed/>
@@ -1344,12 +3898,13 @@
       <w:color w:val="272727" w:themeColor="text1" w:themeTint="D8"/>
     </w:rPr>
   </w:style>
-  <w:style w:type="character" w:default="1" w:styleId="DefaultParagraphFont">
+  <w:style w:type="character" w:default="1" w:styleId="Fuentedeprrafopredeter">
     <w:name w:val="Default Paragraph Font"/>
     <w:uiPriority w:val="1"/>
+    <w:semiHidden/>
     <w:unhideWhenUsed/>
   </w:style>
-  <w:style w:type="table" w:default="1" w:styleId="TableNormal">
+  <w:style w:type="table" w:default="1" w:styleId="Tablanormal">
     <w:name w:val="Normal Table"/>
     <w:uiPriority w:val="99"/>
     <w:semiHidden/>
@@ -1364,16 +3919,16 @@
       </w:tblCellMar>
     </w:tblPr>
   </w:style>
-  <w:style w:type="numbering" w:default="1" w:styleId="NoList">
+  <w:style w:type="numbering" w:default="1" w:styleId="Sinlista">
     <w:name w:val="No List"/>
     <w:uiPriority w:val="99"/>
     <w:semiHidden/>
     <w:unhideWhenUsed/>
   </w:style>
-  <w:style w:type="character" w:customStyle="1" w:styleId="Heading1Char">
-    <w:name w:val="Heading 1 Char"/>
-    <w:basedOn w:val="DefaultParagraphFont"/>
-    <w:link w:val="Heading1"/>
+  <w:style w:type="character" w:customStyle="1" w:styleId="Ttulo1Car">
+    <w:name w:val="Título 1 Car"/>
+    <w:basedOn w:val="Fuentedeprrafopredeter"/>
+    <w:link w:val="Ttulo1"/>
     <w:uiPriority w:val="9"/>
     <w:rsid w:val="00B921F8"/>
     <w:rPr>
@@ -1383,10 +3938,10 @@
       <w:szCs w:val="40"/>
     </w:rPr>
   </w:style>
-  <w:style w:type="character" w:customStyle="1" w:styleId="Heading2Char">
-    <w:name w:val="Heading 2 Char"/>
-    <w:basedOn w:val="DefaultParagraphFont"/>
-    <w:link w:val="Heading2"/>
+  <w:style w:type="character" w:customStyle="1" w:styleId="Ttulo2Car">
+    <w:name w:val="Título 2 Car"/>
+    <w:basedOn w:val="Fuentedeprrafopredeter"/>
+    <w:link w:val="Ttulo2"/>
     <w:uiPriority w:val="9"/>
     <w:rsid w:val="00B921F8"/>
     <w:rPr>
@@ -1396,12 +3951,11 @@
       <w:szCs w:val="32"/>
     </w:rPr>
   </w:style>
-  <w:style w:type="character" w:customStyle="1" w:styleId="Heading3Char">
-    <w:name w:val="Heading 3 Char"/>
-    <w:basedOn w:val="DefaultParagraphFont"/>
-    <w:link w:val="Heading3"/>
+  <w:style w:type="character" w:customStyle="1" w:styleId="Ttulo3Car">
+    <w:name w:val="Título 3 Car"/>
+    <w:basedOn w:val="Fuentedeprrafopredeter"/>
+    <w:link w:val="Ttulo3"/>
     <w:uiPriority w:val="9"/>
-    <w:semiHidden/>
     <w:rsid w:val="00B921F8"/>
     <w:rPr>
       <w:rFonts w:eastAsiaTheme="majorEastAsia" w:cstheme="majorBidi"/>
@@ -1410,10 +3964,10 @@
       <w:szCs w:val="28"/>
     </w:rPr>
   </w:style>
-  <w:style w:type="character" w:customStyle="1" w:styleId="Heading4Char">
-    <w:name w:val="Heading 4 Char"/>
-    <w:basedOn w:val="DefaultParagraphFont"/>
-    <w:link w:val="Heading4"/>
+  <w:style w:type="character" w:customStyle="1" w:styleId="Ttulo4Car">
+    <w:name w:val="Título 4 Car"/>
+    <w:basedOn w:val="Fuentedeprrafopredeter"/>
+    <w:link w:val="Ttulo4"/>
     <w:uiPriority w:val="9"/>
     <w:semiHidden/>
     <w:rsid w:val="00B921F8"/>
@@ -1424,10 +3978,10 @@
       <w:color w:val="0F4761" w:themeColor="accent1" w:themeShade="BF"/>
     </w:rPr>
   </w:style>
-  <w:style w:type="character" w:customStyle="1" w:styleId="Heading5Char">
-    <w:name w:val="Heading 5 Char"/>
-    <w:basedOn w:val="DefaultParagraphFont"/>
-    <w:link w:val="Heading5"/>
+  <w:style w:type="character" w:customStyle="1" w:styleId="Ttulo5Car">
+    <w:name w:val="Título 5 Car"/>
+    <w:basedOn w:val="Fuentedeprrafopredeter"/>
+    <w:link w:val="Ttulo5"/>
     <w:uiPriority w:val="9"/>
     <w:semiHidden/>
     <w:rsid w:val="00B921F8"/>
@@ -1436,10 +3990,10 @@
       <w:color w:val="0F4761" w:themeColor="accent1" w:themeShade="BF"/>
     </w:rPr>
   </w:style>
-  <w:style w:type="character" w:customStyle="1" w:styleId="Heading6Char">
-    <w:name w:val="Heading 6 Char"/>
-    <w:basedOn w:val="DefaultParagraphFont"/>
-    <w:link w:val="Heading6"/>
+  <w:style w:type="character" w:customStyle="1" w:styleId="Ttulo6Car">
+    <w:name w:val="Título 6 Car"/>
+    <w:basedOn w:val="Fuentedeprrafopredeter"/>
+    <w:link w:val="Ttulo6"/>
     <w:uiPriority w:val="9"/>
     <w:semiHidden/>
     <w:rsid w:val="00B921F8"/>
@@ -1450,10 +4004,10 @@
       <w:color w:val="595959" w:themeColor="text1" w:themeTint="A6"/>
     </w:rPr>
   </w:style>
-  <w:style w:type="character" w:customStyle="1" w:styleId="Heading7Char">
-    <w:name w:val="Heading 7 Char"/>
-    <w:basedOn w:val="DefaultParagraphFont"/>
-    <w:link w:val="Heading7"/>
+  <w:style w:type="character" w:customStyle="1" w:styleId="Ttulo7Car">
+    <w:name w:val="Título 7 Car"/>
+    <w:basedOn w:val="Fuentedeprrafopredeter"/>
+    <w:link w:val="Ttulo7"/>
     <w:uiPriority w:val="9"/>
     <w:semiHidden/>
     <w:rsid w:val="00B921F8"/>
@@ -1462,10 +4016,10 @@
       <w:color w:val="595959" w:themeColor="text1" w:themeTint="A6"/>
     </w:rPr>
   </w:style>
-  <w:style w:type="character" w:customStyle="1" w:styleId="Heading8Char">
-    <w:name w:val="Heading 8 Char"/>
-    <w:basedOn w:val="DefaultParagraphFont"/>
-    <w:link w:val="Heading8"/>
+  <w:style w:type="character" w:customStyle="1" w:styleId="Ttulo8Car">
+    <w:name w:val="Título 8 Car"/>
+    <w:basedOn w:val="Fuentedeprrafopredeter"/>
+    <w:link w:val="Ttulo8"/>
     <w:uiPriority w:val="9"/>
     <w:semiHidden/>
     <w:rsid w:val="00B921F8"/>
@@ -1476,10 +4030,10 @@
       <w:color w:val="272727" w:themeColor="text1" w:themeTint="D8"/>
     </w:rPr>
   </w:style>
-  <w:style w:type="character" w:customStyle="1" w:styleId="Heading9Char">
-    <w:name w:val="Heading 9 Char"/>
-    <w:basedOn w:val="DefaultParagraphFont"/>
-    <w:link w:val="Heading9"/>
+  <w:style w:type="character" w:customStyle="1" w:styleId="Ttulo9Car">
+    <w:name w:val="Título 9 Car"/>
+    <w:basedOn w:val="Fuentedeprrafopredeter"/>
+    <w:link w:val="Ttulo9"/>
     <w:uiPriority w:val="9"/>
     <w:semiHidden/>
     <w:rsid w:val="00B921F8"/>
@@ -1488,11 +4042,11 @@
       <w:color w:val="272727" w:themeColor="text1" w:themeTint="D8"/>
     </w:rPr>
   </w:style>
-  <w:style w:type="paragraph" w:styleId="Title">
+  <w:style w:type="paragraph" w:styleId="Ttulo">
     <w:name w:val="Title"/>
     <w:basedOn w:val="Normal"/>
     <w:next w:val="Normal"/>
-    <w:link w:val="TitleChar"/>
+    <w:link w:val="TtuloCar"/>
     <w:uiPriority w:val="10"/>
     <w:qFormat/>
     <w:rsid w:val="00B921F8"/>
@@ -1508,10 +4062,10 @@
       <w:szCs w:val="56"/>
     </w:rPr>
   </w:style>
-  <w:style w:type="character" w:customStyle="1" w:styleId="TitleChar">
-    <w:name w:val="Title Char"/>
-    <w:basedOn w:val="DefaultParagraphFont"/>
-    <w:link w:val="Title"/>
+  <w:style w:type="character" w:customStyle="1" w:styleId="TtuloCar">
+    <w:name w:val="Título Car"/>
+    <w:basedOn w:val="Fuentedeprrafopredeter"/>
+    <w:link w:val="Ttulo"/>
     <w:uiPriority w:val="10"/>
     <w:rsid w:val="00B921F8"/>
     <w:rPr>
@@ -1522,11 +4076,11 @@
       <w:szCs w:val="56"/>
     </w:rPr>
   </w:style>
-  <w:style w:type="paragraph" w:styleId="Subtitle">
+  <w:style w:type="paragraph" w:styleId="Subttulo">
     <w:name w:val="Subtitle"/>
     <w:basedOn w:val="Normal"/>
     <w:next w:val="Normal"/>
-    <w:link w:val="SubtitleChar"/>
+    <w:link w:val="SubttuloCar"/>
     <w:uiPriority w:val="11"/>
     <w:qFormat/>
     <w:rsid w:val="00B921F8"/>
@@ -1543,10 +4097,10 @@
       <w:szCs w:val="28"/>
     </w:rPr>
   </w:style>
-  <w:style w:type="character" w:customStyle="1" w:styleId="SubtitleChar">
-    <w:name w:val="Subtitle Char"/>
-    <w:basedOn w:val="DefaultParagraphFont"/>
-    <w:link w:val="Subtitle"/>
+  <w:style w:type="character" w:customStyle="1" w:styleId="SubttuloCar">
+    <w:name w:val="Subtítulo Car"/>
+    <w:basedOn w:val="Fuentedeprrafopredeter"/>
+    <w:link w:val="Subttulo"/>
     <w:uiPriority w:val="11"/>
     <w:rsid w:val="00B921F8"/>
     <w:rPr>
@@ -1557,11 +4111,11 @@
       <w:szCs w:val="28"/>
     </w:rPr>
   </w:style>
-  <w:style w:type="paragraph" w:styleId="Quote">
+  <w:style w:type="paragraph" w:styleId="Cita">
     <w:name w:val="Quote"/>
     <w:basedOn w:val="Normal"/>
     <w:next w:val="Normal"/>
-    <w:link w:val="QuoteChar"/>
+    <w:link w:val="CitaCar"/>
     <w:uiPriority w:val="29"/>
     <w:qFormat/>
     <w:rsid w:val="00B921F8"/>
@@ -1575,10 +4129,10 @@
       <w:color w:val="404040" w:themeColor="text1" w:themeTint="BF"/>
     </w:rPr>
   </w:style>
-  <w:style w:type="character" w:customStyle="1" w:styleId="QuoteChar">
-    <w:name w:val="Quote Char"/>
-    <w:basedOn w:val="DefaultParagraphFont"/>
-    <w:link w:val="Quote"/>
+  <w:style w:type="character" w:customStyle="1" w:styleId="CitaCar">
+    <w:name w:val="Cita Car"/>
+    <w:basedOn w:val="Fuentedeprrafopredeter"/>
+    <w:link w:val="Cita"/>
     <w:uiPriority w:val="29"/>
     <w:rsid w:val="00B921F8"/>
     <w:rPr>
@@ -1587,7 +4141,7 @@
       <w:color w:val="404040" w:themeColor="text1" w:themeTint="BF"/>
     </w:rPr>
   </w:style>
-  <w:style w:type="paragraph" w:styleId="ListParagraph">
+  <w:style w:type="paragraph" w:styleId="Prrafodelista">
     <w:name w:val="List Paragraph"/>
     <w:basedOn w:val="Normal"/>
     <w:uiPriority w:val="34"/>
@@ -1598,9 +4152,9 @@
       <w:contextualSpacing/>
     </w:pPr>
   </w:style>
-  <w:style w:type="character" w:styleId="IntenseEmphasis">
+  <w:style w:type="character" w:styleId="nfasisintenso">
     <w:name w:val="Intense Emphasis"/>
-    <w:basedOn w:val="DefaultParagraphFont"/>
+    <w:basedOn w:val="Fuentedeprrafopredeter"/>
     <w:uiPriority w:val="21"/>
     <w:qFormat/>
     <w:rsid w:val="00B921F8"/>
@@ -1610,11 +4164,11 @@
       <w:color w:val="0F4761" w:themeColor="accent1" w:themeShade="BF"/>
     </w:rPr>
   </w:style>
-  <w:style w:type="paragraph" w:styleId="IntenseQuote">
+  <w:style w:type="paragraph" w:styleId="Citadestacada">
     <w:name w:val="Intense Quote"/>
     <w:basedOn w:val="Normal"/>
     <w:next w:val="Normal"/>
-    <w:link w:val="IntenseQuoteChar"/>
+    <w:link w:val="CitadestacadaCar"/>
     <w:uiPriority w:val="30"/>
     <w:qFormat/>
     <w:rsid w:val="00B921F8"/>
@@ -1633,10 +4187,10 @@
       <w:color w:val="0F4761" w:themeColor="accent1" w:themeShade="BF"/>
     </w:rPr>
   </w:style>
-  <w:style w:type="character" w:customStyle="1" w:styleId="IntenseQuoteChar">
-    <w:name w:val="Intense Quote Char"/>
-    <w:basedOn w:val="DefaultParagraphFont"/>
-    <w:link w:val="IntenseQuote"/>
+  <w:style w:type="character" w:customStyle="1" w:styleId="CitadestacadaCar">
+    <w:name w:val="Cita destacada Car"/>
+    <w:basedOn w:val="Fuentedeprrafopredeter"/>
+    <w:link w:val="Citadestacada"/>
     <w:uiPriority w:val="30"/>
     <w:rsid w:val="00B921F8"/>
     <w:rPr>
@@ -1645,9 +4199,9 @@
       <w:color w:val="0F4761" w:themeColor="accent1" w:themeShade="BF"/>
     </w:rPr>
   </w:style>
-  <w:style w:type="character" w:styleId="IntenseReference">
+  <w:style w:type="character" w:styleId="Referenciaintensa">
     <w:name w:val="Intense Reference"/>
-    <w:basedOn w:val="DefaultParagraphFont"/>
+    <w:basedOn w:val="Fuentedeprrafopredeter"/>
     <w:uiPriority w:val="32"/>
     <w:qFormat/>
     <w:rsid w:val="00B921F8"/>
@@ -1659,9 +4213,9 @@
       <w:spacing w:val="5"/>
     </w:rPr>
   </w:style>
-  <w:style w:type="character" w:styleId="Hyperlink">
+  <w:style w:type="character" w:styleId="Hipervnculo">
     <w:name w:val="Hyperlink"/>
-    <w:basedOn w:val="DefaultParagraphFont"/>
+    <w:basedOn w:val="Fuentedeprrafopredeter"/>
     <w:uiPriority w:val="99"/>
     <w:unhideWhenUsed/>
     <w:rsid w:val="00B921F8"/>
@@ -1670,9 +4224,9 @@
       <w:u w:val="single"/>
     </w:rPr>
   </w:style>
-  <w:style w:type="character" w:styleId="UnresolvedMention">
+  <w:style w:type="character" w:styleId="Mencinsinresolver">
     <w:name w:val="Unresolved Mention"/>
-    <w:basedOn w:val="DefaultParagraphFont"/>
+    <w:basedOn w:val="Fuentedeprrafopredeter"/>
     <w:uiPriority w:val="99"/>
     <w:semiHidden/>
     <w:unhideWhenUsed/>

</xml_diff>

<commit_message>
Punto 1, 2 y 3 listos
</commit_message>
<xml_diff>
--- a/Proyecto_Inicio25.docx
+++ b/Proyecto_Inicio25.docx
@@ -1,6 +1,6 @@
 
 <file path=word/document.xml><?xml version="1.0" encoding="utf-8"?>
-<w:document xmlns:wpc="http://schemas.microsoft.com/office/word/2010/wordprocessingCanvas" xmlns:cx="http://schemas.microsoft.com/office/drawing/2014/chartex" xmlns:cx1="http://schemas.microsoft.com/office/drawing/2015/9/8/chartex" xmlns:cx2="http://schemas.microsoft.com/office/drawing/2015/10/21/chartex" xmlns:cx3="http://schemas.microsoft.com/office/drawing/2016/5/9/chartex" xmlns:cx4="http://schemas.microsoft.com/office/drawing/2016/5/10/chartex" xmlns:cx5="http://schemas.microsoft.com/office/drawing/2016/5/11/chartex" xmlns:cx6="http://schemas.microsoft.com/office/drawing/2016/5/12/chartex" xmlns:cx7="http://schemas.microsoft.com/office/drawing/2016/5/13/chartex" xmlns:cx8="http://schemas.microsoft.com/office/drawing/2016/5/14/chartex" xmlns:mc="http://schemas.openxmlformats.org/markup-compatibility/2006" xmlns:aink="http://schemas.microsoft.com/office/drawing/2016/ink" xmlns:am3d="http://schemas.microsoft.com/office/drawing/2017/model3d" xmlns:o="urn:schemas-microsoft-com:office:office" xmlns:oel="http://schemas.microsoft.com/office/2019/extlst" xmlns:r="http://schemas.openxmlformats.org/officeDocument/2006/relationships" xmlns:m="http://schemas.openxmlformats.org/officeDocument/2006/math" xmlns:v="urn:schemas-microsoft-com:vml" xmlns:wp14="http://schemas.microsoft.com/office/word/2010/wordprocessingDrawing" xmlns:wp="http://schemas.openxmlformats.org/drawingml/2006/wordprocessingDrawing" xmlns:w10="urn:schemas-microsoft-com:office:word" xmlns:w="http://schemas.openxmlformats.org/wordprocessingml/2006/main" xmlns:w14="http://schemas.microsoft.com/office/word/2010/wordml" xmlns:w15="http://schemas.microsoft.com/office/word/2012/wordml" xmlns:w16cex="http://schemas.microsoft.com/office/word/2018/wordml/cex" xmlns:w16cid="http://schemas.microsoft.com/office/word/2016/wordml/cid" xmlns:w16="http://schemas.microsoft.com/office/word/2018/wordml" xmlns:w16du="http://schemas.microsoft.com/office/word/2023/wordml/word16du" xmlns:w16sdtdh="http://schemas.microsoft.com/office/word/2020/wordml/sdtdatahash" xmlns:w16se="http://schemas.microsoft.com/office/word/2015/wordml/symex" xmlns:wpg="http://schemas.microsoft.com/office/word/2010/wordprocessingGroup" xmlns:wpi="http://schemas.microsoft.com/office/word/2010/wordprocessingInk" xmlns:wne="http://schemas.microsoft.com/office/word/2006/wordml" xmlns:wps="http://schemas.microsoft.com/office/word/2010/wordprocessingShape" mc:Ignorable="w14 w15 w16se w16cid w16 w16cex w16sdtdh w16du wp14">
+<w:document xmlns:wpc="http://schemas.microsoft.com/office/word/2010/wordprocessingCanvas" xmlns:cx="http://schemas.microsoft.com/office/drawing/2014/chartex" xmlns:cx1="http://schemas.microsoft.com/office/drawing/2015/9/8/chartex" xmlns:cx2="http://schemas.microsoft.com/office/drawing/2015/10/21/chartex" xmlns:cx3="http://schemas.microsoft.com/office/drawing/2016/5/9/chartex" xmlns:cx4="http://schemas.microsoft.com/office/drawing/2016/5/10/chartex" xmlns:cx5="http://schemas.microsoft.com/office/drawing/2016/5/11/chartex" xmlns:cx6="http://schemas.microsoft.com/office/drawing/2016/5/12/chartex" xmlns:cx7="http://schemas.microsoft.com/office/drawing/2016/5/13/chartex" xmlns:cx8="http://schemas.microsoft.com/office/drawing/2016/5/14/chartex" xmlns:mc="http://schemas.openxmlformats.org/markup-compatibility/2006" xmlns:aink="http://schemas.microsoft.com/office/drawing/2016/ink" xmlns:am3d="http://schemas.microsoft.com/office/drawing/2017/model3d" xmlns:o="urn:schemas-microsoft-com:office:office" xmlns:oel="http://schemas.microsoft.com/office/2019/extlst" xmlns:r="http://schemas.openxmlformats.org/officeDocument/2006/relationships" xmlns:m="http://schemas.openxmlformats.org/officeDocument/2006/math" xmlns:v="urn:schemas-microsoft-com:vml" xmlns:wp14="http://schemas.microsoft.com/office/word/2010/wordprocessingDrawing" xmlns:wp="http://schemas.openxmlformats.org/drawingml/2006/wordprocessingDrawing" xmlns:w10="urn:schemas-microsoft-com:office:word" xmlns:w="http://schemas.openxmlformats.org/wordprocessingml/2006/main" xmlns:w14="http://schemas.microsoft.com/office/word/2010/wordml" xmlns:w15="http://schemas.microsoft.com/office/word/2012/wordml" xmlns:w16cex="http://schemas.microsoft.com/office/word/2018/wordml/cex" xmlns:w16cid="http://schemas.microsoft.com/office/word/2016/wordml/cid" xmlns:w16="http://schemas.microsoft.com/office/word/2018/wordml" xmlns:w16sdtdh="http://schemas.microsoft.com/office/word/2020/wordml/sdtdatahash" xmlns:w16se="http://schemas.microsoft.com/office/word/2015/wordml/symex" xmlns:wpg="http://schemas.microsoft.com/office/word/2010/wordprocessingGroup" xmlns:wpi="http://schemas.microsoft.com/office/word/2010/wordprocessingInk" xmlns:wne="http://schemas.microsoft.com/office/word/2006/wordml" xmlns:wps="http://schemas.microsoft.com/office/word/2010/wordprocessingShape" mc:Ignorable="w14 w15 w16se w16cid w16 w16cex w16sdtdh wp14">
   <w:body>
     <w:p>
       <w:pPr>
@@ -40,6 +40,7 @@
           <w:color w:val="000000" w:themeColor="text1"/>
           <w:sz w:val="48"/>
           <w:szCs w:val="48"/>
+          <w:lang w:val="es-MX"/>
         </w:rPr>
       </w:pPr>
     </w:p>
@@ -193,6 +194,7 @@
           <w:color w:val="000000" w:themeColor="text1"/>
           <w:sz w:val="31"/>
           <w:szCs w:val="31"/>
+          <w:lang w:val="es-MX"/>
         </w:rPr>
       </w:pPr>
     </w:p>
@@ -230,6 +232,7 @@
           <w:color w:val="000000" w:themeColor="text1"/>
           <w:sz w:val="28"/>
           <w:szCs w:val="28"/>
+          <w:lang w:val="es-MX"/>
         </w:rPr>
       </w:pPr>
     </w:p>
@@ -241,6 +244,7 @@
           <w:color w:val="000000" w:themeColor="text1"/>
           <w:sz w:val="28"/>
           <w:szCs w:val="28"/>
+          <w:lang w:val="es-MX"/>
         </w:rPr>
       </w:pPr>
     </w:p>
@@ -278,6 +282,7 @@
           <w:color w:val="000000" w:themeColor="text1"/>
           <w:sz w:val="28"/>
           <w:szCs w:val="28"/>
+          <w:lang w:val="es-MX"/>
         </w:rPr>
       </w:pPr>
     </w:p>
@@ -300,12 +305,10 @@
           <w:szCs w:val="28"/>
           <w:lang w:val="es-MX"/>
         </w:rPr>
-        <w:t>Matthias Sibrian Illescas A01794249</w:t>
-      </w:r>
-    </w:p>
-    <w:p>
-      <w:pPr>
-        <w:jc w:val="center"/>
+        <w:t xml:space="preserve">Matthias </w:t>
+      </w:r>
+      <w:proofErr w:type="spellStart"/>
+      <w:r>
         <w:rPr>
           <w:rFonts w:ascii="Arial" w:eastAsia="Arial" w:hAnsi="Arial" w:cs="Arial"/>
           <w:color w:val="000000" w:themeColor="text1"/>
@@ -313,7 +316,9 @@
           <w:szCs w:val="28"/>
           <w:lang w:val="es-MX"/>
         </w:rPr>
-      </w:pPr>
+        <w:t>Sibrian</w:t>
+      </w:r>
+      <w:proofErr w:type="spellEnd"/>
       <w:r>
         <w:rPr>
           <w:rFonts w:ascii="Arial" w:eastAsia="Arial" w:hAnsi="Arial" w:cs="Arial"/>
@@ -322,9 +327,12 @@
           <w:szCs w:val="28"/>
           <w:lang w:val="es-MX"/>
         </w:rPr>
-        <w:t>Johan Andrés Castro Gómez</w:t>
-      </w:r>
-      <w:r>
+        <w:t xml:space="preserve"> Illescas A01794249</w:t>
+      </w:r>
+    </w:p>
+    <w:p>
+      <w:pPr>
+        <w:jc w:val="center"/>
         <w:rPr>
           <w:rFonts w:ascii="Arial" w:eastAsia="Arial" w:hAnsi="Arial" w:cs="Arial"/>
           <w:color w:val="000000" w:themeColor="text1"/>
@@ -332,8 +340,7 @@
           <w:szCs w:val="28"/>
           <w:lang w:val="es-MX"/>
         </w:rPr>
-        <w:t xml:space="preserve"> A</w:t>
-      </w:r>
+      </w:pPr>
       <w:r>
         <w:rPr>
           <w:rFonts w:ascii="Arial" w:eastAsia="Arial" w:hAnsi="Arial" w:cs="Arial"/>
@@ -342,12 +349,9 @@
           <w:szCs w:val="28"/>
           <w:lang w:val="es-MX"/>
         </w:rPr>
-        <w:t>01793556</w:t>
-      </w:r>
-    </w:p>
-    <w:p>
-      <w:pPr>
-        <w:jc w:val="center"/>
+        <w:t>Johan Andrés Castro Gómez</w:t>
+      </w:r>
+      <w:r>
         <w:rPr>
           <w:rFonts w:ascii="Arial" w:eastAsia="Arial" w:hAnsi="Arial" w:cs="Arial"/>
           <w:color w:val="000000" w:themeColor="text1"/>
@@ -355,7 +359,8 @@
           <w:szCs w:val="28"/>
           <w:lang w:val="es-MX"/>
         </w:rPr>
-      </w:pPr>
+        <w:t xml:space="preserve"> A</w:t>
+      </w:r>
       <w:r>
         <w:rPr>
           <w:rFonts w:ascii="Arial" w:eastAsia="Arial" w:hAnsi="Arial" w:cs="Arial"/>
@@ -364,9 +369,12 @@
           <w:szCs w:val="28"/>
           <w:lang w:val="es-MX"/>
         </w:rPr>
-        <w:t>Luis Miguel González Gutiérrez</w:t>
-      </w:r>
-      <w:r>
+        <w:t>01793556</w:t>
+      </w:r>
+    </w:p>
+    <w:p>
+      <w:pPr>
+        <w:jc w:val="center"/>
         <w:rPr>
           <w:rFonts w:ascii="Arial" w:eastAsia="Arial" w:hAnsi="Arial" w:cs="Arial"/>
           <w:color w:val="000000" w:themeColor="text1"/>
@@ -374,8 +382,7 @@
           <w:szCs w:val="28"/>
           <w:lang w:val="es-MX"/>
         </w:rPr>
-        <w:t xml:space="preserve"> A</w:t>
-      </w:r>
+      </w:pPr>
       <w:r>
         <w:rPr>
           <w:rFonts w:ascii="Arial" w:eastAsia="Arial" w:hAnsi="Arial" w:cs="Arial"/>
@@ -384,17 +391,38 @@
           <w:szCs w:val="28"/>
           <w:lang w:val="es-MX"/>
         </w:rPr>
-        <w:t>01794779</w:t>
-      </w:r>
-    </w:p>
-    <w:p>
-      <w:pPr>
-        <w:jc w:val="center"/>
+        <w:t>Luis Miguel González Gutiérrez</w:t>
+      </w:r>
+      <w:r>
         <w:rPr>
           <w:rFonts w:ascii="Arial" w:eastAsia="Arial" w:hAnsi="Arial" w:cs="Arial"/>
           <w:color w:val="000000" w:themeColor="text1"/>
           <w:sz w:val="28"/>
           <w:szCs w:val="28"/>
+          <w:lang w:val="es-MX"/>
+        </w:rPr>
+        <w:t xml:space="preserve"> A</w:t>
+      </w:r>
+      <w:r>
+        <w:rPr>
+          <w:rFonts w:ascii="Arial" w:eastAsia="Arial" w:hAnsi="Arial" w:cs="Arial"/>
+          <w:color w:val="000000" w:themeColor="text1"/>
+          <w:sz w:val="28"/>
+          <w:szCs w:val="28"/>
+          <w:lang w:val="es-MX"/>
+        </w:rPr>
+        <w:t>01794779</w:t>
+      </w:r>
+    </w:p>
+    <w:p>
+      <w:pPr>
+        <w:jc w:val="center"/>
+        <w:rPr>
+          <w:rFonts w:ascii="Arial" w:eastAsia="Arial" w:hAnsi="Arial" w:cs="Arial"/>
+          <w:color w:val="000000" w:themeColor="text1"/>
+          <w:sz w:val="28"/>
+          <w:szCs w:val="28"/>
+          <w:lang w:val="es-MX"/>
         </w:rPr>
       </w:pPr>
     </w:p>
@@ -454,6 +482,7 @@
           <w:color w:val="000000" w:themeColor="text1"/>
           <w:sz w:val="28"/>
           <w:szCs w:val="28"/>
+          <w:lang w:val="es-MX"/>
         </w:rPr>
       </w:pPr>
     </w:p>
@@ -467,6 +496,7 @@
           <w:color w:val="000000" w:themeColor="text1"/>
           <w:sz w:val="28"/>
           <w:szCs w:val="28"/>
+          <w:lang w:val="es-MX"/>
         </w:rPr>
       </w:pPr>
     </w:p>
@@ -548,7 +578,7 @@
     </w:p>
     <w:p>
       <w:pPr>
-        <w:pStyle w:val="Ttulo2"/>
+        <w:pStyle w:val="Heading2"/>
         <w:rPr>
           <w:rFonts w:ascii="Arial" w:hAnsi="Arial" w:cs="Arial"/>
           <w:sz w:val="28"/>
@@ -561,6 +591,7 @@
           <w:rFonts w:ascii="Arial" w:hAnsi="Arial" w:cs="Arial"/>
           <w:sz w:val="28"/>
           <w:szCs w:val="28"/>
+          <w:lang w:val="es-MX"/>
         </w:rPr>
         <w:lastRenderedPageBreak/>
         <w:t>Introducción</w:t>
@@ -916,11 +947,12 @@
     </w:p>
     <w:p>
       <w:pPr>
-        <w:pStyle w:val="Ttulo2"/>
+        <w:pStyle w:val="Heading2"/>
         <w:rPr>
           <w:rFonts w:ascii="Arial" w:hAnsi="Arial" w:cs="Arial"/>
           <w:sz w:val="28"/>
           <w:szCs w:val="28"/>
+          <w:lang w:val="es-MX"/>
         </w:rPr>
       </w:pPr>
       <w:r>
@@ -928,6 +960,7 @@
           <w:rFonts w:ascii="Arial" w:hAnsi="Arial" w:cs="Arial"/>
           <w:sz w:val="28"/>
           <w:szCs w:val="28"/>
+          <w:lang w:val="es-MX"/>
         </w:rPr>
         <w:lastRenderedPageBreak/>
         <w:t>Diferentes tipos de sistemas de recomendación</w:t>
@@ -935,16 +968,18 @@
     </w:p>
     <w:p>
       <w:pPr>
-        <w:pStyle w:val="Ttulo3"/>
+        <w:pStyle w:val="Heading3"/>
         <w:rPr>
           <w:sz w:val="24"/>
           <w:szCs w:val="24"/>
+          <w:lang w:val="es-MX"/>
         </w:rPr>
       </w:pPr>
       <w:r>
         <w:rPr>
           <w:sz w:val="24"/>
           <w:szCs w:val="24"/>
+          <w:lang w:val="es-MX"/>
         </w:rPr>
         <w:t>Filtro Colaborativo</w:t>
       </w:r>
@@ -954,19 +989,22 @@
         <w:jc w:val="both"/>
         <w:rPr>
           <w:rFonts w:ascii="Arial" w:hAnsi="Arial" w:cs="Arial"/>
-        </w:rPr>
-      </w:pPr>
-    </w:p>
-    <w:p>
-      <w:pPr>
-        <w:jc w:val="both"/>
-        <w:rPr>
-          <w:rFonts w:ascii="Arial" w:hAnsi="Arial" w:cs="Arial"/>
-        </w:rPr>
-      </w:pPr>
-      <w:r>
-        <w:rPr>
-          <w:rFonts w:ascii="Arial" w:hAnsi="Arial" w:cs="Arial"/>
+          <w:lang w:val="es-MX"/>
+        </w:rPr>
+      </w:pPr>
+    </w:p>
+    <w:p>
+      <w:pPr>
+        <w:jc w:val="both"/>
+        <w:rPr>
+          <w:rFonts w:ascii="Arial" w:hAnsi="Arial" w:cs="Arial"/>
+          <w:lang w:val="es-MX"/>
+        </w:rPr>
+      </w:pPr>
+      <w:r>
+        <w:rPr>
+          <w:rFonts w:ascii="Arial" w:hAnsi="Arial" w:cs="Arial"/>
+          <w:lang w:val="es-MX"/>
         </w:rPr>
         <w:t>Los sistemas de recomendación de filtrado colaborativo se basan en las calificaciones proporcionadas por múltiples usuarios para hacer recomendaciones. El principal desafío en estos modelos es la dispersión de las matrices de calificaciones, es decir, la gran cantidad de valores sin especificar. Sin embargo, las calificaciones observadas a menudo están altamente correlacionadas entre usuarios e ítems, lo que permite inferir las calificaciones no observadas.</w:t>
       </w:r>
@@ -976,19 +1014,22 @@
         <w:jc w:val="both"/>
         <w:rPr>
           <w:rFonts w:ascii="Arial" w:hAnsi="Arial" w:cs="Arial"/>
-        </w:rPr>
-      </w:pPr>
-    </w:p>
-    <w:p>
-      <w:pPr>
-        <w:jc w:val="both"/>
-        <w:rPr>
-          <w:rFonts w:ascii="Arial" w:hAnsi="Arial" w:cs="Arial"/>
-        </w:rPr>
-      </w:pPr>
-      <w:r>
-        <w:rPr>
-          <w:rFonts w:ascii="Arial" w:hAnsi="Arial" w:cs="Arial"/>
+          <w:lang w:val="es-MX"/>
+        </w:rPr>
+      </w:pPr>
+    </w:p>
+    <w:p>
+      <w:pPr>
+        <w:jc w:val="both"/>
+        <w:rPr>
+          <w:rFonts w:ascii="Arial" w:hAnsi="Arial" w:cs="Arial"/>
+          <w:lang w:val="es-MX"/>
+        </w:rPr>
+      </w:pPr>
+      <w:r>
+        <w:rPr>
+          <w:rFonts w:ascii="Arial" w:hAnsi="Arial" w:cs="Arial"/>
+          <w:lang w:val="es-MX"/>
         </w:rPr>
         <w:t>Existen dos enfoques principales para el filtrado colaborativo:</w:t>
       </w:r>
@@ -998,12 +1039,13 @@
         <w:jc w:val="both"/>
         <w:rPr>
           <w:rFonts w:ascii="Arial" w:hAnsi="Arial" w:cs="Arial"/>
-        </w:rPr>
-      </w:pPr>
-    </w:p>
-    <w:p>
-      <w:pPr>
-        <w:pStyle w:val="Prrafodelista"/>
+          <w:lang w:val="es-MX"/>
+        </w:rPr>
+      </w:pPr>
+    </w:p>
+    <w:p>
+      <w:pPr>
+        <w:pStyle w:val="ListParagraph"/>
         <w:numPr>
           <w:ilvl w:val="0"/>
           <w:numId w:val="12"/>
@@ -1016,13 +1058,48 @@
       <w:r>
         <w:rPr>
           <w:rFonts w:ascii="Arial" w:hAnsi="Arial" w:cs="Arial"/>
-        </w:rPr>
-        <w:t>Métodos basados en memoria: Estos métodos, también conocidos como filtrado colaborativo basado en vecindad, se centran en predecir las calificaciones utilizando las de usuarios o ítems similares. Se dividen en:</w:t>
-      </w:r>
-    </w:p>
-    <w:p>
-      <w:pPr>
-        <w:pStyle w:val="Prrafodelista"/>
+          <w:lang w:val="es-MX"/>
+        </w:rPr>
+        <w:t xml:space="preserve">Métodos basados en memoria: Estos métodos, también conocidos como filtrado colaborativo basado en vecindad, se centran en predecir las calificaciones utilizando las de usuarios o ítems similares. </w:t>
+      </w:r>
+      <w:r>
+        <w:rPr>
+          <w:rFonts w:ascii="Arial" w:hAnsi="Arial" w:cs="Arial"/>
+        </w:rPr>
+        <w:t xml:space="preserve">Se </w:t>
+      </w:r>
+      <w:proofErr w:type="spellStart"/>
+      <w:r>
+        <w:rPr>
+          <w:rFonts w:ascii="Arial" w:hAnsi="Arial" w:cs="Arial"/>
+        </w:rPr>
+        <w:t>dividen</w:t>
+      </w:r>
+      <w:proofErr w:type="spellEnd"/>
+      <w:r>
+        <w:rPr>
+          <w:rFonts w:ascii="Arial" w:hAnsi="Arial" w:cs="Arial"/>
+        </w:rPr>
+        <w:t xml:space="preserve"> </w:t>
+      </w:r>
+      <w:proofErr w:type="spellStart"/>
+      <w:r>
+        <w:rPr>
+          <w:rFonts w:ascii="Arial" w:hAnsi="Arial" w:cs="Arial"/>
+        </w:rPr>
+        <w:t>en</w:t>
+      </w:r>
+      <w:proofErr w:type="spellEnd"/>
+      <w:r>
+        <w:rPr>
+          <w:rFonts w:ascii="Arial" w:hAnsi="Arial" w:cs="Arial"/>
+        </w:rPr>
+        <w:t>:</w:t>
+      </w:r>
+    </w:p>
+    <w:p>
+      <w:pPr>
+        <w:pStyle w:val="ListParagraph"/>
         <w:numPr>
           <w:ilvl w:val="1"/>
           <w:numId w:val="12"/>
@@ -1030,18 +1107,20 @@
         <w:jc w:val="both"/>
         <w:rPr>
           <w:rFonts w:ascii="Arial" w:hAnsi="Arial" w:cs="Arial"/>
-        </w:rPr>
-      </w:pPr>
-      <w:r>
-        <w:rPr>
-          <w:rFonts w:ascii="Arial" w:hAnsi="Arial" w:cs="Arial"/>
+          <w:lang w:val="es-MX"/>
+        </w:rPr>
+      </w:pPr>
+      <w:r>
+        <w:rPr>
+          <w:rFonts w:ascii="Arial" w:hAnsi="Arial" w:cs="Arial"/>
+          <w:lang w:val="es-MX"/>
         </w:rPr>
         <w:t>Filtrado colaborativo basado en usuarios: Compara a un usuario con otros usuarios similares para hacer recomendaciones. Por ejemplo, si dos personas tienden a comprar productos similares, lo que uno de ellos aún no ha comprado pero el otro sí, podría ser recomendado.</w:t>
       </w:r>
     </w:p>
     <w:p>
       <w:pPr>
-        <w:pStyle w:val="Prrafodelista"/>
+        <w:pStyle w:val="ListParagraph"/>
         <w:numPr>
           <w:ilvl w:val="1"/>
           <w:numId w:val="12"/>
@@ -1049,11 +1128,13 @@
         <w:jc w:val="both"/>
         <w:rPr>
           <w:rFonts w:ascii="Arial" w:hAnsi="Arial" w:cs="Arial"/>
-        </w:rPr>
-      </w:pPr>
-      <w:r>
-        <w:rPr>
-          <w:rFonts w:ascii="Arial" w:hAnsi="Arial" w:cs="Arial"/>
+          <w:lang w:val="es-MX"/>
+        </w:rPr>
+      </w:pPr>
+      <w:r>
+        <w:rPr>
+          <w:rFonts w:ascii="Arial" w:hAnsi="Arial" w:cs="Arial"/>
+          <w:lang w:val="es-MX"/>
         </w:rPr>
         <w:t>Filtrado colaborativo basado en ítems: Analiza la relación entre diferentes ítems. Por ejemplo, si ciertos ítems se compran juntos con frecuencia, el sistema recomendaría a un usuario uno de esos ítems si ya ha comprado el otro.</w:t>
       </w:r>
@@ -1063,19 +1144,22 @@
         <w:jc w:val="both"/>
         <w:rPr>
           <w:rFonts w:ascii="Arial" w:hAnsi="Arial" w:cs="Arial"/>
-        </w:rPr>
-      </w:pPr>
-    </w:p>
-    <w:p>
-      <w:pPr>
-        <w:jc w:val="both"/>
-        <w:rPr>
-          <w:rFonts w:ascii="Arial" w:hAnsi="Arial" w:cs="Arial"/>
-        </w:rPr>
-      </w:pPr>
-      <w:r>
-        <w:rPr>
-          <w:rFonts w:ascii="Arial" w:hAnsi="Arial" w:cs="Arial"/>
+          <w:lang w:val="es-MX"/>
+        </w:rPr>
+      </w:pPr>
+    </w:p>
+    <w:p>
+      <w:pPr>
+        <w:jc w:val="both"/>
+        <w:rPr>
+          <w:rFonts w:ascii="Arial" w:hAnsi="Arial" w:cs="Arial"/>
+          <w:lang w:val="es-MX"/>
+        </w:rPr>
+      </w:pPr>
+      <w:r>
+        <w:rPr>
+          <w:rFonts w:ascii="Arial" w:hAnsi="Arial" w:cs="Arial"/>
+          <w:lang w:val="es-MX"/>
         </w:rPr>
         <w:t>Los métodos basados en memoria son fáciles de implementar y suelen ser intuitivos para los usuarios, pero tienen problemas cuando la matriz de calificaciones es muy dispersa. Con menos datos, puede ser difícil encontrar vecinos suficientemente similares para hacer predicciones precisas.</w:t>
       </w:r>
@@ -1085,12 +1169,13 @@
         <w:jc w:val="both"/>
         <w:rPr>
           <w:rFonts w:ascii="Arial" w:hAnsi="Arial" w:cs="Arial"/>
-        </w:rPr>
-      </w:pPr>
-    </w:p>
-    <w:p>
-      <w:pPr>
-        <w:pStyle w:val="Prrafodelista"/>
+          <w:lang w:val="es-MX"/>
+        </w:rPr>
+      </w:pPr>
+    </w:p>
+    <w:p>
+      <w:pPr>
+        <w:pStyle w:val="ListParagraph"/>
         <w:numPr>
           <w:ilvl w:val="0"/>
           <w:numId w:val="12"/>
@@ -1098,11 +1183,13 @@
         <w:jc w:val="both"/>
         <w:rPr>
           <w:rFonts w:ascii="Arial" w:hAnsi="Arial" w:cs="Arial"/>
-        </w:rPr>
-      </w:pPr>
-      <w:r>
-        <w:rPr>
-          <w:rFonts w:ascii="Arial" w:hAnsi="Arial" w:cs="Arial"/>
+          <w:lang w:val="es-MX"/>
+        </w:rPr>
+      </w:pPr>
+      <w:r>
+        <w:rPr>
+          <w:rFonts w:ascii="Arial" w:hAnsi="Arial" w:cs="Arial"/>
+          <w:lang w:val="es-MX"/>
         </w:rPr>
         <w:t>Métodos basados en modelos: Estos métodos emplean técnicas de aprendizaje automático y minería de datos para crear modelos predictivos a partir de las calificaciones observadas. Incluyen árboles de decisión, modelos basados en reglas, métodos bayesianos y modelos de factores latentes. Los modelos basados en algoritmos tienden a ser más precisos, incluso con matrices dispersas, gracias a sus técnicas de optimización y a la capacidad de generalización.</w:t>
       </w:r>
@@ -1112,28 +1199,64 @@
         <w:jc w:val="both"/>
         <w:rPr>
           <w:rFonts w:ascii="Arial" w:hAnsi="Arial" w:cs="Arial"/>
-        </w:rPr>
-      </w:pPr>
-    </w:p>
-    <w:p>
-      <w:pPr>
-        <w:jc w:val="both"/>
-        <w:rPr>
-          <w:rFonts w:ascii="Arial" w:hAnsi="Arial" w:cs="Arial"/>
-        </w:rPr>
-      </w:pPr>
-      <w:r>
-        <w:rPr>
-          <w:rFonts w:ascii="Arial" w:hAnsi="Arial" w:cs="Arial"/>
-        </w:rPr>
-        <w:t>El filtro colaborativo tiene la ventaja de ser muy flexible y capaz de descubrir relaciones complejas, pero puede enfrentar problemas como el "cold start" (dificultad para hacer recomendaciones para nuevos usuarios o nuevos ítems) y la "falta de datos" (cuando no hay suficientes datos para hacer recomendaciones precisas).</w:t>
-      </w:r>
-    </w:p>
-    <w:p>
-      <w:pPr>
-        <w:jc w:val="both"/>
-        <w:rPr>
-          <w:rFonts w:ascii="Arial" w:hAnsi="Arial" w:cs="Arial"/>
+          <w:lang w:val="es-MX"/>
+        </w:rPr>
+      </w:pPr>
+    </w:p>
+    <w:p>
+      <w:pPr>
+        <w:jc w:val="both"/>
+        <w:rPr>
+          <w:rFonts w:ascii="Arial" w:hAnsi="Arial" w:cs="Arial"/>
+          <w:lang w:val="es-MX"/>
+        </w:rPr>
+      </w:pPr>
+      <w:r>
+        <w:rPr>
+          <w:rFonts w:ascii="Arial" w:hAnsi="Arial" w:cs="Arial"/>
+          <w:lang w:val="es-MX"/>
+        </w:rPr>
+        <w:t>El filtro colaborativo tiene la ventaja de ser muy flexible y capaz de descubrir relaciones complejas, pero puede enfrentar problemas como el "</w:t>
+      </w:r>
+      <w:proofErr w:type="spellStart"/>
+      <w:r>
+        <w:rPr>
+          <w:rFonts w:ascii="Arial" w:hAnsi="Arial" w:cs="Arial"/>
+          <w:lang w:val="es-MX"/>
+        </w:rPr>
+        <w:t>cold</w:t>
+      </w:r>
+      <w:proofErr w:type="spellEnd"/>
+      <w:r>
+        <w:rPr>
+          <w:rFonts w:ascii="Arial" w:hAnsi="Arial" w:cs="Arial"/>
+          <w:lang w:val="es-MX"/>
+        </w:rPr>
+        <w:t xml:space="preserve"> </w:t>
+      </w:r>
+      <w:proofErr w:type="spellStart"/>
+      <w:r>
+        <w:rPr>
+          <w:rFonts w:ascii="Arial" w:hAnsi="Arial" w:cs="Arial"/>
+          <w:lang w:val="es-MX"/>
+        </w:rPr>
+        <w:t>start</w:t>
+      </w:r>
+      <w:proofErr w:type="spellEnd"/>
+      <w:r>
+        <w:rPr>
+          <w:rFonts w:ascii="Arial" w:hAnsi="Arial" w:cs="Arial"/>
+          <w:lang w:val="es-MX"/>
+        </w:rPr>
+        <w:t>" (dificultad para hacer recomendaciones para nuevos usuarios o nuevos ítems) y la "falta de datos" (cuando no hay suficientes datos para hacer recomendaciones precisas).</w:t>
+      </w:r>
+    </w:p>
+    <w:p>
+      <w:pPr>
+        <w:jc w:val="both"/>
+        <w:rPr>
+          <w:rFonts w:ascii="Arial" w:hAnsi="Arial" w:cs="Arial"/>
+          <w:lang w:val="es-MX"/>
         </w:rPr>
       </w:pPr>
     </w:p>
@@ -1143,24 +1266,30 @@
         <w:rPr>
           <w:rFonts w:eastAsiaTheme="majorEastAsia" w:cstheme="majorBidi"/>
           <w:color w:val="0F4761" w:themeColor="accent1" w:themeShade="BF"/>
-        </w:rPr>
-      </w:pPr>
-      <w:r>
+          <w:lang w:val="es-MX"/>
+        </w:rPr>
+      </w:pPr>
+      <w:r>
+        <w:rPr>
+          <w:lang w:val="es-MX"/>
+        </w:rPr>
         <w:br w:type="page"/>
       </w:r>
     </w:p>
     <w:p>
       <w:pPr>
-        <w:pStyle w:val="Ttulo3"/>
+        <w:pStyle w:val="Heading3"/>
         <w:rPr>
           <w:sz w:val="24"/>
           <w:szCs w:val="24"/>
+          <w:lang w:val="es-MX"/>
         </w:rPr>
       </w:pPr>
       <w:r>
         <w:rPr>
           <w:sz w:val="24"/>
           <w:szCs w:val="24"/>
+          <w:lang w:val="es-MX"/>
         </w:rPr>
         <w:lastRenderedPageBreak/>
         <w:t>Basado en contenidos</w:t>
@@ -1171,19 +1300,22 @@
         <w:jc w:val="both"/>
         <w:rPr>
           <w:rFonts w:ascii="Arial" w:hAnsi="Arial" w:cs="Arial"/>
-        </w:rPr>
-      </w:pPr>
-    </w:p>
-    <w:p>
-      <w:pPr>
-        <w:jc w:val="both"/>
-        <w:rPr>
-          <w:rFonts w:ascii="Arial" w:hAnsi="Arial" w:cs="Arial"/>
-        </w:rPr>
-      </w:pPr>
-      <w:r>
-        <w:rPr>
-          <w:rFonts w:ascii="Arial" w:hAnsi="Arial" w:cs="Arial"/>
+          <w:lang w:val="es-MX"/>
+        </w:rPr>
+      </w:pPr>
+    </w:p>
+    <w:p>
+      <w:pPr>
+        <w:jc w:val="both"/>
+        <w:rPr>
+          <w:rFonts w:ascii="Arial" w:hAnsi="Arial" w:cs="Arial"/>
+          <w:lang w:val="es-MX"/>
+        </w:rPr>
+      </w:pPr>
+      <w:r>
+        <w:rPr>
+          <w:rFonts w:ascii="Arial" w:hAnsi="Arial" w:cs="Arial"/>
+          <w:lang w:val="es-MX"/>
         </w:rPr>
         <w:t>En los sistemas de recomendación basados en contenido, las características descriptivas de los ítems se emplean para sugerir recomendaciones. Se usan etiquetas, descripciones y otros metadatos relacionados con el contenido para establecer relaciones entre elementos. Además, se pueden combinar las calificaciones de un usuario y su comportamiento de compra con la información contenida en los ítems para generar sugerencias.</w:t>
       </w:r>
@@ -1193,41 +1325,111 @@
         <w:jc w:val="both"/>
         <w:rPr>
           <w:rFonts w:ascii="Arial" w:hAnsi="Arial" w:cs="Arial"/>
-        </w:rPr>
-      </w:pPr>
-    </w:p>
-    <w:p>
-      <w:pPr>
-        <w:jc w:val="both"/>
-        <w:rPr>
-          <w:rFonts w:ascii="Arial" w:hAnsi="Arial" w:cs="Arial"/>
-        </w:rPr>
-      </w:pPr>
-      <w:r>
-        <w:rPr>
-          <w:rFonts w:ascii="Arial" w:hAnsi="Arial" w:cs="Arial"/>
-        </w:rPr>
-        <w:t>Por ejemplo, si un usuario califica positivamente la película Terminator, aunque no tengamos acceso a las calificaciones de otros usuarios, se pueden usar descripciones de contenido para hacer recomendaciones. Al identificar similitudes en el género u otros atributos entre Terminator y otras películas como Alien y Predator, el sistema puede recomendar estas últimas.</w:t>
-      </w:r>
-    </w:p>
-    <w:p>
-      <w:pPr>
-        <w:jc w:val="both"/>
-        <w:rPr>
-          <w:rFonts w:ascii="Arial" w:hAnsi="Arial" w:cs="Arial"/>
-        </w:rPr>
-      </w:pPr>
-    </w:p>
-    <w:p>
-      <w:pPr>
-        <w:jc w:val="both"/>
-        <w:rPr>
-          <w:rFonts w:ascii="Arial" w:hAnsi="Arial" w:cs="Arial"/>
-        </w:rPr>
-      </w:pPr>
-      <w:r>
-        <w:rPr>
-          <w:rFonts w:ascii="Arial" w:hAnsi="Arial" w:cs="Arial"/>
+          <w:lang w:val="es-MX"/>
+        </w:rPr>
+      </w:pPr>
+    </w:p>
+    <w:p>
+      <w:pPr>
+        <w:jc w:val="both"/>
+        <w:rPr>
+          <w:rFonts w:ascii="Arial" w:hAnsi="Arial" w:cs="Arial"/>
+          <w:lang w:val="es-MX"/>
+        </w:rPr>
+      </w:pPr>
+      <w:r>
+        <w:rPr>
+          <w:rFonts w:ascii="Arial" w:hAnsi="Arial" w:cs="Arial"/>
+          <w:lang w:val="es-MX"/>
+        </w:rPr>
+        <w:t xml:space="preserve">Por ejemplo, si un usuario califica positivamente la película </w:t>
+      </w:r>
+      <w:proofErr w:type="spellStart"/>
+      <w:r>
+        <w:rPr>
+          <w:rFonts w:ascii="Arial" w:hAnsi="Arial" w:cs="Arial"/>
+          <w:lang w:val="es-MX"/>
+        </w:rPr>
+        <w:t>Terminator</w:t>
+      </w:r>
+      <w:proofErr w:type="spellEnd"/>
+      <w:r>
+        <w:rPr>
+          <w:rFonts w:ascii="Arial" w:hAnsi="Arial" w:cs="Arial"/>
+          <w:lang w:val="es-MX"/>
+        </w:rPr>
+        <w:t xml:space="preserve">, aunque no tengamos acceso a las calificaciones de otros usuarios, se pueden usar descripciones de contenido para hacer recomendaciones. Al identificar similitudes en el género u otros atributos entre </w:t>
+      </w:r>
+      <w:proofErr w:type="spellStart"/>
+      <w:r>
+        <w:rPr>
+          <w:rFonts w:ascii="Arial" w:hAnsi="Arial" w:cs="Arial"/>
+          <w:lang w:val="es-MX"/>
+        </w:rPr>
+        <w:t>Terminator</w:t>
+      </w:r>
+      <w:proofErr w:type="spellEnd"/>
+      <w:r>
+        <w:rPr>
+          <w:rFonts w:ascii="Arial" w:hAnsi="Arial" w:cs="Arial"/>
+          <w:lang w:val="es-MX"/>
+        </w:rPr>
+        <w:t xml:space="preserve"> y otras películas como </w:t>
+      </w:r>
+      <w:proofErr w:type="spellStart"/>
+      <w:r>
+        <w:rPr>
+          <w:rFonts w:ascii="Arial" w:hAnsi="Arial" w:cs="Arial"/>
+          <w:lang w:val="es-MX"/>
+        </w:rPr>
+        <w:t>Alien</w:t>
+      </w:r>
+      <w:proofErr w:type="spellEnd"/>
+      <w:r>
+        <w:rPr>
+          <w:rFonts w:ascii="Arial" w:hAnsi="Arial" w:cs="Arial"/>
+          <w:lang w:val="es-MX"/>
+        </w:rPr>
+        <w:t xml:space="preserve"> y </w:t>
+      </w:r>
+      <w:proofErr w:type="spellStart"/>
+      <w:r>
+        <w:rPr>
+          <w:rFonts w:ascii="Arial" w:hAnsi="Arial" w:cs="Arial"/>
+          <w:lang w:val="es-MX"/>
+        </w:rPr>
+        <w:t>Predator</w:t>
+      </w:r>
+      <w:proofErr w:type="spellEnd"/>
+      <w:r>
+        <w:rPr>
+          <w:rFonts w:ascii="Arial" w:hAnsi="Arial" w:cs="Arial"/>
+          <w:lang w:val="es-MX"/>
+        </w:rPr>
+        <w:t>, el sistema puede recomendar estas últimas.</w:t>
+      </w:r>
+    </w:p>
+    <w:p>
+      <w:pPr>
+        <w:jc w:val="both"/>
+        <w:rPr>
+          <w:rFonts w:ascii="Arial" w:hAnsi="Arial" w:cs="Arial"/>
+          <w:lang w:val="es-MX"/>
+        </w:rPr>
+      </w:pPr>
+    </w:p>
+    <w:p>
+      <w:pPr>
+        <w:jc w:val="both"/>
+        <w:rPr>
+          <w:rFonts w:ascii="Arial" w:hAnsi="Arial" w:cs="Arial"/>
+          <w:lang w:val="es-MX"/>
+        </w:rPr>
+      </w:pPr>
+      <w:r>
+        <w:rPr>
+          <w:rFonts w:ascii="Arial" w:hAnsi="Arial" w:cs="Arial"/>
+          <w:lang w:val="es-MX"/>
         </w:rPr>
         <w:t>En los métodos basados en contenido, las descripciones de los ítems, junto con sus calificaciones, se usan como datos de entrenamiento para crear modelos de clasificación o regresión específicos para cada usuario. El objetivo es predecir si un usuario pudiera estar interesado en un elemento cuyo comportamiento de compra o calificación es desconocido.</w:t>
       </w:r>
@@ -1237,19 +1439,22 @@
         <w:jc w:val="both"/>
         <w:rPr>
           <w:rFonts w:ascii="Arial" w:hAnsi="Arial" w:cs="Arial"/>
-        </w:rPr>
-      </w:pPr>
-    </w:p>
-    <w:p>
-      <w:pPr>
-        <w:jc w:val="both"/>
-        <w:rPr>
-          <w:rFonts w:ascii="Arial" w:hAnsi="Arial" w:cs="Arial"/>
-        </w:rPr>
-      </w:pPr>
-      <w:r>
-        <w:rPr>
-          <w:rFonts w:ascii="Arial" w:hAnsi="Arial" w:cs="Arial"/>
+          <w:lang w:val="es-MX"/>
+        </w:rPr>
+      </w:pPr>
+    </w:p>
+    <w:p>
+      <w:pPr>
+        <w:jc w:val="both"/>
+        <w:rPr>
+          <w:rFonts w:ascii="Arial" w:hAnsi="Arial" w:cs="Arial"/>
+          <w:lang w:val="es-MX"/>
+        </w:rPr>
+      </w:pPr>
+      <w:r>
+        <w:rPr>
+          <w:rFonts w:ascii="Arial" w:hAnsi="Arial" w:cs="Arial"/>
+          <w:lang w:val="es-MX"/>
         </w:rPr>
         <w:t>Ventajas de los sistemas basados en contenido:</w:t>
       </w:r>
@@ -1259,12 +1464,13 @@
         <w:jc w:val="both"/>
         <w:rPr>
           <w:rFonts w:ascii="Arial" w:hAnsi="Arial" w:cs="Arial"/>
-        </w:rPr>
-      </w:pPr>
-    </w:p>
-    <w:p>
-      <w:pPr>
-        <w:pStyle w:val="Prrafodelista"/>
+          <w:lang w:val="es-MX"/>
+        </w:rPr>
+      </w:pPr>
+    </w:p>
+    <w:p>
+      <w:pPr>
+        <w:pStyle w:val="ListParagraph"/>
         <w:numPr>
           <w:ilvl w:val="0"/>
           <w:numId w:val="10"/>
@@ -1272,18 +1478,20 @@
         <w:jc w:val="both"/>
         <w:rPr>
           <w:rFonts w:ascii="Arial" w:hAnsi="Arial" w:cs="Arial"/>
-        </w:rPr>
-      </w:pPr>
-      <w:r>
-        <w:rPr>
-          <w:rFonts w:ascii="Arial" w:hAnsi="Arial" w:cs="Arial"/>
+          <w:lang w:val="es-MX"/>
+        </w:rPr>
+      </w:pPr>
+      <w:r>
+        <w:rPr>
+          <w:rFonts w:ascii="Arial" w:hAnsi="Arial" w:cs="Arial"/>
+          <w:lang w:val="es-MX"/>
         </w:rPr>
         <w:t>Recomendaciones para nuevos ítems: Al utilizar información de contenido, se pueden hacer recomendaciones incluso cuando no hay suficientes datos de calificación para un ítem específico. Esto permite identificar elementos con atributos similares a los que el usuario ya ha calificado positivamente.</w:t>
       </w:r>
     </w:p>
     <w:p>
       <w:pPr>
-        <w:pStyle w:val="Prrafodelista"/>
+        <w:pStyle w:val="ListParagraph"/>
         <w:numPr>
           <w:ilvl w:val="0"/>
           <w:numId w:val="10"/>
@@ -1291,11 +1499,13 @@
         <w:jc w:val="both"/>
         <w:rPr>
           <w:rFonts w:ascii="Arial" w:hAnsi="Arial" w:cs="Arial"/>
-        </w:rPr>
-      </w:pPr>
-      <w:r>
-        <w:rPr>
-          <w:rFonts w:ascii="Arial" w:hAnsi="Arial" w:cs="Arial"/>
+          <w:lang w:val="es-MX"/>
+        </w:rPr>
+      </w:pPr>
+      <w:r>
+        <w:rPr>
+          <w:rFonts w:ascii="Arial" w:hAnsi="Arial" w:cs="Arial"/>
+          <w:lang w:val="es-MX"/>
         </w:rPr>
         <w:t>Modelos personalizados: Dado que el modelo se crea específicamente para cada usuario, es posible ajustar las recomendaciones de acuerdo con sus preferencias individuales.</w:t>
       </w:r>
@@ -1305,19 +1515,22 @@
         <w:jc w:val="both"/>
         <w:rPr>
           <w:rFonts w:ascii="Arial" w:hAnsi="Arial" w:cs="Arial"/>
-        </w:rPr>
-      </w:pPr>
-    </w:p>
-    <w:p>
-      <w:pPr>
-        <w:jc w:val="both"/>
-        <w:rPr>
-          <w:rFonts w:ascii="Arial" w:hAnsi="Arial" w:cs="Arial"/>
-        </w:rPr>
-      </w:pPr>
-      <w:r>
-        <w:rPr>
-          <w:rFonts w:ascii="Arial" w:hAnsi="Arial" w:cs="Arial"/>
+          <w:lang w:val="es-MX"/>
+        </w:rPr>
+      </w:pPr>
+    </w:p>
+    <w:p>
+      <w:pPr>
+        <w:jc w:val="both"/>
+        <w:rPr>
+          <w:rFonts w:ascii="Arial" w:hAnsi="Arial" w:cs="Arial"/>
+          <w:lang w:val="es-MX"/>
+        </w:rPr>
+      </w:pPr>
+      <w:r>
+        <w:rPr>
+          <w:rFonts w:ascii="Arial" w:hAnsi="Arial" w:cs="Arial"/>
+          <w:lang w:val="es-MX"/>
         </w:rPr>
         <w:t>Desventajas de los sistemas basados en contenido:</w:t>
       </w:r>
@@ -1327,12 +1540,13 @@
         <w:jc w:val="both"/>
         <w:rPr>
           <w:rFonts w:ascii="Arial" w:hAnsi="Arial" w:cs="Arial"/>
-        </w:rPr>
-      </w:pPr>
-    </w:p>
-    <w:p>
-      <w:pPr>
-        <w:pStyle w:val="Prrafodelista"/>
+          <w:lang w:val="es-MX"/>
+        </w:rPr>
+      </w:pPr>
+    </w:p>
+    <w:p>
+      <w:pPr>
+        <w:pStyle w:val="ListParagraph"/>
         <w:numPr>
           <w:ilvl w:val="0"/>
           <w:numId w:val="8"/>
@@ -1340,18 +1554,20 @@
         <w:jc w:val="both"/>
         <w:rPr>
           <w:rFonts w:ascii="Arial" w:hAnsi="Arial" w:cs="Arial"/>
-        </w:rPr>
-      </w:pPr>
-      <w:r>
-        <w:rPr>
-          <w:rFonts w:ascii="Arial" w:hAnsi="Arial" w:cs="Arial"/>
+          <w:lang w:val="es-MX"/>
+        </w:rPr>
+      </w:pPr>
+      <w:r>
+        <w:rPr>
+          <w:rFonts w:ascii="Arial" w:hAnsi="Arial" w:cs="Arial"/>
+          <w:lang w:val="es-MX"/>
         </w:rPr>
         <w:t>Recomendaciones obvias: Al basarse en palabras clave y otros atributos descriptivos, estos sistemas pueden proporcionar recomendaciones predecibles. Si un usuario nunca ha interactuado con elementos con ciertas palabras clave, no serán recomendados, lo que puede llevar a una falta de diversidad.</w:t>
       </w:r>
     </w:p>
     <w:p>
       <w:pPr>
-        <w:pStyle w:val="Prrafodelista"/>
+        <w:pStyle w:val="ListParagraph"/>
         <w:numPr>
           <w:ilvl w:val="0"/>
           <w:numId w:val="8"/>
@@ -1359,11 +1575,13 @@
         <w:jc w:val="both"/>
         <w:rPr>
           <w:rFonts w:ascii="Arial" w:hAnsi="Arial" w:cs="Arial"/>
-        </w:rPr>
-      </w:pPr>
-      <w:r>
-        <w:rPr>
-          <w:rFonts w:ascii="Arial" w:hAnsi="Arial" w:cs="Arial"/>
+          <w:lang w:val="es-MX"/>
+        </w:rPr>
+      </w:pPr>
+      <w:r>
+        <w:rPr>
+          <w:rFonts w:ascii="Arial" w:hAnsi="Arial" w:cs="Arial"/>
+          <w:lang w:val="es-MX"/>
         </w:rPr>
         <w:t>Dificultad para nuevos usuarios: Aunque estos sistemas son efectivos para nuevos ítems, no son tan eficaces para nuevos usuarios. Para crear un modelo robusto, se necesita un historial significativo de calificaciones del usuario, lo que puede ser difícil para nuevos usuarios.</w:t>
       </w:r>
@@ -1373,6 +1591,7 @@
         <w:jc w:val="both"/>
         <w:rPr>
           <w:rFonts w:ascii="Arial" w:hAnsi="Arial" w:cs="Arial"/>
+          <w:lang w:val="es-MX"/>
         </w:rPr>
       </w:pPr>
     </w:p>
@@ -1382,24 +1601,30 @@
         <w:rPr>
           <w:rFonts w:eastAsiaTheme="majorEastAsia" w:cstheme="majorBidi"/>
           <w:color w:val="0F4761" w:themeColor="accent1" w:themeShade="BF"/>
-        </w:rPr>
-      </w:pPr>
-      <w:r>
+          <w:lang w:val="es-MX"/>
+        </w:rPr>
+      </w:pPr>
+      <w:r>
+        <w:rPr>
+          <w:lang w:val="es-MX"/>
+        </w:rPr>
         <w:br w:type="page"/>
       </w:r>
     </w:p>
     <w:p>
       <w:pPr>
-        <w:pStyle w:val="Ttulo3"/>
+        <w:pStyle w:val="Heading3"/>
         <w:rPr>
           <w:sz w:val="24"/>
           <w:szCs w:val="24"/>
+          <w:lang w:val="es-MX"/>
         </w:rPr>
       </w:pPr>
       <w:r>
         <w:rPr>
           <w:sz w:val="24"/>
           <w:szCs w:val="24"/>
+          <w:lang w:val="es-MX"/>
         </w:rPr>
         <w:lastRenderedPageBreak/>
         <w:t>Sistemas de recomendación híbridos</w:t>
@@ -1410,19 +1635,22 @@
         <w:jc w:val="both"/>
         <w:rPr>
           <w:rFonts w:ascii="Arial" w:hAnsi="Arial" w:cs="Arial"/>
-        </w:rPr>
-      </w:pPr>
-    </w:p>
-    <w:p>
-      <w:pPr>
-        <w:jc w:val="both"/>
-        <w:rPr>
-          <w:rFonts w:ascii="Arial" w:hAnsi="Arial" w:cs="Arial"/>
-        </w:rPr>
-      </w:pPr>
-      <w:r>
-        <w:rPr>
-          <w:rFonts w:ascii="Arial" w:hAnsi="Arial" w:cs="Arial"/>
+          <w:lang w:val="es-MX"/>
+        </w:rPr>
+      </w:pPr>
+    </w:p>
+    <w:p>
+      <w:pPr>
+        <w:jc w:val="both"/>
+        <w:rPr>
+          <w:rFonts w:ascii="Arial" w:hAnsi="Arial" w:cs="Arial"/>
+          <w:lang w:val="es-MX"/>
+        </w:rPr>
+      </w:pPr>
+      <w:r>
+        <w:rPr>
+          <w:rFonts w:ascii="Arial" w:hAnsi="Arial" w:cs="Arial"/>
+          <w:lang w:val="es-MX"/>
         </w:rPr>
         <w:t>Los sistemas de recomendación híbridos combinan diferentes enfoques de recomendación para aprovechar las fortalezas de cada uno y abordar sus debilidades. Los principales tipos de sistemas de recomendación tradicionales son el filtrado colaborativo, el filtrado basado en contenido y los sistemas basados en conocimiento. Los sistemas híbridos buscan integrar estos enfoques para proporcionar recomendaciones más precisas y robustas.</w:t>
       </w:r>
@@ -1432,26 +1660,48 @@
         <w:jc w:val="both"/>
         <w:rPr>
           <w:rFonts w:ascii="Arial" w:hAnsi="Arial" w:cs="Arial"/>
-        </w:rPr>
-      </w:pPr>
-    </w:p>
-    <w:p>
-      <w:pPr>
-        <w:jc w:val="both"/>
-        <w:rPr>
-          <w:rFonts w:ascii="Arial" w:hAnsi="Arial" w:cs="Arial"/>
-        </w:rPr>
-      </w:pPr>
-      <w:r>
-        <w:rPr>
-          <w:rFonts w:ascii="Arial" w:hAnsi="Arial" w:cs="Arial"/>
-        </w:rPr>
-        <w:t>El uso de sistemas de recomendación híbridos se justifica por los desafíos y limitaciones de los métodos tradicionales. Por ejemplo:</w:t>
-      </w:r>
-    </w:p>
-    <w:p>
-      <w:pPr>
-        <w:pStyle w:val="Prrafodelista"/>
+          <w:lang w:val="es-MX"/>
+        </w:rPr>
+      </w:pPr>
+    </w:p>
+    <w:p>
+      <w:pPr>
+        <w:jc w:val="both"/>
+        <w:rPr>
+          <w:rFonts w:ascii="Arial" w:hAnsi="Arial" w:cs="Arial"/>
+        </w:rPr>
+      </w:pPr>
+      <w:r>
+        <w:rPr>
+          <w:rFonts w:ascii="Arial" w:hAnsi="Arial" w:cs="Arial"/>
+          <w:lang w:val="es-MX"/>
+        </w:rPr>
+        <w:t xml:space="preserve">El uso de sistemas de recomendación híbridos se justifica por los desafíos y limitaciones de los métodos tradicionales. </w:t>
+      </w:r>
+      <w:r>
+        <w:rPr>
+          <w:rFonts w:ascii="Arial" w:hAnsi="Arial" w:cs="Arial"/>
+        </w:rPr>
+        <w:t xml:space="preserve">Por </w:t>
+      </w:r>
+      <w:proofErr w:type="spellStart"/>
+      <w:r>
+        <w:rPr>
+          <w:rFonts w:ascii="Arial" w:hAnsi="Arial" w:cs="Arial"/>
+        </w:rPr>
+        <w:t>ejemplo</w:t>
+      </w:r>
+      <w:proofErr w:type="spellEnd"/>
+      <w:r>
+        <w:rPr>
+          <w:rFonts w:ascii="Arial" w:hAnsi="Arial" w:cs="Arial"/>
+        </w:rPr>
+        <w:t>:</w:t>
+      </w:r>
+    </w:p>
+    <w:p>
+      <w:pPr>
+        <w:pStyle w:val="ListParagraph"/>
         <w:numPr>
           <w:ilvl w:val="0"/>
           <w:numId w:val="6"/>
@@ -1459,18 +1709,52 @@
         <w:jc w:val="both"/>
         <w:rPr>
           <w:rFonts w:ascii="Arial" w:hAnsi="Arial" w:cs="Arial"/>
-        </w:rPr>
-      </w:pPr>
-      <w:r>
-        <w:rPr>
-          <w:rFonts w:ascii="Arial" w:hAnsi="Arial" w:cs="Arial"/>
-        </w:rPr>
-        <w:t>Filtrado colaborativo: Se basa en datos de usuario, lo que puede llevar a problemas de "cold start " cuando no hay suficiente información sobre un usuario o ítem.</w:t>
-      </w:r>
-    </w:p>
-    <w:p>
-      <w:pPr>
-        <w:pStyle w:val="Prrafodelista"/>
+          <w:lang w:val="es-MX"/>
+        </w:rPr>
+      </w:pPr>
+      <w:r>
+        <w:rPr>
+          <w:rFonts w:ascii="Arial" w:hAnsi="Arial" w:cs="Arial"/>
+          <w:lang w:val="es-MX"/>
+        </w:rPr>
+        <w:t>Filtrado colaborativo: Se basa en datos de usuario, lo que puede llevar a problemas de "</w:t>
+      </w:r>
+      <w:proofErr w:type="spellStart"/>
+      <w:r>
+        <w:rPr>
+          <w:rFonts w:ascii="Arial" w:hAnsi="Arial" w:cs="Arial"/>
+          <w:lang w:val="es-MX"/>
+        </w:rPr>
+        <w:t>cold</w:t>
+      </w:r>
+      <w:proofErr w:type="spellEnd"/>
+      <w:r>
+        <w:rPr>
+          <w:rFonts w:ascii="Arial" w:hAnsi="Arial" w:cs="Arial"/>
+          <w:lang w:val="es-MX"/>
+        </w:rPr>
+        <w:t xml:space="preserve"> </w:t>
+      </w:r>
+      <w:proofErr w:type="spellStart"/>
+      <w:r>
+        <w:rPr>
+          <w:rFonts w:ascii="Arial" w:hAnsi="Arial" w:cs="Arial"/>
+          <w:lang w:val="es-MX"/>
+        </w:rPr>
+        <w:t>start</w:t>
+      </w:r>
+      <w:proofErr w:type="spellEnd"/>
+      <w:r>
+        <w:rPr>
+          <w:rFonts w:ascii="Arial" w:hAnsi="Arial" w:cs="Arial"/>
+          <w:lang w:val="es-MX"/>
+        </w:rPr>
+        <w:t xml:space="preserve"> " cuando no hay suficiente información sobre un usuario o ítem.</w:t>
+      </w:r>
+    </w:p>
+    <w:p>
+      <w:pPr>
+        <w:pStyle w:val="ListParagraph"/>
         <w:numPr>
           <w:ilvl w:val="0"/>
           <w:numId w:val="6"/>
@@ -1478,18 +1762,20 @@
         <w:jc w:val="both"/>
         <w:rPr>
           <w:rFonts w:ascii="Arial" w:hAnsi="Arial" w:cs="Arial"/>
-        </w:rPr>
-      </w:pPr>
-      <w:r>
-        <w:rPr>
-          <w:rFonts w:ascii="Arial" w:hAnsi="Arial" w:cs="Arial"/>
+          <w:lang w:val="es-MX"/>
+        </w:rPr>
+      </w:pPr>
+      <w:r>
+        <w:rPr>
+          <w:rFonts w:ascii="Arial" w:hAnsi="Arial" w:cs="Arial"/>
+          <w:lang w:val="es-MX"/>
         </w:rPr>
         <w:t>Filtrado basado en contenido: Utiliza atributos descriptivos, pero puede ser limitado en diversidad, ya que solo recomienda elementos con características similares a lo que el usuario ya ha visto.</w:t>
       </w:r>
     </w:p>
     <w:p>
       <w:pPr>
-        <w:pStyle w:val="Prrafodelista"/>
+        <w:pStyle w:val="ListParagraph"/>
         <w:numPr>
           <w:ilvl w:val="0"/>
           <w:numId w:val="6"/>
@@ -1497,11 +1783,13 @@
         <w:jc w:val="both"/>
         <w:rPr>
           <w:rFonts w:ascii="Arial" w:hAnsi="Arial" w:cs="Arial"/>
-        </w:rPr>
-      </w:pPr>
-      <w:r>
-        <w:rPr>
-          <w:rFonts w:ascii="Arial" w:hAnsi="Arial" w:cs="Arial"/>
+          <w:lang w:val="es-MX"/>
+        </w:rPr>
+      </w:pPr>
+      <w:r>
+        <w:rPr>
+          <w:rFonts w:ascii="Arial" w:hAnsi="Arial" w:cs="Arial"/>
+          <w:lang w:val="es-MX"/>
         </w:rPr>
         <w:t>Sistemas basados en conocimiento: Se apoyan en información específica, pero pueden ser menos flexibles y requerir intervención manual para especificar requisitos.</w:t>
       </w:r>
@@ -1511,19 +1799,22 @@
         <w:jc w:val="both"/>
         <w:rPr>
           <w:rFonts w:ascii="Arial" w:hAnsi="Arial" w:cs="Arial"/>
-        </w:rPr>
-      </w:pPr>
-    </w:p>
-    <w:p>
-      <w:pPr>
-        <w:jc w:val="both"/>
-        <w:rPr>
-          <w:rFonts w:ascii="Arial" w:hAnsi="Arial" w:cs="Arial"/>
-        </w:rPr>
-      </w:pPr>
-      <w:r>
-        <w:rPr>
-          <w:rFonts w:ascii="Arial" w:hAnsi="Arial" w:cs="Arial"/>
+          <w:lang w:val="es-MX"/>
+        </w:rPr>
+      </w:pPr>
+    </w:p>
+    <w:p>
+      <w:pPr>
+        <w:jc w:val="both"/>
+        <w:rPr>
+          <w:rFonts w:ascii="Arial" w:hAnsi="Arial" w:cs="Arial"/>
+          <w:lang w:val="es-MX"/>
+        </w:rPr>
+      </w:pPr>
+      <w:r>
+        <w:rPr>
+          <w:rFonts w:ascii="Arial" w:hAnsi="Arial" w:cs="Arial"/>
+          <w:lang w:val="es-MX"/>
         </w:rPr>
         <w:t>Los sistemas híbridos pueden implementarse de diversas maneras, cada una con sus ventajas y desventajas.</w:t>
       </w:r>
@@ -1533,12 +1824,13 @@
         <w:jc w:val="both"/>
         <w:rPr>
           <w:rFonts w:ascii="Arial" w:hAnsi="Arial" w:cs="Arial"/>
-        </w:rPr>
-      </w:pPr>
-    </w:p>
-    <w:p>
-      <w:pPr>
-        <w:pStyle w:val="Prrafodelista"/>
+          <w:lang w:val="es-MX"/>
+        </w:rPr>
+      </w:pPr>
+    </w:p>
+    <w:p>
+      <w:pPr>
+        <w:pStyle w:val="ListParagraph"/>
         <w:numPr>
           <w:ilvl w:val="0"/>
           <w:numId w:val="4"/>
@@ -1546,18 +1838,20 @@
         <w:jc w:val="both"/>
         <w:rPr>
           <w:rFonts w:ascii="Arial" w:hAnsi="Arial" w:cs="Arial"/>
-        </w:rPr>
-      </w:pPr>
-      <w:r>
-        <w:rPr>
-          <w:rFonts w:ascii="Arial" w:hAnsi="Arial" w:cs="Arial"/>
+          <w:lang w:val="es-MX"/>
+        </w:rPr>
+      </w:pPr>
+      <w:r>
+        <w:rPr>
+          <w:rFonts w:ascii="Arial" w:hAnsi="Arial" w:cs="Arial"/>
+          <w:lang w:val="es-MX"/>
         </w:rPr>
         <w:t>Diseño basado en ensamblaje: Combina resultados de diferentes algoritmos para obtener un resultado final más robusto. Puede ser mediante promedios ponderados o combinaciones secuenciales. Este enfoque es similar a los métodos de ensamblaje en minería de datos.</w:t>
       </w:r>
     </w:p>
     <w:p>
       <w:pPr>
-        <w:pStyle w:val="Prrafodelista"/>
+        <w:pStyle w:val="ListParagraph"/>
         <w:numPr>
           <w:ilvl w:val="0"/>
           <w:numId w:val="4"/>
@@ -1565,18 +1859,20 @@
         <w:jc w:val="both"/>
         <w:rPr>
           <w:rFonts w:ascii="Arial" w:hAnsi="Arial" w:cs="Arial"/>
-        </w:rPr>
-      </w:pPr>
-      <w:r>
-        <w:rPr>
-          <w:rFonts w:ascii="Arial" w:hAnsi="Arial" w:cs="Arial"/>
+          <w:lang w:val="es-MX"/>
+        </w:rPr>
+      </w:pPr>
+      <w:r>
+        <w:rPr>
+          <w:rFonts w:ascii="Arial" w:hAnsi="Arial" w:cs="Arial"/>
+          <w:lang w:val="es-MX"/>
         </w:rPr>
         <w:t>Diseño monolítico: Aquí, el sistema de recomendación se construye como un solo algoritmo integrado que usa varios tipos de datos y técnicas. Puede requerir modificaciones a los algoritmos existentes para trabajar en conjunto. Por lo tanto, en este diseño se hace difícil identificar los componentes individuales del algoritmo de recomendación.</w:t>
       </w:r>
     </w:p>
     <w:p>
       <w:pPr>
-        <w:pStyle w:val="Prrafodelista"/>
+        <w:pStyle w:val="ListParagraph"/>
         <w:numPr>
           <w:ilvl w:val="0"/>
           <w:numId w:val="4"/>
@@ -1584,11 +1880,13 @@
         <w:jc w:val="both"/>
         <w:rPr>
           <w:rFonts w:ascii="Arial" w:hAnsi="Arial" w:cs="Arial"/>
-        </w:rPr>
-      </w:pPr>
-      <w:r>
-        <w:rPr>
-          <w:rFonts w:ascii="Arial" w:hAnsi="Arial" w:cs="Arial"/>
+          <w:lang w:val="es-MX"/>
+        </w:rPr>
+      </w:pPr>
+      <w:r>
+        <w:rPr>
+          <w:rFonts w:ascii="Arial" w:hAnsi="Arial" w:cs="Arial"/>
+          <w:lang w:val="es-MX"/>
         </w:rPr>
         <w:t>Sistemas mixtos: Se presentan múltiples recomendaciones de diferentes algoritmos sin combinarlas en un solo resultado. Esto puede ser útil en situaciones donde se busca diversidad y variedad en las recomendaciones.</w:t>
       </w:r>
@@ -1598,19 +1896,22 @@
         <w:jc w:val="both"/>
         <w:rPr>
           <w:rFonts w:ascii="Arial" w:hAnsi="Arial" w:cs="Arial"/>
-        </w:rPr>
-      </w:pPr>
-    </w:p>
-    <w:p>
-      <w:pPr>
-        <w:jc w:val="both"/>
-        <w:rPr>
-          <w:rFonts w:ascii="Arial" w:hAnsi="Arial" w:cs="Arial"/>
-        </w:rPr>
-      </w:pPr>
-      <w:r>
-        <w:rPr>
-          <w:rFonts w:ascii="Arial" w:hAnsi="Arial" w:cs="Arial"/>
+          <w:lang w:val="es-MX"/>
+        </w:rPr>
+      </w:pPr>
+    </w:p>
+    <w:p>
+      <w:pPr>
+        <w:jc w:val="both"/>
+        <w:rPr>
+          <w:rFonts w:ascii="Arial" w:hAnsi="Arial" w:cs="Arial"/>
+          <w:lang w:val="es-MX"/>
+        </w:rPr>
+      </w:pPr>
+      <w:r>
+        <w:rPr>
+          <w:rFonts w:ascii="Arial" w:hAnsi="Arial" w:cs="Arial"/>
+          <w:lang w:val="es-MX"/>
         </w:rPr>
         <w:t>Los sistemas híbridos también se pueden categorizar según cómo se combinan los algoritmos o enfoques de recomendación:</w:t>
       </w:r>
@@ -1620,12 +1921,13 @@
         <w:jc w:val="both"/>
         <w:rPr>
           <w:rFonts w:ascii="Arial" w:hAnsi="Arial" w:cs="Arial"/>
-        </w:rPr>
-      </w:pPr>
-    </w:p>
-    <w:p>
-      <w:pPr>
-        <w:pStyle w:val="Prrafodelista"/>
+          <w:lang w:val="es-MX"/>
+        </w:rPr>
+      </w:pPr>
+    </w:p>
+    <w:p>
+      <w:pPr>
+        <w:pStyle w:val="ListParagraph"/>
         <w:numPr>
           <w:ilvl w:val="0"/>
           <w:numId w:val="2"/>
@@ -1638,13 +1940,34 @@
       <w:r>
         <w:rPr>
           <w:rFonts w:ascii="Arial" w:hAnsi="Arial" w:cs="Arial"/>
-        </w:rPr>
-        <w:t>Ponderados: Combinan puntuaciones de varios sistemas para obtener un resultado unificado mediante promedios ponderados. El peso puede ser estático o dinámico.</w:t>
-      </w:r>
-    </w:p>
-    <w:p>
-      <w:pPr>
-        <w:pStyle w:val="Prrafodelista"/>
+          <w:lang w:val="es-MX"/>
+        </w:rPr>
+        <w:t xml:space="preserve">Ponderados: Combinan puntuaciones de varios sistemas para obtener un resultado unificado mediante promedios ponderados. </w:t>
+      </w:r>
+      <w:r>
+        <w:rPr>
+          <w:rFonts w:ascii="Arial" w:hAnsi="Arial" w:cs="Arial"/>
+        </w:rPr>
+        <w:t xml:space="preserve">El peso </w:t>
+      </w:r>
+      <w:proofErr w:type="spellStart"/>
+      <w:r>
+        <w:rPr>
+          <w:rFonts w:ascii="Arial" w:hAnsi="Arial" w:cs="Arial"/>
+        </w:rPr>
+        <w:t>puede</w:t>
+      </w:r>
+      <w:proofErr w:type="spellEnd"/>
+      <w:r>
+        <w:rPr>
+          <w:rFonts w:ascii="Arial" w:hAnsi="Arial" w:cs="Arial"/>
+        </w:rPr>
+        <w:t xml:space="preserve"> ser estático o dinámico.</w:t>
+      </w:r>
+    </w:p>
+    <w:p>
+      <w:pPr>
+        <w:pStyle w:val="ListParagraph"/>
         <w:numPr>
           <w:ilvl w:val="0"/>
           <w:numId w:val="2"/>
@@ -1652,18 +1975,20 @@
         <w:jc w:val="both"/>
         <w:rPr>
           <w:rFonts w:ascii="Arial" w:hAnsi="Arial" w:cs="Arial"/>
-        </w:rPr>
-      </w:pPr>
-      <w:r>
-        <w:rPr>
-          <w:rFonts w:ascii="Arial" w:hAnsi="Arial" w:cs="Arial"/>
+          <w:lang w:val="es-MX"/>
+        </w:rPr>
+      </w:pPr>
+      <w:r>
+        <w:rPr>
+          <w:rFonts w:ascii="Arial" w:hAnsi="Arial" w:cs="Arial"/>
+          <w:lang w:val="es-MX"/>
         </w:rPr>
         <w:t>De conmutación: Cambian entre diferentes métodos de recomendación según el contexto o las necesidades del momento.</w:t>
       </w:r>
     </w:p>
     <w:p>
       <w:pPr>
-        <w:pStyle w:val="Prrafodelista"/>
+        <w:pStyle w:val="ListParagraph"/>
         <w:numPr>
           <w:ilvl w:val="0"/>
           <w:numId w:val="2"/>
@@ -1671,11 +1996,13 @@
         <w:jc w:val="both"/>
         <w:rPr>
           <w:rFonts w:ascii="Arial" w:hAnsi="Arial" w:cs="Arial"/>
-        </w:rPr>
-      </w:pPr>
-      <w:r>
-        <w:rPr>
-          <w:rFonts w:ascii="Arial" w:hAnsi="Arial" w:cs="Arial"/>
+          <w:lang w:val="es-MX"/>
+        </w:rPr>
+      </w:pPr>
+      <w:r>
+        <w:rPr>
+          <w:rFonts w:ascii="Arial" w:hAnsi="Arial" w:cs="Arial"/>
+          <w:lang w:val="es-MX"/>
         </w:rPr>
         <w:lastRenderedPageBreak/>
         <w:t>En cascada: Un sistema refina las recomendaciones del anterior, ajustando el resultado final.</w:t>
@@ -1683,7 +2010,7 @@
     </w:p>
     <w:p>
       <w:pPr>
-        <w:pStyle w:val="Prrafodelista"/>
+        <w:pStyle w:val="ListParagraph"/>
         <w:numPr>
           <w:ilvl w:val="0"/>
           <w:numId w:val="2"/>
@@ -1691,18 +2018,20 @@
         <w:jc w:val="both"/>
         <w:rPr>
           <w:rFonts w:ascii="Arial" w:hAnsi="Arial" w:cs="Arial"/>
-        </w:rPr>
-      </w:pPr>
-      <w:r>
-        <w:rPr>
-          <w:rFonts w:ascii="Arial" w:hAnsi="Arial" w:cs="Arial"/>
+          <w:lang w:val="es-MX"/>
+        </w:rPr>
+      </w:pPr>
+      <w:r>
+        <w:rPr>
+          <w:rFonts w:ascii="Arial" w:hAnsi="Arial" w:cs="Arial"/>
+          <w:lang w:val="es-MX"/>
         </w:rPr>
         <w:t>Aumento de características: Usa la salida de un sistema como características para el siguiente, creando un proceso de refinamiento.</w:t>
       </w:r>
     </w:p>
     <w:p>
       <w:pPr>
-        <w:pStyle w:val="Prrafodelista"/>
+        <w:pStyle w:val="ListParagraph"/>
         <w:numPr>
           <w:ilvl w:val="0"/>
           <w:numId w:val="2"/>
@@ -1710,18 +2039,20 @@
         <w:jc w:val="both"/>
         <w:rPr>
           <w:rFonts w:ascii="Arial" w:hAnsi="Arial" w:cs="Arial"/>
-        </w:rPr>
-      </w:pPr>
-      <w:r>
-        <w:rPr>
-          <w:rFonts w:ascii="Arial" w:hAnsi="Arial" w:cs="Arial"/>
+          <w:lang w:val="es-MX"/>
+        </w:rPr>
+      </w:pPr>
+      <w:r>
+        <w:rPr>
+          <w:rFonts w:ascii="Arial" w:hAnsi="Arial" w:cs="Arial"/>
+          <w:lang w:val="es-MX"/>
         </w:rPr>
         <w:t>Combinación de características: Combina características de diferentes fuentes de datos en un solo sistema de recomendación.</w:t>
       </w:r>
     </w:p>
     <w:p>
       <w:pPr>
-        <w:pStyle w:val="Ttulo2"/>
+        <w:pStyle w:val="Heading2"/>
         <w:rPr>
           <w:rFonts w:ascii="Arial" w:hAnsi="Arial" w:cs="Arial"/>
           <w:sz w:val="24"/>
@@ -1732,11 +2063,12 @@
     </w:p>
     <w:p>
       <w:pPr>
-        <w:pStyle w:val="Ttulo2"/>
+        <w:pStyle w:val="Heading2"/>
         <w:rPr>
           <w:rFonts w:ascii="Arial" w:hAnsi="Arial" w:cs="Arial"/>
           <w:sz w:val="28"/>
           <w:szCs w:val="28"/>
+          <w:lang w:val="es-MX"/>
         </w:rPr>
       </w:pPr>
       <w:r>
@@ -1744,34 +2076,419 @@
           <w:rFonts w:ascii="Arial" w:hAnsi="Arial" w:cs="Arial"/>
           <w:sz w:val="28"/>
           <w:szCs w:val="28"/>
+          <w:lang w:val="es-MX"/>
         </w:rPr>
         <w:t>Metas y objetivos de un sistema de recomendación aplicado a la industria</w:t>
       </w:r>
     </w:p>
     <w:p>
       <w:pPr>
+        <w:pStyle w:val="ListParagraph"/>
+        <w:numPr>
+          <w:ilvl w:val="0"/>
+          <w:numId w:val="13"/>
+        </w:numPr>
+        <w:jc w:val="both"/>
+        <w:rPr>
+          <w:rFonts w:ascii="Arial" w:hAnsi="Arial" w:cs="Arial"/>
+          <w:lang w:val="es-MX"/>
+        </w:rPr>
+      </w:pPr>
+      <w:r>
+        <w:rPr>
+          <w:rFonts w:ascii="Arial" w:hAnsi="Arial" w:cs="Arial"/>
+          <w:lang w:val="es-MX"/>
+        </w:rPr>
+        <w:t>S</w:t>
+      </w:r>
+      <w:r>
+        <w:rPr>
+          <w:rFonts w:ascii="Arial" w:hAnsi="Arial" w:cs="Arial"/>
+          <w:lang w:val="es-MX"/>
+        </w:rPr>
+        <w:t>istema de recomendación de filtrado colaborativo</w:t>
+      </w:r>
+    </w:p>
+    <w:p>
+      <w:pPr>
+        <w:pStyle w:val="ListParagraph"/>
+        <w:jc w:val="both"/>
+        <w:rPr>
+          <w:rFonts w:ascii="Arial" w:hAnsi="Arial" w:cs="Arial"/>
+          <w:lang w:val="es-MX"/>
+        </w:rPr>
+      </w:pPr>
+    </w:p>
+    <w:p>
+      <w:pPr>
+        <w:ind w:left="720"/>
+        <w:jc w:val="both"/>
+        <w:rPr>
+          <w:rFonts w:ascii="Arial" w:hAnsi="Arial" w:cs="Arial"/>
+          <w:lang w:val="es-MX"/>
+        </w:rPr>
+      </w:pPr>
+      <w:r>
+        <w:rPr>
+          <w:rFonts w:ascii="Arial" w:hAnsi="Arial" w:cs="Arial"/>
+          <w:b/>
+          <w:bCs/>
+          <w:lang w:val="es-MX"/>
+        </w:rPr>
+        <w:t>Meta Principal:</w:t>
+      </w:r>
+      <w:r>
+        <w:rPr>
+          <w:rFonts w:ascii="Arial" w:hAnsi="Arial" w:cs="Arial"/>
+          <w:lang w:val="es-MX"/>
+        </w:rPr>
+        <w:t xml:space="preserve"> Mejorar la precisión de las recomendaciones a los usuarios basándose en las interacciones y preferencias de un grupo amplio de usuarios.</w:t>
+      </w:r>
+    </w:p>
+    <w:p>
+      <w:pPr>
+        <w:ind w:left="720"/>
+        <w:jc w:val="both"/>
+        <w:rPr>
+          <w:rFonts w:ascii="Arial" w:hAnsi="Arial" w:cs="Arial"/>
+          <w:b/>
+          <w:bCs/>
+          <w:lang w:val="es-MX"/>
+        </w:rPr>
+      </w:pPr>
+      <w:r>
+        <w:rPr>
+          <w:rFonts w:ascii="Arial" w:hAnsi="Arial" w:cs="Arial"/>
+          <w:b/>
+          <w:bCs/>
+          <w:lang w:val="es-MX"/>
+        </w:rPr>
+        <w:t>Objetivos específicos:</w:t>
+      </w:r>
+    </w:p>
+    <w:p>
+      <w:pPr>
+        <w:pStyle w:val="ListParagraph"/>
+        <w:numPr>
+          <w:ilvl w:val="0"/>
+          <w:numId w:val="14"/>
+        </w:numPr>
+        <w:jc w:val="both"/>
+        <w:rPr>
+          <w:rFonts w:ascii="Arial" w:hAnsi="Arial" w:cs="Arial"/>
+          <w:lang w:val="es-MX"/>
+        </w:rPr>
+      </w:pPr>
+      <w:r>
+        <w:rPr>
+          <w:rFonts w:ascii="Arial" w:hAnsi="Arial" w:cs="Arial"/>
+          <w:lang w:val="es-MX"/>
+        </w:rPr>
+        <w:t>Utilizar la información colectiva de las calificaciones y comportamientos de compra de los usuarios para predecir qué productos o servicios podrían interesar a un usuario específico.</w:t>
+      </w:r>
+    </w:p>
+    <w:p>
+      <w:pPr>
+        <w:pStyle w:val="ListParagraph"/>
+        <w:numPr>
+          <w:ilvl w:val="0"/>
+          <w:numId w:val="14"/>
+        </w:numPr>
+        <w:jc w:val="both"/>
+        <w:rPr>
+          <w:rFonts w:ascii="Arial" w:hAnsi="Arial" w:cs="Arial"/>
+          <w:lang w:val="es-MX"/>
+        </w:rPr>
+      </w:pPr>
+      <w:r>
+        <w:rPr>
+          <w:rFonts w:ascii="Arial" w:hAnsi="Arial" w:cs="Arial"/>
+          <w:lang w:val="es-MX"/>
+        </w:rPr>
+        <w:t>Superar el problema de la dispersión en las matrices de calificaciones, haciendo inferencias de los datos disponibles para ofrecer recomendaciones precisas incluso con datos incompletos.</w:t>
+      </w:r>
+    </w:p>
+    <w:p>
+      <w:pPr>
+        <w:pStyle w:val="ListParagraph"/>
+        <w:numPr>
+          <w:ilvl w:val="0"/>
+          <w:numId w:val="14"/>
+        </w:numPr>
+        <w:jc w:val="both"/>
+        <w:rPr>
+          <w:rFonts w:ascii="Arial" w:hAnsi="Arial" w:cs="Arial"/>
+          <w:lang w:val="es-MX"/>
+        </w:rPr>
+      </w:pPr>
+      <w:r>
+        <w:rPr>
+          <w:rFonts w:ascii="Arial" w:hAnsi="Arial" w:cs="Arial"/>
+          <w:lang w:val="es-MX"/>
+        </w:rPr>
+        <w:t>Minimizar los efectos de los problemas de "</w:t>
+      </w:r>
+      <w:proofErr w:type="spellStart"/>
+      <w:r>
+        <w:rPr>
+          <w:rFonts w:ascii="Arial" w:hAnsi="Arial" w:cs="Arial"/>
+          <w:lang w:val="es-MX"/>
+        </w:rPr>
+        <w:t>cold</w:t>
+      </w:r>
+      <w:proofErr w:type="spellEnd"/>
+      <w:r>
+        <w:rPr>
+          <w:rFonts w:ascii="Arial" w:hAnsi="Arial" w:cs="Arial"/>
+          <w:lang w:val="es-MX"/>
+        </w:rPr>
+        <w:t xml:space="preserve"> </w:t>
+      </w:r>
+      <w:proofErr w:type="spellStart"/>
+      <w:r>
+        <w:rPr>
+          <w:rFonts w:ascii="Arial" w:hAnsi="Arial" w:cs="Arial"/>
+          <w:lang w:val="es-MX"/>
+        </w:rPr>
+        <w:t>start</w:t>
+      </w:r>
+      <w:proofErr w:type="spellEnd"/>
+      <w:r>
+        <w:rPr>
+          <w:rFonts w:ascii="Arial" w:hAnsi="Arial" w:cs="Arial"/>
+          <w:lang w:val="es-MX"/>
+        </w:rPr>
+        <w:t>" y "falta de datos" mediante la identificación de patrones y correlaciones entre usuarios e ítems.</w:t>
+      </w:r>
+    </w:p>
+    <w:p>
+      <w:pPr>
+        <w:pStyle w:val="ListParagraph"/>
+        <w:numPr>
+          <w:ilvl w:val="0"/>
+          <w:numId w:val="14"/>
+        </w:numPr>
+        <w:jc w:val="both"/>
+        <w:rPr>
+          <w:rFonts w:ascii="Arial" w:hAnsi="Arial" w:cs="Arial"/>
+          <w:lang w:val="es-MX"/>
+        </w:rPr>
+      </w:pPr>
+      <w:r>
+        <w:rPr>
+          <w:rFonts w:ascii="Arial" w:hAnsi="Arial" w:cs="Arial"/>
+          <w:lang w:val="es-MX"/>
+        </w:rPr>
+        <w:t>Aumentar la satisfacción del usuario y la retención al personalizar las recomendaciones de manera efectiva y precisa.</w:t>
+      </w:r>
+    </w:p>
+    <w:p>
+      <w:pPr>
+        <w:pStyle w:val="ListParagraph"/>
+        <w:ind w:left="1440"/>
+        <w:jc w:val="both"/>
+        <w:rPr>
+          <w:rFonts w:ascii="Arial" w:hAnsi="Arial" w:cs="Arial"/>
+          <w:lang w:val="es-MX"/>
+        </w:rPr>
+      </w:pPr>
+    </w:p>
+    <w:p>
+      <w:pPr>
+        <w:pStyle w:val="ListParagraph"/>
+        <w:numPr>
+          <w:ilvl w:val="0"/>
+          <w:numId w:val="13"/>
+        </w:numPr>
+        <w:jc w:val="both"/>
+        <w:rPr>
+          <w:rFonts w:ascii="Arial" w:hAnsi="Arial" w:cs="Arial"/>
+          <w:lang w:val="es-MX"/>
+        </w:rPr>
+      </w:pPr>
+      <w:r>
+        <w:rPr>
+          <w:rFonts w:ascii="Arial" w:hAnsi="Arial" w:cs="Arial"/>
+          <w:lang w:val="es-MX"/>
+        </w:rPr>
+        <w:t>S</w:t>
+      </w:r>
+      <w:r>
+        <w:rPr>
+          <w:rFonts w:ascii="Arial" w:hAnsi="Arial" w:cs="Arial"/>
+          <w:lang w:val="es-MX"/>
+        </w:rPr>
+        <w:t>istema de recomendación basado en contenido</w:t>
+      </w:r>
+    </w:p>
+    <w:p>
+      <w:pPr>
+        <w:pStyle w:val="ListParagraph"/>
+        <w:jc w:val="both"/>
+        <w:rPr>
+          <w:rFonts w:ascii="Arial" w:hAnsi="Arial" w:cs="Arial"/>
+          <w:lang w:val="es-MX"/>
+        </w:rPr>
+      </w:pPr>
+    </w:p>
+    <w:p>
+      <w:pPr>
+        <w:ind w:left="720"/>
+        <w:jc w:val="both"/>
+        <w:rPr>
+          <w:rFonts w:ascii="Arial" w:hAnsi="Arial" w:cs="Arial"/>
+          <w:lang w:val="es-MX"/>
+        </w:rPr>
+      </w:pPr>
+      <w:r>
+        <w:rPr>
+          <w:rFonts w:ascii="Arial" w:hAnsi="Arial" w:cs="Arial"/>
+          <w:b/>
+          <w:bCs/>
+          <w:lang w:val="es-MX"/>
+        </w:rPr>
+        <w:t>Meta Principal:</w:t>
+      </w:r>
+      <w:r>
+        <w:rPr>
+          <w:rFonts w:ascii="Arial" w:hAnsi="Arial" w:cs="Arial"/>
+          <w:lang w:val="es-MX"/>
+        </w:rPr>
+        <w:t xml:space="preserve"> Ofrecer recomendaciones personalizadas utilizando las características descriptivas de los ítems, independientemente de las calificaciones de otros usuarios.</w:t>
+      </w:r>
+    </w:p>
+    <w:p>
+      <w:pPr>
+        <w:ind w:left="720"/>
+        <w:jc w:val="both"/>
+        <w:rPr>
+          <w:rFonts w:ascii="Arial" w:hAnsi="Arial" w:cs="Arial"/>
+          <w:b/>
+          <w:bCs/>
+          <w:lang w:val="es-MX"/>
+        </w:rPr>
+      </w:pPr>
+      <w:r>
+        <w:rPr>
+          <w:rFonts w:ascii="Arial" w:hAnsi="Arial" w:cs="Arial"/>
+          <w:b/>
+          <w:bCs/>
+          <w:lang w:val="es-MX"/>
+        </w:rPr>
+        <w:t>Objetivos específicos:</w:t>
+      </w:r>
+    </w:p>
+    <w:p>
+      <w:pPr>
+        <w:pStyle w:val="ListParagraph"/>
+        <w:numPr>
+          <w:ilvl w:val="0"/>
+          <w:numId w:val="15"/>
+        </w:numPr>
+        <w:jc w:val="both"/>
+        <w:rPr>
+          <w:rFonts w:ascii="Arial" w:hAnsi="Arial" w:cs="Arial"/>
+          <w:lang w:val="es-MX"/>
+        </w:rPr>
+      </w:pPr>
+      <w:r>
+        <w:rPr>
+          <w:rFonts w:ascii="Arial" w:hAnsi="Arial" w:cs="Arial"/>
+          <w:lang w:val="es-MX"/>
+        </w:rPr>
+        <w:t>Desarrollar perfiles de ítems detallados basados en descripciones, etiquetas y metadatos para hacer recomendaciones precisas a usuarios con intereses similares.</w:t>
+      </w:r>
+    </w:p>
+    <w:p>
+      <w:pPr>
+        <w:pStyle w:val="ListParagraph"/>
+        <w:numPr>
+          <w:ilvl w:val="0"/>
+          <w:numId w:val="15"/>
+        </w:numPr>
+        <w:jc w:val="both"/>
+        <w:rPr>
+          <w:rFonts w:ascii="Arial" w:hAnsi="Arial" w:cs="Arial"/>
+          <w:lang w:val="es-MX"/>
+        </w:rPr>
+      </w:pPr>
+      <w:r>
+        <w:rPr>
+          <w:rFonts w:ascii="Arial" w:hAnsi="Arial" w:cs="Arial"/>
+          <w:lang w:val="es-MX"/>
+        </w:rPr>
+        <w:t>Proporcionar recomendaciones de nuevos ítems rápidamente, aprovechando la información de contenido disponible, sin necesidad de esperar a que se acumulen calificaciones de usuarios.</w:t>
+      </w:r>
+    </w:p>
+    <w:p>
+      <w:pPr>
+        <w:pStyle w:val="ListParagraph"/>
+        <w:numPr>
+          <w:ilvl w:val="0"/>
+          <w:numId w:val="15"/>
+        </w:numPr>
+        <w:jc w:val="both"/>
+        <w:rPr>
+          <w:rFonts w:ascii="Arial" w:hAnsi="Arial" w:cs="Arial"/>
+          <w:lang w:val="es-MX"/>
+        </w:rPr>
+      </w:pPr>
+      <w:r>
+        <w:rPr>
+          <w:rFonts w:ascii="Arial" w:hAnsi="Arial" w:cs="Arial"/>
+          <w:lang w:val="es-MX"/>
+        </w:rPr>
+        <w:t>Ajustar los modelos de recomendación de manera individualizada, mejorando la relevancia de las sugerencias para cada usuario específico.</w:t>
+      </w:r>
+    </w:p>
+    <w:p>
+      <w:pPr>
+        <w:pStyle w:val="ListParagraph"/>
+        <w:numPr>
+          <w:ilvl w:val="0"/>
+          <w:numId w:val="15"/>
+        </w:numPr>
+        <w:jc w:val="both"/>
+        <w:rPr>
+          <w:rFonts w:ascii="Arial" w:hAnsi="Arial" w:cs="Arial"/>
+          <w:lang w:val="es-MX"/>
+        </w:rPr>
+      </w:pPr>
+      <w:r>
+        <w:rPr>
+          <w:rFonts w:ascii="Arial" w:hAnsi="Arial" w:cs="Arial"/>
+          <w:lang w:val="es-MX"/>
+        </w:rPr>
+        <w:t>Superar la limitación de recomendaciones obvias y la falta de diversidad al integrar métodos de aprendizaje que amplíen el alcance de las recomendaciones más allá de los intereses explícitamente indicados por el usuario.</w:t>
+      </w:r>
+    </w:p>
+    <w:p>
+      <w:pPr>
+        <w:jc w:val="both"/>
+        <w:rPr>
+          <w:rFonts w:ascii="Arial" w:hAnsi="Arial" w:cs="Arial"/>
+          <w:lang w:val="es-MX"/>
+        </w:rPr>
+      </w:pPr>
+    </w:p>
+    <w:p>
+      <w:pPr>
+        <w:pStyle w:val="Heading2"/>
         <w:rPr>
           <w:rFonts w:ascii="Arial" w:hAnsi="Arial" w:cs="Arial"/>
           <w:sz w:val="28"/>
           <w:szCs w:val="28"/>
-        </w:rPr>
-      </w:pPr>
-    </w:p>
-    <w:p>
-      <w:pPr>
-        <w:pStyle w:val="Ttulo2"/>
+          <w:lang w:val="es-MX"/>
+        </w:rPr>
+      </w:pPr>
+      <w:r>
         <w:rPr>
           <w:rFonts w:ascii="Arial" w:hAnsi="Arial" w:cs="Arial"/>
           <w:sz w:val="28"/>
           <w:szCs w:val="28"/>
-        </w:rPr>
-      </w:pPr>
-      <w:r>
-        <w:rPr>
-          <w:rFonts w:ascii="Arial" w:hAnsi="Arial" w:cs="Arial"/>
-          <w:sz w:val="28"/>
-          <w:szCs w:val="28"/>
-        </w:rPr>
+          <w:lang w:val="es-MX"/>
+        </w:rPr>
+        <w:lastRenderedPageBreak/>
         <w:t>Repositorio GitHub</w:t>
       </w:r>
     </w:p>
@@ -1779,11 +2496,13 @@
       <w:pPr>
         <w:rPr>
           <w:rFonts w:ascii="Arial" w:hAnsi="Arial" w:cs="Arial"/>
-        </w:rPr>
-      </w:pPr>
-      <w:r>
-        <w:rPr>
-          <w:rFonts w:ascii="Arial" w:hAnsi="Arial" w:cs="Arial"/>
+          <w:lang w:val="es-MX"/>
+        </w:rPr>
+      </w:pPr>
+      <w:r>
+        <w:rPr>
+          <w:rFonts w:ascii="Arial" w:hAnsi="Arial" w:cs="Arial"/>
+          <w:lang w:val="es-MX"/>
         </w:rPr>
         <w:t>Enlace del repositorio del equipo para este curso:</w:t>
       </w:r>
@@ -1791,7 +2510,7 @@
     <w:p>
       <w:pPr>
         <w:rPr>
-          <w:rStyle w:val="Hipervnculo"/>
+          <w:rStyle w:val="Hyperlink"/>
           <w:rFonts w:ascii="Arial" w:hAnsi="Arial" w:cs="Arial"/>
           <w:lang w:val="es-GT"/>
         </w:rPr>
@@ -1799,8 +2518,9 @@
       <w:hyperlink r:id="rId6" w:history="1">
         <w:r>
           <w:rPr>
-            <w:rStyle w:val="Hipervnculo"/>
+            <w:rStyle w:val="Hyperlink"/>
             <w:rFonts w:ascii="Arial" w:hAnsi="Arial" w:cs="Arial"/>
+            <w:lang w:val="es-MX"/>
           </w:rPr>
           <w:t>https://github.com/msibriani/bigdata_equipo25</w:t>
         </w:r>
@@ -1809,7 +2529,7 @@
     <w:p>
       <w:pPr>
         <w:rPr>
-          <w:rStyle w:val="Hipervnculo"/>
+          <w:rStyle w:val="Hyperlink"/>
           <w:rFonts w:ascii="Arial" w:hAnsi="Arial" w:cs="Arial"/>
           <w:lang w:val="es-GT"/>
         </w:rPr>
@@ -1817,13 +2537,13 @@
     </w:p>
     <w:p>
       <w:pPr>
-        <w:pStyle w:val="Ttulo2"/>
+        <w:pStyle w:val="Heading2"/>
         <w:rPr>
           <w:sz w:val="28"/>
           <w:szCs w:val="28"/>
-          <w:lang w:val="es-GT"/>
-        </w:rPr>
-      </w:pPr>
+        </w:rPr>
+      </w:pPr>
+      <w:proofErr w:type="spellStart"/>
       <w:r>
         <w:rPr>
           <w:sz w:val="28"/>
@@ -1831,18 +2551,17 @@
         </w:rPr>
         <w:t>Referencias</w:t>
       </w:r>
-    </w:p>
-    <w:p>
-      <w:pPr>
-        <w:rPr>
-          <w:rFonts w:ascii="Arial" w:hAnsi="Arial" w:cs="Arial"/>
-          <w:lang w:val="en-US"/>
-        </w:rPr>
-      </w:pPr>
-      <w:r>
-        <w:rPr>
-          <w:rFonts w:ascii="Arial" w:hAnsi="Arial" w:cs="Arial"/>
-          <w:lang w:val="en-US"/>
+      <w:proofErr w:type="spellEnd"/>
+    </w:p>
+    <w:p>
+      <w:pPr>
+        <w:rPr>
+          <w:rFonts w:ascii="Arial" w:hAnsi="Arial" w:cs="Arial"/>
+        </w:rPr>
+      </w:pPr>
+      <w:r>
+        <w:rPr>
+          <w:rFonts w:ascii="Arial" w:hAnsi="Arial" w:cs="Arial"/>
         </w:rPr>
         <w:t xml:space="preserve">C. Aggarwal. Recommender systems. Cham: Springer In- </w:t>
       </w:r>
@@ -1850,7 +2569,6 @@
       <w:r>
         <w:rPr>
           <w:rFonts w:ascii="Arial" w:hAnsi="Arial" w:cs="Arial"/>
-          <w:lang w:val="en-US"/>
         </w:rPr>
         <w:t>ternational</w:t>
       </w:r>
@@ -1858,29 +2576,20 @@
       <w:r>
         <w:rPr>
           <w:rFonts w:ascii="Arial" w:hAnsi="Arial" w:cs="Arial"/>
-          <w:lang w:val="en-US"/>
         </w:rPr>
         <w:t xml:space="preserve"> Publishing., 1, 2016.</w:t>
       </w:r>
     </w:p>
-    <w:p>
-      <w:pPr>
-        <w:rPr>
-          <w:lang w:val="en-US"/>
-        </w:rPr>
-      </w:pPr>
-    </w:p>
-    <w:p>
-      <w:pPr>
-        <w:rPr>
-          <w:rFonts w:ascii="Arial" w:hAnsi="Arial" w:cs="Arial"/>
-          <w:lang w:val="en-US"/>
-        </w:rPr>
-      </w:pPr>
-      <w:r>
-        <w:rPr>
-          <w:rFonts w:ascii="Arial" w:hAnsi="Arial" w:cs="Arial"/>
-          <w:lang w:val="en-US"/>
+    <w:p/>
+    <w:p>
+      <w:pPr>
+        <w:rPr>
+          <w:rFonts w:ascii="Arial" w:hAnsi="Arial" w:cs="Arial"/>
+        </w:rPr>
+      </w:pPr>
+      <w:r>
+        <w:rPr>
+          <w:rFonts w:ascii="Arial" w:hAnsi="Arial" w:cs="Arial"/>
         </w:rPr>
         <w:t>Falk, K. (2019). Practical Recommender Systems. Manning Publications.</w:t>
       </w:r>
@@ -1889,43 +2598,32 @@
       <w:pPr>
         <w:rPr>
           <w:rFonts w:ascii="Arial" w:hAnsi="Arial" w:cs="Arial"/>
-          <w:lang w:val="en-US"/>
-        </w:rPr>
-      </w:pPr>
-    </w:p>
-    <w:p>
-      <w:pPr>
-        <w:rPr>
-          <w:rFonts w:ascii="Arial" w:hAnsi="Arial" w:cs="Arial"/>
-          <w:lang w:val="en-US"/>
-        </w:rPr>
-      </w:pPr>
-      <w:r>
-        <w:rPr>
-          <w:rFonts w:ascii="Arial" w:hAnsi="Arial" w:cs="Arial"/>
-          <w:lang w:val="en-US"/>
+        </w:rPr>
+      </w:pPr>
+    </w:p>
+    <w:p>
+      <w:pPr>
+        <w:rPr>
+          <w:rFonts w:ascii="Arial" w:hAnsi="Arial" w:cs="Arial"/>
+        </w:rPr>
+      </w:pPr>
+      <w:r>
+        <w:rPr>
+          <w:rFonts w:ascii="Arial" w:hAnsi="Arial" w:cs="Arial"/>
         </w:rPr>
         <w:t>Kusiak, A. (2001). Data mining in design of banking services. International Journal of Production Research, 39(5), 1067-1078.</w:t>
       </w:r>
     </w:p>
-    <w:p>
-      <w:pPr>
-        <w:rPr>
-          <w:lang w:val="en-US"/>
-        </w:rPr>
-      </w:pPr>
-    </w:p>
-    <w:p>
-      <w:pPr>
-        <w:rPr>
-          <w:rFonts w:ascii="Arial" w:hAnsi="Arial" w:cs="Arial"/>
-          <w:lang w:val="en-US"/>
-        </w:rPr>
-      </w:pPr>
-      <w:r>
-        <w:rPr>
-          <w:rFonts w:ascii="Arial" w:hAnsi="Arial" w:cs="Arial"/>
-          <w:lang w:val="en-US"/>
+    <w:p/>
+    <w:p>
+      <w:pPr>
+        <w:rPr>
+          <w:rFonts w:ascii="Arial" w:hAnsi="Arial" w:cs="Arial"/>
+        </w:rPr>
+      </w:pPr>
+      <w:r>
+        <w:rPr>
+          <w:rFonts w:ascii="Arial" w:hAnsi="Arial" w:cs="Arial"/>
         </w:rPr>
         <w:t xml:space="preserve">Li, L., Chu, W., Langford, J., &amp; </w:t>
       </w:r>
@@ -1933,7 +2631,6 @@
       <w:r>
         <w:rPr>
           <w:rFonts w:ascii="Arial" w:hAnsi="Arial" w:cs="Arial"/>
-          <w:lang w:val="en-US"/>
         </w:rPr>
         <w:t>Schapire</w:t>
       </w:r>
@@ -1941,7 +2638,6 @@
       <w:r>
         <w:rPr>
           <w:rFonts w:ascii="Arial" w:hAnsi="Arial" w:cs="Arial"/>
-          <w:lang w:val="en-US"/>
         </w:rPr>
         <w:t>, R. E. (2010). A contextual-bandit approach to personalized news article recommendation. In Proceedings of the 19th international conference on World wide web (pp. 661-670). ACM.</w:t>
       </w:r>
@@ -1957,7 +2653,7 @@
 </file>
 
 <file path=word/numbering.xml><?xml version="1.0" encoding="utf-8"?>
-<w:numbering xmlns:wpc="http://schemas.microsoft.com/office/word/2010/wordprocessingCanvas" xmlns:cx="http://schemas.microsoft.com/office/drawing/2014/chartex" xmlns:cx1="http://schemas.microsoft.com/office/drawing/2015/9/8/chartex" xmlns:cx2="http://schemas.microsoft.com/office/drawing/2015/10/21/chartex" xmlns:cx3="http://schemas.microsoft.com/office/drawing/2016/5/9/chartex" xmlns:cx4="http://schemas.microsoft.com/office/drawing/2016/5/10/chartex" xmlns:cx5="http://schemas.microsoft.com/office/drawing/2016/5/11/chartex" xmlns:cx6="http://schemas.microsoft.com/office/drawing/2016/5/12/chartex" xmlns:cx7="http://schemas.microsoft.com/office/drawing/2016/5/13/chartex" xmlns:cx8="http://schemas.microsoft.com/office/drawing/2016/5/14/chartex" xmlns:mc="http://schemas.openxmlformats.org/markup-compatibility/2006" xmlns:aink="http://schemas.microsoft.com/office/drawing/2016/ink" xmlns:am3d="http://schemas.microsoft.com/office/drawing/2017/model3d" xmlns:o="urn:schemas-microsoft-com:office:office" xmlns:oel="http://schemas.microsoft.com/office/2019/extlst" xmlns:r="http://schemas.openxmlformats.org/officeDocument/2006/relationships" xmlns:m="http://schemas.openxmlformats.org/officeDocument/2006/math" xmlns:v="urn:schemas-microsoft-com:vml" xmlns:wp14="http://schemas.microsoft.com/office/word/2010/wordprocessingDrawing" xmlns:wp="http://schemas.openxmlformats.org/drawingml/2006/wordprocessingDrawing" xmlns:w10="urn:schemas-microsoft-com:office:word" xmlns:w="http://schemas.openxmlformats.org/wordprocessingml/2006/main" xmlns:w14="http://schemas.microsoft.com/office/word/2010/wordml" xmlns:w15="http://schemas.microsoft.com/office/word/2012/wordml" xmlns:w16cex="http://schemas.microsoft.com/office/word/2018/wordml/cex" xmlns:w16cid="http://schemas.microsoft.com/office/word/2016/wordml/cid" xmlns:w16="http://schemas.microsoft.com/office/word/2018/wordml" xmlns:w16du="http://schemas.microsoft.com/office/word/2023/wordml/word16du" xmlns:w16sdtdh="http://schemas.microsoft.com/office/word/2020/wordml/sdtdatahash" xmlns:w16se="http://schemas.microsoft.com/office/word/2015/wordml/symex" xmlns:wpg="http://schemas.microsoft.com/office/word/2010/wordprocessingGroup" xmlns:wpi="http://schemas.microsoft.com/office/word/2010/wordprocessingInk" xmlns:wne="http://schemas.microsoft.com/office/word/2006/wordml" xmlns:wps="http://schemas.microsoft.com/office/word/2010/wordprocessingShape" mc:Ignorable="w14 w15 w16se w16cid w16 w16cex w16sdtdh w16du wp14">
+<w:numbering xmlns:wpc="http://schemas.microsoft.com/office/word/2010/wordprocessingCanvas" xmlns:cx="http://schemas.microsoft.com/office/drawing/2014/chartex" xmlns:cx1="http://schemas.microsoft.com/office/drawing/2015/9/8/chartex" xmlns:cx2="http://schemas.microsoft.com/office/drawing/2015/10/21/chartex" xmlns:cx3="http://schemas.microsoft.com/office/drawing/2016/5/9/chartex" xmlns:cx4="http://schemas.microsoft.com/office/drawing/2016/5/10/chartex" xmlns:cx5="http://schemas.microsoft.com/office/drawing/2016/5/11/chartex" xmlns:cx6="http://schemas.microsoft.com/office/drawing/2016/5/12/chartex" xmlns:cx7="http://schemas.microsoft.com/office/drawing/2016/5/13/chartex" xmlns:cx8="http://schemas.microsoft.com/office/drawing/2016/5/14/chartex" xmlns:mc="http://schemas.openxmlformats.org/markup-compatibility/2006" xmlns:aink="http://schemas.microsoft.com/office/drawing/2016/ink" xmlns:am3d="http://schemas.microsoft.com/office/drawing/2017/model3d" xmlns:o="urn:schemas-microsoft-com:office:office" xmlns:oel="http://schemas.microsoft.com/office/2019/extlst" xmlns:r="http://schemas.openxmlformats.org/officeDocument/2006/relationships" xmlns:m="http://schemas.openxmlformats.org/officeDocument/2006/math" xmlns:v="urn:schemas-microsoft-com:vml" xmlns:wp14="http://schemas.microsoft.com/office/word/2010/wordprocessingDrawing" xmlns:wp="http://schemas.openxmlformats.org/drawingml/2006/wordprocessingDrawing" xmlns:w10="urn:schemas-microsoft-com:office:word" xmlns:w="http://schemas.openxmlformats.org/wordprocessingml/2006/main" xmlns:w14="http://schemas.microsoft.com/office/word/2010/wordml" xmlns:w15="http://schemas.microsoft.com/office/word/2012/wordml" xmlns:w16cex="http://schemas.microsoft.com/office/word/2018/wordml/cex" xmlns:w16cid="http://schemas.microsoft.com/office/word/2016/wordml/cid" xmlns:w16="http://schemas.microsoft.com/office/word/2018/wordml" xmlns:w16sdtdh="http://schemas.microsoft.com/office/word/2020/wordml/sdtdatahash" xmlns:w16se="http://schemas.microsoft.com/office/word/2015/wordml/symex" xmlns:wpg="http://schemas.microsoft.com/office/word/2010/wordprocessingGroup" xmlns:wpi="http://schemas.microsoft.com/office/word/2010/wordprocessingInk" xmlns:wne="http://schemas.microsoft.com/office/word/2006/wordml" xmlns:wps="http://schemas.microsoft.com/office/word/2010/wordprocessingShape" mc:Ignorable="w14 w15 w16se w16cid w16 w16cex w16sdtdh wp14">
   <w:abstractNum w:abstractNumId="0" w15:restartNumberingAfterBreak="0">
     <w:nsid w:val="083745D0"/>
     <w:multiLevelType w:val="hybridMultilevel"/>
@@ -2496,6 +3192,119 @@
     </w:lvl>
   </w:abstractNum>
   <w:abstractNum w:abstractNumId="5" w15:restartNumberingAfterBreak="0">
+    <w:nsid w:val="2F8C4162"/>
+    <w:multiLevelType w:val="hybridMultilevel"/>
+    <w:tmpl w:val="FC0C0F8E"/>
+    <w:lvl w:ilvl="0" w:tplc="04090001">
+      <w:start w:val="1"/>
+      <w:numFmt w:val="bullet"/>
+      <w:lvlText w:val=""/>
+      <w:lvlJc w:val="left"/>
+      <w:pPr>
+        <w:ind w:left="1440" w:hanging="360"/>
+      </w:pPr>
+      <w:rPr>
+        <w:rFonts w:ascii="Symbol" w:hAnsi="Symbol" w:hint="default"/>
+      </w:rPr>
+    </w:lvl>
+    <w:lvl w:ilvl="1" w:tplc="04090003" w:tentative="1">
+      <w:start w:val="1"/>
+      <w:numFmt w:val="bullet"/>
+      <w:lvlText w:val="o"/>
+      <w:lvlJc w:val="left"/>
+      <w:pPr>
+        <w:ind w:left="2160" w:hanging="360"/>
+      </w:pPr>
+      <w:rPr>
+        <w:rFonts w:ascii="Courier New" w:hAnsi="Courier New" w:cs="Courier New" w:hint="default"/>
+      </w:rPr>
+    </w:lvl>
+    <w:lvl w:ilvl="2" w:tplc="04090005" w:tentative="1">
+      <w:start w:val="1"/>
+      <w:numFmt w:val="bullet"/>
+      <w:lvlText w:val=""/>
+      <w:lvlJc w:val="left"/>
+      <w:pPr>
+        <w:ind w:left="2880" w:hanging="360"/>
+      </w:pPr>
+      <w:rPr>
+        <w:rFonts w:ascii="Wingdings" w:hAnsi="Wingdings" w:hint="default"/>
+      </w:rPr>
+    </w:lvl>
+    <w:lvl w:ilvl="3" w:tplc="04090001" w:tentative="1">
+      <w:start w:val="1"/>
+      <w:numFmt w:val="bullet"/>
+      <w:lvlText w:val=""/>
+      <w:lvlJc w:val="left"/>
+      <w:pPr>
+        <w:ind w:left="3600" w:hanging="360"/>
+      </w:pPr>
+      <w:rPr>
+        <w:rFonts w:ascii="Symbol" w:hAnsi="Symbol" w:hint="default"/>
+      </w:rPr>
+    </w:lvl>
+    <w:lvl w:ilvl="4" w:tplc="04090003" w:tentative="1">
+      <w:start w:val="1"/>
+      <w:numFmt w:val="bullet"/>
+      <w:lvlText w:val="o"/>
+      <w:lvlJc w:val="left"/>
+      <w:pPr>
+        <w:ind w:left="4320" w:hanging="360"/>
+      </w:pPr>
+      <w:rPr>
+        <w:rFonts w:ascii="Courier New" w:hAnsi="Courier New" w:cs="Courier New" w:hint="default"/>
+      </w:rPr>
+    </w:lvl>
+    <w:lvl w:ilvl="5" w:tplc="04090005" w:tentative="1">
+      <w:start w:val="1"/>
+      <w:numFmt w:val="bullet"/>
+      <w:lvlText w:val=""/>
+      <w:lvlJc w:val="left"/>
+      <w:pPr>
+        <w:ind w:left="5040" w:hanging="360"/>
+      </w:pPr>
+      <w:rPr>
+        <w:rFonts w:ascii="Wingdings" w:hAnsi="Wingdings" w:hint="default"/>
+      </w:rPr>
+    </w:lvl>
+    <w:lvl w:ilvl="6" w:tplc="04090001" w:tentative="1">
+      <w:start w:val="1"/>
+      <w:numFmt w:val="bullet"/>
+      <w:lvlText w:val=""/>
+      <w:lvlJc w:val="left"/>
+      <w:pPr>
+        <w:ind w:left="5760" w:hanging="360"/>
+      </w:pPr>
+      <w:rPr>
+        <w:rFonts w:ascii="Symbol" w:hAnsi="Symbol" w:hint="default"/>
+      </w:rPr>
+    </w:lvl>
+    <w:lvl w:ilvl="7" w:tplc="04090003" w:tentative="1">
+      <w:start w:val="1"/>
+      <w:numFmt w:val="bullet"/>
+      <w:lvlText w:val="o"/>
+      <w:lvlJc w:val="left"/>
+      <w:pPr>
+        <w:ind w:left="6480" w:hanging="360"/>
+      </w:pPr>
+      <w:rPr>
+        <w:rFonts w:ascii="Courier New" w:hAnsi="Courier New" w:cs="Courier New" w:hint="default"/>
+      </w:rPr>
+    </w:lvl>
+    <w:lvl w:ilvl="8" w:tplc="04090005" w:tentative="1">
+      <w:start w:val="1"/>
+      <w:numFmt w:val="bullet"/>
+      <w:lvlText w:val=""/>
+      <w:lvlJc w:val="left"/>
+      <w:pPr>
+        <w:ind w:left="7200" w:hanging="360"/>
+      </w:pPr>
+      <w:rPr>
+        <w:rFonts w:ascii="Wingdings" w:hAnsi="Wingdings" w:hint="default"/>
+      </w:rPr>
+    </w:lvl>
+  </w:abstractNum>
+  <w:abstractNum w:abstractNumId="6" w15:restartNumberingAfterBreak="0">
     <w:nsid w:val="3DC90879"/>
     <w:multiLevelType w:val="hybridMultilevel"/>
     <w:tmpl w:val="585E7E8A"/>
@@ -2581,7 +3390,7 @@
       </w:pPr>
     </w:lvl>
   </w:abstractNum>
-  <w:abstractNum w:abstractNumId="6" w15:restartNumberingAfterBreak="0">
+  <w:abstractNum w:abstractNumId="7" w15:restartNumberingAfterBreak="0">
     <w:nsid w:val="466142D9"/>
     <w:multiLevelType w:val="hybridMultilevel"/>
     <w:tmpl w:val="9A866B1A"/>
@@ -2693,7 +3502,120 @@
       </w:rPr>
     </w:lvl>
   </w:abstractNum>
-  <w:abstractNum w:abstractNumId="7" w15:restartNumberingAfterBreak="0">
+  <w:abstractNum w:abstractNumId="8" w15:restartNumberingAfterBreak="0">
+    <w:nsid w:val="47E7389F"/>
+    <w:multiLevelType w:val="hybridMultilevel"/>
+    <w:tmpl w:val="9ED4B7A4"/>
+    <w:lvl w:ilvl="0" w:tplc="04090001">
+      <w:start w:val="1"/>
+      <w:numFmt w:val="bullet"/>
+      <w:lvlText w:val=""/>
+      <w:lvlJc w:val="left"/>
+      <w:pPr>
+        <w:ind w:left="1440" w:hanging="360"/>
+      </w:pPr>
+      <w:rPr>
+        <w:rFonts w:ascii="Symbol" w:hAnsi="Symbol" w:hint="default"/>
+      </w:rPr>
+    </w:lvl>
+    <w:lvl w:ilvl="1" w:tplc="04090003" w:tentative="1">
+      <w:start w:val="1"/>
+      <w:numFmt w:val="bullet"/>
+      <w:lvlText w:val="o"/>
+      <w:lvlJc w:val="left"/>
+      <w:pPr>
+        <w:ind w:left="2160" w:hanging="360"/>
+      </w:pPr>
+      <w:rPr>
+        <w:rFonts w:ascii="Courier New" w:hAnsi="Courier New" w:cs="Courier New" w:hint="default"/>
+      </w:rPr>
+    </w:lvl>
+    <w:lvl w:ilvl="2" w:tplc="04090005" w:tentative="1">
+      <w:start w:val="1"/>
+      <w:numFmt w:val="bullet"/>
+      <w:lvlText w:val=""/>
+      <w:lvlJc w:val="left"/>
+      <w:pPr>
+        <w:ind w:left="2880" w:hanging="360"/>
+      </w:pPr>
+      <w:rPr>
+        <w:rFonts w:ascii="Wingdings" w:hAnsi="Wingdings" w:hint="default"/>
+      </w:rPr>
+    </w:lvl>
+    <w:lvl w:ilvl="3" w:tplc="04090001" w:tentative="1">
+      <w:start w:val="1"/>
+      <w:numFmt w:val="bullet"/>
+      <w:lvlText w:val=""/>
+      <w:lvlJc w:val="left"/>
+      <w:pPr>
+        <w:ind w:left="3600" w:hanging="360"/>
+      </w:pPr>
+      <w:rPr>
+        <w:rFonts w:ascii="Symbol" w:hAnsi="Symbol" w:hint="default"/>
+      </w:rPr>
+    </w:lvl>
+    <w:lvl w:ilvl="4" w:tplc="04090003" w:tentative="1">
+      <w:start w:val="1"/>
+      <w:numFmt w:val="bullet"/>
+      <w:lvlText w:val="o"/>
+      <w:lvlJc w:val="left"/>
+      <w:pPr>
+        <w:ind w:left="4320" w:hanging="360"/>
+      </w:pPr>
+      <w:rPr>
+        <w:rFonts w:ascii="Courier New" w:hAnsi="Courier New" w:cs="Courier New" w:hint="default"/>
+      </w:rPr>
+    </w:lvl>
+    <w:lvl w:ilvl="5" w:tplc="04090005" w:tentative="1">
+      <w:start w:val="1"/>
+      <w:numFmt w:val="bullet"/>
+      <w:lvlText w:val=""/>
+      <w:lvlJc w:val="left"/>
+      <w:pPr>
+        <w:ind w:left="5040" w:hanging="360"/>
+      </w:pPr>
+      <w:rPr>
+        <w:rFonts w:ascii="Wingdings" w:hAnsi="Wingdings" w:hint="default"/>
+      </w:rPr>
+    </w:lvl>
+    <w:lvl w:ilvl="6" w:tplc="04090001" w:tentative="1">
+      <w:start w:val="1"/>
+      <w:numFmt w:val="bullet"/>
+      <w:lvlText w:val=""/>
+      <w:lvlJc w:val="left"/>
+      <w:pPr>
+        <w:ind w:left="5760" w:hanging="360"/>
+      </w:pPr>
+      <w:rPr>
+        <w:rFonts w:ascii="Symbol" w:hAnsi="Symbol" w:hint="default"/>
+      </w:rPr>
+    </w:lvl>
+    <w:lvl w:ilvl="7" w:tplc="04090003" w:tentative="1">
+      <w:start w:val="1"/>
+      <w:numFmt w:val="bullet"/>
+      <w:lvlText w:val="o"/>
+      <w:lvlJc w:val="left"/>
+      <w:pPr>
+        <w:ind w:left="6480" w:hanging="360"/>
+      </w:pPr>
+      <w:rPr>
+        <w:rFonts w:ascii="Courier New" w:hAnsi="Courier New" w:cs="Courier New" w:hint="default"/>
+      </w:rPr>
+    </w:lvl>
+    <w:lvl w:ilvl="8" w:tplc="04090005" w:tentative="1">
+      <w:start w:val="1"/>
+      <w:numFmt w:val="bullet"/>
+      <w:lvlText w:val=""/>
+      <w:lvlJc w:val="left"/>
+      <w:pPr>
+        <w:ind w:left="7200" w:hanging="360"/>
+      </w:pPr>
+      <w:rPr>
+        <w:rFonts w:ascii="Wingdings" w:hAnsi="Wingdings" w:hint="default"/>
+      </w:rPr>
+    </w:lvl>
+  </w:abstractNum>
+  <w:abstractNum w:abstractNumId="9" w15:restartNumberingAfterBreak="0">
     <w:nsid w:val="55B55235"/>
     <w:multiLevelType w:val="hybridMultilevel"/>
     <w:tmpl w:val="169E0172"/>
@@ -2805,7 +3727,7 @@
       </w:rPr>
     </w:lvl>
   </w:abstractNum>
-  <w:abstractNum w:abstractNumId="8" w15:restartNumberingAfterBreak="0">
+  <w:abstractNum w:abstractNumId="10" w15:restartNumberingAfterBreak="0">
     <w:nsid w:val="59E61C06"/>
     <w:multiLevelType w:val="hybridMultilevel"/>
     <w:tmpl w:val="B5E83BD8"/>
@@ -2918,7 +3840,7 @@
       </w:rPr>
     </w:lvl>
   </w:abstractNum>
-  <w:abstractNum w:abstractNumId="9" w15:restartNumberingAfterBreak="0">
+  <w:abstractNum w:abstractNumId="11" w15:restartNumberingAfterBreak="0">
     <w:nsid w:val="75910E93"/>
     <w:multiLevelType w:val="hybridMultilevel"/>
     <w:tmpl w:val="65D07C2A"/>
@@ -3030,7 +3952,7 @@
       </w:rPr>
     </w:lvl>
   </w:abstractNum>
-  <w:abstractNum w:abstractNumId="10" w15:restartNumberingAfterBreak="0">
+  <w:abstractNum w:abstractNumId="12" w15:restartNumberingAfterBreak="0">
     <w:nsid w:val="771116FD"/>
     <w:multiLevelType w:val="hybridMultilevel"/>
     <w:tmpl w:val="864CA8EE"/>
@@ -3142,7 +4064,93 @@
       </w:rPr>
     </w:lvl>
   </w:abstractNum>
-  <w:abstractNum w:abstractNumId="11" w15:restartNumberingAfterBreak="0">
+  <w:abstractNum w:abstractNumId="13" w15:restartNumberingAfterBreak="0">
+    <w:nsid w:val="7B9304A4"/>
+    <w:multiLevelType w:val="hybridMultilevel"/>
+    <w:tmpl w:val="B532F71C"/>
+    <w:lvl w:ilvl="0" w:tplc="0409000F">
+      <w:start w:val="1"/>
+      <w:numFmt w:val="decimal"/>
+      <w:lvlText w:val="%1."/>
+      <w:lvlJc w:val="left"/>
+      <w:pPr>
+        <w:ind w:left="720" w:hanging="360"/>
+      </w:pPr>
+    </w:lvl>
+    <w:lvl w:ilvl="1" w:tplc="04090019" w:tentative="1">
+      <w:start w:val="1"/>
+      <w:numFmt w:val="lowerLetter"/>
+      <w:lvlText w:val="%2."/>
+      <w:lvlJc w:val="left"/>
+      <w:pPr>
+        <w:ind w:left="1440" w:hanging="360"/>
+      </w:pPr>
+    </w:lvl>
+    <w:lvl w:ilvl="2" w:tplc="0409001B" w:tentative="1">
+      <w:start w:val="1"/>
+      <w:numFmt w:val="lowerRoman"/>
+      <w:lvlText w:val="%3."/>
+      <w:lvlJc w:val="right"/>
+      <w:pPr>
+        <w:ind w:left="2160" w:hanging="180"/>
+      </w:pPr>
+    </w:lvl>
+    <w:lvl w:ilvl="3" w:tplc="0409000F" w:tentative="1">
+      <w:start w:val="1"/>
+      <w:numFmt w:val="decimal"/>
+      <w:lvlText w:val="%4."/>
+      <w:lvlJc w:val="left"/>
+      <w:pPr>
+        <w:ind w:left="2880" w:hanging="360"/>
+      </w:pPr>
+    </w:lvl>
+    <w:lvl w:ilvl="4" w:tplc="04090019" w:tentative="1">
+      <w:start w:val="1"/>
+      <w:numFmt w:val="lowerLetter"/>
+      <w:lvlText w:val="%5."/>
+      <w:lvlJc w:val="left"/>
+      <w:pPr>
+        <w:ind w:left="3600" w:hanging="360"/>
+      </w:pPr>
+    </w:lvl>
+    <w:lvl w:ilvl="5" w:tplc="0409001B" w:tentative="1">
+      <w:start w:val="1"/>
+      <w:numFmt w:val="lowerRoman"/>
+      <w:lvlText w:val="%6."/>
+      <w:lvlJc w:val="right"/>
+      <w:pPr>
+        <w:ind w:left="4320" w:hanging="180"/>
+      </w:pPr>
+    </w:lvl>
+    <w:lvl w:ilvl="6" w:tplc="0409000F" w:tentative="1">
+      <w:start w:val="1"/>
+      <w:numFmt w:val="decimal"/>
+      <w:lvlText w:val="%7."/>
+      <w:lvlJc w:val="left"/>
+      <w:pPr>
+        <w:ind w:left="5040" w:hanging="360"/>
+      </w:pPr>
+    </w:lvl>
+    <w:lvl w:ilvl="7" w:tplc="04090019" w:tentative="1">
+      <w:start w:val="1"/>
+      <w:numFmt w:val="lowerLetter"/>
+      <w:lvlText w:val="%8."/>
+      <w:lvlJc w:val="left"/>
+      <w:pPr>
+        <w:ind w:left="5760" w:hanging="360"/>
+      </w:pPr>
+    </w:lvl>
+    <w:lvl w:ilvl="8" w:tplc="0409001B" w:tentative="1">
+      <w:start w:val="1"/>
+      <w:numFmt w:val="lowerRoman"/>
+      <w:lvlText w:val="%9."/>
+      <w:lvlJc w:val="right"/>
+      <w:pPr>
+        <w:ind w:left="6480" w:hanging="180"/>
+      </w:pPr>
+    </w:lvl>
+  </w:abstractNum>
+  <w:abstractNum w:abstractNumId="14" w15:restartNumberingAfterBreak="0">
     <w:nsid w:val="7CF522E5"/>
     <w:multiLevelType w:val="hybridMultilevel"/>
     <w:tmpl w:val="AD92523A"/>
@@ -3255,19 +4263,19 @@
     </w:lvl>
   </w:abstractNum>
   <w:num w:numId="1" w16cid:durableId="1655834289">
-    <w:abstractNumId w:val="8"/>
+    <w:abstractNumId w:val="10"/>
   </w:num>
   <w:num w:numId="2" w16cid:durableId="931203793">
-    <w:abstractNumId w:val="9"/>
+    <w:abstractNumId w:val="11"/>
   </w:num>
   <w:num w:numId="3" w16cid:durableId="158540671">
-    <w:abstractNumId w:val="11"/>
+    <w:abstractNumId w:val="14"/>
   </w:num>
   <w:num w:numId="4" w16cid:durableId="2053191687">
     <w:abstractNumId w:val="0"/>
   </w:num>
   <w:num w:numId="5" w16cid:durableId="1889340731">
-    <w:abstractNumId w:val="7"/>
+    <w:abstractNumId w:val="9"/>
   </w:num>
   <w:num w:numId="6" w16cid:durableId="811141139">
     <w:abstractNumId w:val="1"/>
@@ -3276,25 +4284,34 @@
     <w:abstractNumId w:val="3"/>
   </w:num>
   <w:num w:numId="8" w16cid:durableId="809370155">
-    <w:abstractNumId w:val="6"/>
+    <w:abstractNumId w:val="7"/>
   </w:num>
   <w:num w:numId="9" w16cid:durableId="1281717386">
     <w:abstractNumId w:val="4"/>
   </w:num>
   <w:num w:numId="10" w16cid:durableId="1309548954">
-    <w:abstractNumId w:val="10"/>
+    <w:abstractNumId w:val="12"/>
   </w:num>
   <w:num w:numId="11" w16cid:durableId="1966037866">
-    <w:abstractNumId w:val="5"/>
+    <w:abstractNumId w:val="6"/>
   </w:num>
   <w:num w:numId="12" w16cid:durableId="870650445">
     <w:abstractNumId w:val="2"/>
+  </w:num>
+  <w:num w:numId="13" w16cid:durableId="381177727">
+    <w:abstractNumId w:val="13"/>
+  </w:num>
+  <w:num w:numId="14" w16cid:durableId="1189418253">
+    <w:abstractNumId w:val="8"/>
+  </w:num>
+  <w:num w:numId="15" w16cid:durableId="1767654088">
+    <w:abstractNumId w:val="5"/>
   </w:num>
 </w:numbering>
 </file>
 
 <file path=word/styles.xml><?xml version="1.0" encoding="utf-8"?>
-<w:styles xmlns:mc="http://schemas.openxmlformats.org/markup-compatibility/2006" xmlns:r="http://schemas.openxmlformats.org/officeDocument/2006/relationships" xmlns:w="http://schemas.openxmlformats.org/wordprocessingml/2006/main" xmlns:w14="http://schemas.microsoft.com/office/word/2010/wordml" xmlns:w15="http://schemas.microsoft.com/office/word/2012/wordml" xmlns:w16cex="http://schemas.microsoft.com/office/word/2018/wordml/cex" xmlns:w16cid="http://schemas.microsoft.com/office/word/2016/wordml/cid" xmlns:w16="http://schemas.microsoft.com/office/word/2018/wordml" xmlns:w16du="http://schemas.microsoft.com/office/word/2023/wordml/word16du" xmlns:w16sdtdh="http://schemas.microsoft.com/office/word/2020/wordml/sdtdatahash" xmlns:w16se="http://schemas.microsoft.com/office/word/2015/wordml/symex" mc:Ignorable="w14 w15 w16se w16cid w16 w16cex w16sdtdh w16du">
+<w:styles xmlns:mc="http://schemas.openxmlformats.org/markup-compatibility/2006" xmlns:r="http://schemas.openxmlformats.org/officeDocument/2006/relationships" xmlns:w="http://schemas.openxmlformats.org/wordprocessingml/2006/main" xmlns:w14="http://schemas.microsoft.com/office/word/2010/wordml" xmlns:w15="http://schemas.microsoft.com/office/word/2012/wordml" xmlns:w16cex="http://schemas.microsoft.com/office/word/2018/wordml/cex" xmlns:w16cid="http://schemas.microsoft.com/office/word/2016/wordml/cid" xmlns:w16="http://schemas.microsoft.com/office/word/2018/wordml" xmlns:w16sdtdh="http://schemas.microsoft.com/office/word/2020/wordml/sdtdatahash" xmlns:w16se="http://schemas.microsoft.com/office/word/2015/wordml/symex" mc:Ignorable="w14 w15 w16se w16cid w16 w16cex w16sdtdh">
   <w:docDefaults>
     <w:rPrDefault>
       <w:rPr>
@@ -3302,7 +4319,7 @@
         <w:kern w:val="2"/>
         <w:sz w:val="24"/>
         <w:szCs w:val="24"/>
-        <w:lang w:eastAsia="en-US" w:bidi="ar-SA"/>
+        <w:lang w:val="en-US" w:eastAsia="en-US" w:bidi="ar-SA"/>
         <w14:ligatures w14:val="standardContextual"/>
       </w:rPr>
     </w:rPrDefault>
@@ -3703,11 +4720,11 @@
       <w14:ligatures w14:val="none"/>
     </w:rPr>
   </w:style>
-  <w:style w:type="paragraph" w:styleId="Ttulo1">
+  <w:style w:type="paragraph" w:styleId="Heading1">
     <w:name w:val="heading 1"/>
     <w:basedOn w:val="Normal"/>
     <w:next w:val="Normal"/>
-    <w:link w:val="Ttulo1Car"/>
+    <w:link w:val="Heading1Char"/>
     <w:uiPriority w:val="9"/>
     <w:qFormat/>
     <w:rsid w:val="00B921F8"/>
@@ -3724,11 +4741,11 @@
       <w:szCs w:val="40"/>
     </w:rPr>
   </w:style>
-  <w:style w:type="paragraph" w:styleId="Ttulo2">
+  <w:style w:type="paragraph" w:styleId="Heading2">
     <w:name w:val="heading 2"/>
     <w:basedOn w:val="Normal"/>
     <w:next w:val="Normal"/>
-    <w:link w:val="Ttulo2Car"/>
+    <w:link w:val="Heading2Char"/>
     <w:uiPriority w:val="9"/>
     <w:unhideWhenUsed/>
     <w:qFormat/>
@@ -3746,11 +4763,11 @@
       <w:szCs w:val="32"/>
     </w:rPr>
   </w:style>
-  <w:style w:type="paragraph" w:styleId="Ttulo3">
+  <w:style w:type="paragraph" w:styleId="Heading3">
     <w:name w:val="heading 3"/>
     <w:basedOn w:val="Normal"/>
     <w:next w:val="Normal"/>
-    <w:link w:val="Ttulo3Car"/>
+    <w:link w:val="Heading3Char"/>
     <w:uiPriority w:val="9"/>
     <w:unhideWhenUsed/>
     <w:qFormat/>
@@ -3768,11 +4785,11 @@
       <w:szCs w:val="28"/>
     </w:rPr>
   </w:style>
-  <w:style w:type="paragraph" w:styleId="Ttulo4">
+  <w:style w:type="paragraph" w:styleId="Heading4">
     <w:name w:val="heading 4"/>
     <w:basedOn w:val="Normal"/>
     <w:next w:val="Normal"/>
-    <w:link w:val="Ttulo4Car"/>
+    <w:link w:val="Heading4Char"/>
     <w:uiPriority w:val="9"/>
     <w:semiHidden/>
     <w:unhideWhenUsed/>
@@ -3791,11 +4808,11 @@
       <w:color w:val="0F4761" w:themeColor="accent1" w:themeShade="BF"/>
     </w:rPr>
   </w:style>
-  <w:style w:type="paragraph" w:styleId="Ttulo5">
+  <w:style w:type="paragraph" w:styleId="Heading5">
     <w:name w:val="heading 5"/>
     <w:basedOn w:val="Normal"/>
     <w:next w:val="Normal"/>
-    <w:link w:val="Ttulo5Car"/>
+    <w:link w:val="Heading5Char"/>
     <w:uiPriority w:val="9"/>
     <w:semiHidden/>
     <w:unhideWhenUsed/>
@@ -3812,11 +4829,11 @@
       <w:color w:val="0F4761" w:themeColor="accent1" w:themeShade="BF"/>
     </w:rPr>
   </w:style>
-  <w:style w:type="paragraph" w:styleId="Ttulo6">
+  <w:style w:type="paragraph" w:styleId="Heading6">
     <w:name w:val="heading 6"/>
     <w:basedOn w:val="Normal"/>
     <w:next w:val="Normal"/>
-    <w:link w:val="Ttulo6Car"/>
+    <w:link w:val="Heading6Char"/>
     <w:uiPriority w:val="9"/>
     <w:semiHidden/>
     <w:unhideWhenUsed/>
@@ -3835,11 +4852,11 @@
       <w:color w:val="595959" w:themeColor="text1" w:themeTint="A6"/>
     </w:rPr>
   </w:style>
-  <w:style w:type="paragraph" w:styleId="Ttulo7">
+  <w:style w:type="paragraph" w:styleId="Heading7">
     <w:name w:val="heading 7"/>
     <w:basedOn w:val="Normal"/>
     <w:next w:val="Normal"/>
-    <w:link w:val="Ttulo7Car"/>
+    <w:link w:val="Heading7Char"/>
     <w:uiPriority w:val="9"/>
     <w:semiHidden/>
     <w:unhideWhenUsed/>
@@ -3856,11 +4873,11 @@
       <w:color w:val="595959" w:themeColor="text1" w:themeTint="A6"/>
     </w:rPr>
   </w:style>
-  <w:style w:type="paragraph" w:styleId="Ttulo8">
+  <w:style w:type="paragraph" w:styleId="Heading8">
     <w:name w:val="heading 8"/>
     <w:basedOn w:val="Normal"/>
     <w:next w:val="Normal"/>
-    <w:link w:val="Ttulo8Car"/>
+    <w:link w:val="Heading8Char"/>
     <w:uiPriority w:val="9"/>
     <w:semiHidden/>
     <w:unhideWhenUsed/>
@@ -3878,11 +4895,11 @@
       <w:color w:val="272727" w:themeColor="text1" w:themeTint="D8"/>
     </w:rPr>
   </w:style>
-  <w:style w:type="paragraph" w:styleId="Ttulo9">
+  <w:style w:type="paragraph" w:styleId="Heading9">
     <w:name w:val="heading 9"/>
     <w:basedOn w:val="Normal"/>
     <w:next w:val="Normal"/>
-    <w:link w:val="Ttulo9Car"/>
+    <w:link w:val="Heading9Char"/>
     <w:uiPriority w:val="9"/>
     <w:semiHidden/>
     <w:unhideWhenUsed/>
@@ -3898,13 +4915,13 @@
       <w:color w:val="272727" w:themeColor="text1" w:themeTint="D8"/>
     </w:rPr>
   </w:style>
-  <w:style w:type="character" w:default="1" w:styleId="Fuentedeprrafopredeter">
+  <w:style w:type="character" w:default="1" w:styleId="DefaultParagraphFont">
     <w:name w:val="Default Paragraph Font"/>
     <w:uiPriority w:val="1"/>
     <w:semiHidden/>
     <w:unhideWhenUsed/>
   </w:style>
-  <w:style w:type="table" w:default="1" w:styleId="Tablanormal">
+  <w:style w:type="table" w:default="1" w:styleId="TableNormal">
     <w:name w:val="Normal Table"/>
     <w:uiPriority w:val="99"/>
     <w:semiHidden/>
@@ -3919,16 +4936,16 @@
       </w:tblCellMar>
     </w:tblPr>
   </w:style>
-  <w:style w:type="numbering" w:default="1" w:styleId="Sinlista">
+  <w:style w:type="numbering" w:default="1" w:styleId="NoList">
     <w:name w:val="No List"/>
     <w:uiPriority w:val="99"/>
     <w:semiHidden/>
     <w:unhideWhenUsed/>
   </w:style>
-  <w:style w:type="character" w:customStyle="1" w:styleId="Ttulo1Car">
-    <w:name w:val="Título 1 Car"/>
-    <w:basedOn w:val="Fuentedeprrafopredeter"/>
-    <w:link w:val="Ttulo1"/>
+  <w:style w:type="character" w:customStyle="1" w:styleId="Heading1Char">
+    <w:name w:val="Heading 1 Char"/>
+    <w:basedOn w:val="DefaultParagraphFont"/>
+    <w:link w:val="Heading1"/>
     <w:uiPriority w:val="9"/>
     <w:rsid w:val="00B921F8"/>
     <w:rPr>
@@ -3938,10 +4955,10 @@
       <w:szCs w:val="40"/>
     </w:rPr>
   </w:style>
-  <w:style w:type="character" w:customStyle="1" w:styleId="Ttulo2Car">
-    <w:name w:val="Título 2 Car"/>
-    <w:basedOn w:val="Fuentedeprrafopredeter"/>
-    <w:link w:val="Ttulo2"/>
+  <w:style w:type="character" w:customStyle="1" w:styleId="Heading2Char">
+    <w:name w:val="Heading 2 Char"/>
+    <w:basedOn w:val="DefaultParagraphFont"/>
+    <w:link w:val="Heading2"/>
     <w:uiPriority w:val="9"/>
     <w:rsid w:val="00B921F8"/>
     <w:rPr>
@@ -3951,10 +4968,10 @@
       <w:szCs w:val="32"/>
     </w:rPr>
   </w:style>
-  <w:style w:type="character" w:customStyle="1" w:styleId="Ttulo3Car">
-    <w:name w:val="Título 3 Car"/>
-    <w:basedOn w:val="Fuentedeprrafopredeter"/>
-    <w:link w:val="Ttulo3"/>
+  <w:style w:type="character" w:customStyle="1" w:styleId="Heading3Char">
+    <w:name w:val="Heading 3 Char"/>
+    <w:basedOn w:val="DefaultParagraphFont"/>
+    <w:link w:val="Heading3"/>
     <w:uiPriority w:val="9"/>
     <w:rsid w:val="00B921F8"/>
     <w:rPr>
@@ -3964,10 +4981,10 @@
       <w:szCs w:val="28"/>
     </w:rPr>
   </w:style>
-  <w:style w:type="character" w:customStyle="1" w:styleId="Ttulo4Car">
-    <w:name w:val="Título 4 Car"/>
-    <w:basedOn w:val="Fuentedeprrafopredeter"/>
-    <w:link w:val="Ttulo4"/>
+  <w:style w:type="character" w:customStyle="1" w:styleId="Heading4Char">
+    <w:name w:val="Heading 4 Char"/>
+    <w:basedOn w:val="DefaultParagraphFont"/>
+    <w:link w:val="Heading4"/>
     <w:uiPriority w:val="9"/>
     <w:semiHidden/>
     <w:rsid w:val="00B921F8"/>
@@ -3978,10 +4995,10 @@
       <w:color w:val="0F4761" w:themeColor="accent1" w:themeShade="BF"/>
     </w:rPr>
   </w:style>
-  <w:style w:type="character" w:customStyle="1" w:styleId="Ttulo5Car">
-    <w:name w:val="Título 5 Car"/>
-    <w:basedOn w:val="Fuentedeprrafopredeter"/>
-    <w:link w:val="Ttulo5"/>
+  <w:style w:type="character" w:customStyle="1" w:styleId="Heading5Char">
+    <w:name w:val="Heading 5 Char"/>
+    <w:basedOn w:val="DefaultParagraphFont"/>
+    <w:link w:val="Heading5"/>
     <w:uiPriority w:val="9"/>
     <w:semiHidden/>
     <w:rsid w:val="00B921F8"/>
@@ -3990,10 +5007,10 @@
       <w:color w:val="0F4761" w:themeColor="accent1" w:themeShade="BF"/>
     </w:rPr>
   </w:style>
-  <w:style w:type="character" w:customStyle="1" w:styleId="Ttulo6Car">
-    <w:name w:val="Título 6 Car"/>
-    <w:basedOn w:val="Fuentedeprrafopredeter"/>
-    <w:link w:val="Ttulo6"/>
+  <w:style w:type="character" w:customStyle="1" w:styleId="Heading6Char">
+    <w:name w:val="Heading 6 Char"/>
+    <w:basedOn w:val="DefaultParagraphFont"/>
+    <w:link w:val="Heading6"/>
     <w:uiPriority w:val="9"/>
     <w:semiHidden/>
     <w:rsid w:val="00B921F8"/>
@@ -4004,10 +5021,10 @@
       <w:color w:val="595959" w:themeColor="text1" w:themeTint="A6"/>
     </w:rPr>
   </w:style>
-  <w:style w:type="character" w:customStyle="1" w:styleId="Ttulo7Car">
-    <w:name w:val="Título 7 Car"/>
-    <w:basedOn w:val="Fuentedeprrafopredeter"/>
-    <w:link w:val="Ttulo7"/>
+  <w:style w:type="character" w:customStyle="1" w:styleId="Heading7Char">
+    <w:name w:val="Heading 7 Char"/>
+    <w:basedOn w:val="DefaultParagraphFont"/>
+    <w:link w:val="Heading7"/>
     <w:uiPriority w:val="9"/>
     <w:semiHidden/>
     <w:rsid w:val="00B921F8"/>
@@ -4016,10 +5033,10 @@
       <w:color w:val="595959" w:themeColor="text1" w:themeTint="A6"/>
     </w:rPr>
   </w:style>
-  <w:style w:type="character" w:customStyle="1" w:styleId="Ttulo8Car">
-    <w:name w:val="Título 8 Car"/>
-    <w:basedOn w:val="Fuentedeprrafopredeter"/>
-    <w:link w:val="Ttulo8"/>
+  <w:style w:type="character" w:customStyle="1" w:styleId="Heading8Char">
+    <w:name w:val="Heading 8 Char"/>
+    <w:basedOn w:val="DefaultParagraphFont"/>
+    <w:link w:val="Heading8"/>
     <w:uiPriority w:val="9"/>
     <w:semiHidden/>
     <w:rsid w:val="00B921F8"/>
@@ -4030,10 +5047,10 @@
       <w:color w:val="272727" w:themeColor="text1" w:themeTint="D8"/>
     </w:rPr>
   </w:style>
-  <w:style w:type="character" w:customStyle="1" w:styleId="Ttulo9Car">
-    <w:name w:val="Título 9 Car"/>
-    <w:basedOn w:val="Fuentedeprrafopredeter"/>
-    <w:link w:val="Ttulo9"/>
+  <w:style w:type="character" w:customStyle="1" w:styleId="Heading9Char">
+    <w:name w:val="Heading 9 Char"/>
+    <w:basedOn w:val="DefaultParagraphFont"/>
+    <w:link w:val="Heading9"/>
     <w:uiPriority w:val="9"/>
     <w:semiHidden/>
     <w:rsid w:val="00B921F8"/>
@@ -4042,11 +5059,11 @@
       <w:color w:val="272727" w:themeColor="text1" w:themeTint="D8"/>
     </w:rPr>
   </w:style>
-  <w:style w:type="paragraph" w:styleId="Ttulo">
+  <w:style w:type="paragraph" w:styleId="Title">
     <w:name w:val="Title"/>
     <w:basedOn w:val="Normal"/>
     <w:next w:val="Normal"/>
-    <w:link w:val="TtuloCar"/>
+    <w:link w:val="TitleChar"/>
     <w:uiPriority w:val="10"/>
     <w:qFormat/>
     <w:rsid w:val="00B921F8"/>
@@ -4062,10 +5079,10 @@
       <w:szCs w:val="56"/>
     </w:rPr>
   </w:style>
-  <w:style w:type="character" w:customStyle="1" w:styleId="TtuloCar">
-    <w:name w:val="Título Car"/>
-    <w:basedOn w:val="Fuentedeprrafopredeter"/>
-    <w:link w:val="Ttulo"/>
+  <w:style w:type="character" w:customStyle="1" w:styleId="TitleChar">
+    <w:name w:val="Title Char"/>
+    <w:basedOn w:val="DefaultParagraphFont"/>
+    <w:link w:val="Title"/>
     <w:uiPriority w:val="10"/>
     <w:rsid w:val="00B921F8"/>
     <w:rPr>
@@ -4076,11 +5093,11 @@
       <w:szCs w:val="56"/>
     </w:rPr>
   </w:style>
-  <w:style w:type="paragraph" w:styleId="Subttulo">
+  <w:style w:type="paragraph" w:styleId="Subtitle">
     <w:name w:val="Subtitle"/>
     <w:basedOn w:val="Normal"/>
     <w:next w:val="Normal"/>
-    <w:link w:val="SubttuloCar"/>
+    <w:link w:val="SubtitleChar"/>
     <w:uiPriority w:val="11"/>
     <w:qFormat/>
     <w:rsid w:val="00B921F8"/>
@@ -4097,10 +5114,10 @@
       <w:szCs w:val="28"/>
     </w:rPr>
   </w:style>
-  <w:style w:type="character" w:customStyle="1" w:styleId="SubttuloCar">
-    <w:name w:val="Subtítulo Car"/>
-    <w:basedOn w:val="Fuentedeprrafopredeter"/>
-    <w:link w:val="Subttulo"/>
+  <w:style w:type="character" w:customStyle="1" w:styleId="SubtitleChar">
+    <w:name w:val="Subtitle Char"/>
+    <w:basedOn w:val="DefaultParagraphFont"/>
+    <w:link w:val="Subtitle"/>
     <w:uiPriority w:val="11"/>
     <w:rsid w:val="00B921F8"/>
     <w:rPr>
@@ -4111,11 +5128,11 @@
       <w:szCs w:val="28"/>
     </w:rPr>
   </w:style>
-  <w:style w:type="paragraph" w:styleId="Cita">
+  <w:style w:type="paragraph" w:styleId="Quote">
     <w:name w:val="Quote"/>
     <w:basedOn w:val="Normal"/>
     <w:next w:val="Normal"/>
-    <w:link w:val="CitaCar"/>
+    <w:link w:val="QuoteChar"/>
     <w:uiPriority w:val="29"/>
     <w:qFormat/>
     <w:rsid w:val="00B921F8"/>
@@ -4129,10 +5146,10 @@
       <w:color w:val="404040" w:themeColor="text1" w:themeTint="BF"/>
     </w:rPr>
   </w:style>
-  <w:style w:type="character" w:customStyle="1" w:styleId="CitaCar">
-    <w:name w:val="Cita Car"/>
-    <w:basedOn w:val="Fuentedeprrafopredeter"/>
-    <w:link w:val="Cita"/>
+  <w:style w:type="character" w:customStyle="1" w:styleId="QuoteChar">
+    <w:name w:val="Quote Char"/>
+    <w:basedOn w:val="DefaultParagraphFont"/>
+    <w:link w:val="Quote"/>
     <w:uiPriority w:val="29"/>
     <w:rsid w:val="00B921F8"/>
     <w:rPr>
@@ -4141,7 +5158,7 @@
       <w:color w:val="404040" w:themeColor="text1" w:themeTint="BF"/>
     </w:rPr>
   </w:style>
-  <w:style w:type="paragraph" w:styleId="Prrafodelista">
+  <w:style w:type="paragraph" w:styleId="ListParagraph">
     <w:name w:val="List Paragraph"/>
     <w:basedOn w:val="Normal"/>
     <w:uiPriority w:val="34"/>
@@ -4152,9 +5169,9 @@
       <w:contextualSpacing/>
     </w:pPr>
   </w:style>
-  <w:style w:type="character" w:styleId="nfasisintenso">
+  <w:style w:type="character" w:styleId="IntenseEmphasis">
     <w:name w:val="Intense Emphasis"/>
-    <w:basedOn w:val="Fuentedeprrafopredeter"/>
+    <w:basedOn w:val="DefaultParagraphFont"/>
     <w:uiPriority w:val="21"/>
     <w:qFormat/>
     <w:rsid w:val="00B921F8"/>
@@ -4164,11 +5181,11 @@
       <w:color w:val="0F4761" w:themeColor="accent1" w:themeShade="BF"/>
     </w:rPr>
   </w:style>
-  <w:style w:type="paragraph" w:styleId="Citadestacada">
+  <w:style w:type="paragraph" w:styleId="IntenseQuote">
     <w:name w:val="Intense Quote"/>
     <w:basedOn w:val="Normal"/>
     <w:next w:val="Normal"/>
-    <w:link w:val="CitadestacadaCar"/>
+    <w:link w:val="IntenseQuoteChar"/>
     <w:uiPriority w:val="30"/>
     <w:qFormat/>
     <w:rsid w:val="00B921F8"/>
@@ -4187,10 +5204,10 @@
       <w:color w:val="0F4761" w:themeColor="accent1" w:themeShade="BF"/>
     </w:rPr>
   </w:style>
-  <w:style w:type="character" w:customStyle="1" w:styleId="CitadestacadaCar">
-    <w:name w:val="Cita destacada Car"/>
-    <w:basedOn w:val="Fuentedeprrafopredeter"/>
-    <w:link w:val="Citadestacada"/>
+  <w:style w:type="character" w:customStyle="1" w:styleId="IntenseQuoteChar">
+    <w:name w:val="Intense Quote Char"/>
+    <w:basedOn w:val="DefaultParagraphFont"/>
+    <w:link w:val="IntenseQuote"/>
     <w:uiPriority w:val="30"/>
     <w:rsid w:val="00B921F8"/>
     <w:rPr>
@@ -4199,9 +5216,9 @@
       <w:color w:val="0F4761" w:themeColor="accent1" w:themeShade="BF"/>
     </w:rPr>
   </w:style>
-  <w:style w:type="character" w:styleId="Referenciaintensa">
+  <w:style w:type="character" w:styleId="IntenseReference">
     <w:name w:val="Intense Reference"/>
-    <w:basedOn w:val="Fuentedeprrafopredeter"/>
+    <w:basedOn w:val="DefaultParagraphFont"/>
     <w:uiPriority w:val="32"/>
     <w:qFormat/>
     <w:rsid w:val="00B921F8"/>
@@ -4213,9 +5230,9 @@
       <w:spacing w:val="5"/>
     </w:rPr>
   </w:style>
-  <w:style w:type="character" w:styleId="Hipervnculo">
+  <w:style w:type="character" w:styleId="Hyperlink">
     <w:name w:val="Hyperlink"/>
-    <w:basedOn w:val="Fuentedeprrafopredeter"/>
+    <w:basedOn w:val="DefaultParagraphFont"/>
     <w:uiPriority w:val="99"/>
     <w:unhideWhenUsed/>
     <w:rsid w:val="00B921F8"/>
@@ -4224,9 +5241,9 @@
       <w:u w:val="single"/>
     </w:rPr>
   </w:style>
-  <w:style w:type="character" w:styleId="Mencinsinresolver">
+  <w:style w:type="character" w:styleId="UnresolvedMention">
     <w:name w:val="Unresolved Mention"/>
-    <w:basedOn w:val="Fuentedeprrafopredeter"/>
+    <w:basedOn w:val="DefaultParagraphFont"/>
     <w:uiPriority w:val="99"/>
     <w:semiHidden/>
     <w:unhideWhenUsed/>

</xml_diff>